<commit_message>
Added first diagram to document
</commit_message>
<xml_diff>
--- a/documents/main.docx
+++ b/documents/main.docx
@@ -49,7 +49,7 @@
           <w:noProof/>
           <w:lang w:eastAsia="sk-SK"/>
         </w:rPr>
-        <w:pict>
+        <w:pict w14:anchorId="15498617">
           <v:shapetype id="_x0000_t202" coordsize="21600,21600" o:spt="202" path="m0,0l0,21600,21600,21600,21600,0xe">
             <v:stroke joinstyle="miter"/>
             <v:path gradientshapeok="t" o:connecttype="rect"/>
@@ -213,7 +213,7 @@
           <w:noProof/>
           <w:lang w:eastAsia="sk-SK"/>
         </w:rPr>
-        <w:pict>
+        <w:pict w14:anchorId="40A9CA64">
           <v:shape id="_x0000_s1027" type="#_x0000_t202" style="position:absolute;left:0;text-align:left;margin-left:2360.7pt;margin-top:298.55pt;width:439.05pt;height:1in;z-index:251661312;visibility:visible;mso-wrap-distance-top:3.6pt;mso-wrap-distance-bottom:3.6pt;mso-position-horizontal:right;mso-position-horizontal-relative:margin;mso-position-vertical-relative:margin;mso-width-relative:margin;mso-height-relative:margin" o:gfxdata="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" stroked="f">
             <v:textbox style="mso-next-textbox:#_x0000_s1027">
               <w:txbxContent>
@@ -364,7 +364,6 @@
                 </w:placeholder>
                 <w:showingPlcHdr/>
               </w:sdtPr>
-              <w:sdtEndPr/>
               <w:sdtContent>
                 <w:r>
                   <w:t>Študijný program</w:t>
@@ -402,7 +401,6 @@
                 </w:placeholder>
                 <w:showingPlcHdr/>
               </w:sdtPr>
-              <w:sdtEndPr/>
               <w:sdtContent>
                 <w:r>
                   <w:t>Aplikovaná informatika</w:t>
@@ -430,7 +428,6 @@
                 </w:placeholder>
                 <w:showingPlcHdr/>
               </w:sdtPr>
-              <w:sdtEndPr/>
               <w:sdtContent>
                 <w:r>
                   <w:t>Číslo študijného odboru:</w:t>
@@ -456,7 +453,6 @@
                 </w:placeholder>
                 <w:showingPlcHdr/>
               </w:sdtPr>
-              <w:sdtEndPr/>
               <w:sdtContent>
                 <w:r>
                   <w:t>2511</w:t>
@@ -484,7 +480,6 @@
                 </w:placeholder>
                 <w:showingPlcHdr/>
               </w:sdtPr>
-              <w:sdtEndPr/>
               <w:sdtContent>
                 <w:r>
                   <w:t>Názov študijného odboru:</w:t>
@@ -510,7 +505,6 @@
                 </w:placeholder>
                 <w:showingPlcHdr/>
               </w:sdtPr>
-              <w:sdtEndPr/>
               <w:sdtContent>
                 <w:r>
                   <w:t>9.2.9 Aplikovaná informatika</w:t>
@@ -544,7 +538,6 @@
                 </w:placeholder>
                 <w:showingPlcHdr/>
               </w:sdtPr>
-              <w:sdtEndPr/>
               <w:sdtContent>
                 <w:r>
                   <w:t>Školiace pracovisko:</w:t>
@@ -570,7 +563,6 @@
                 </w:placeholder>
                 <w:showingPlcHdr/>
               </w:sdtPr>
-              <w:sdtEndPr/>
               <w:sdtContent>
                 <w:r>
                   <w:t>Ústav informatiky a matematiky</w:t>
@@ -598,7 +590,6 @@
                 </w:placeholder>
                 <w:showingPlcHdr/>
               </w:sdtPr>
-              <w:sdtEndPr/>
               <w:sdtContent>
                 <w:r>
                   <w:t>Vedúci záverečnej práce:</w:t>
@@ -622,7 +613,6 @@
                   <w:docPart w:val="77DAEC4305C77A41849DECF107C30D65"/>
                 </w:placeholder>
               </w:sdtPr>
-              <w:sdtEndPr/>
               <w:sdtContent>
                 <w:r>
                   <w:t>Mgr. Zuzana Ševčíková</w:t>
@@ -656,7 +646,6 @@
           <w:docPart w:val="959DDC83DB0A28498F1732B764A1886D"/>
         </w:placeholder>
       </w:sdtPr>
-      <w:sdtEndPr/>
       <w:sdtContent>
         <w:p>
           <w:pPr>
@@ -678,7 +667,6 @@
               </w:placeholder>
               <w:showingPlcHdr/>
             </w:sdtPr>
-            <w:sdtEndPr/>
             <w:sdtContent>
               <w:r>
                 <w:rPr>
@@ -695,7 +683,6 @@
               <w:showingPlcHdr/>
               <w:picture/>
             </w:sdtPr>
-            <w:sdtEndPr/>
             <w:sdtContent>
               <w:r>
                 <w:rPr>
@@ -703,7 +690,7 @@
                   <w:lang w:val="en-US"/>
                 </w:rPr>
                 <w:drawing>
-                  <wp:inline distT="0" distB="0" distL="0" distR="0">
+                  <wp:inline distT="0" distB="0" distL="0" distR="0" wp14:anchorId="4CC63458" wp14:editId="6AD301E3">
                     <wp:extent cx="5580529" cy="5580529"/>
                     <wp:effectExtent l="0" t="0" r="1270" b="1270"/>
                     <wp:docPr id="12" name="Picture 10"/>
@@ -765,7 +752,6 @@
         </w:placeholder>
         <w:group/>
       </w:sdtPr>
-      <w:sdtEndPr/>
       <w:sdtContent>
         <w:sdt>
           <w:sdtPr>
@@ -776,7 +762,6 @@
             </w:placeholder>
             <w:showingPlcHdr/>
           </w:sdtPr>
-          <w:sdtEndPr/>
           <w:sdtContent>
             <w:p>
               <w:pPr>
@@ -802,7 +787,6 @@
             </w:placeholder>
             <w:showingPlcHdr/>
           </w:sdtPr>
-          <w:sdtEndPr/>
           <w:sdtContent>
             <w:p>
               <w:pPr>
@@ -867,7 +851,6 @@
                 </w:placeholder>
                 <w:showingPlcHdr/>
               </w:sdtPr>
-              <w:sdtEndPr/>
               <w:sdtContent>
                 <w:r>
                   <w:t>Študijný program</w:t>
@@ -904,7 +887,6 @@
                 </w:placeholder>
                 <w:showingPlcHdr/>
               </w:sdtPr>
-              <w:sdtEndPr/>
               <w:sdtContent>
                 <w:r>
                   <w:t>Aplikovaná informatika</w:t>
@@ -928,7 +910,6 @@
               <w:listItem w:displayText="Bakalárska práca:" w:value="Bakalárska práca:"/>
             </w:dropDownList>
           </w:sdtPr>
-          <w:sdtEndPr/>
           <w:sdtContent>
             <w:tc>
               <w:tcPr>
@@ -1029,7 +1010,6 @@
                   <w:docPart w:val="B796D65FFCDE364A8425463D5F49122F"/>
                 </w:placeholder>
               </w:sdtPr>
-              <w:sdtEndPr/>
               <w:sdtContent>
                 <w:r>
                   <w:t>Bc. Jakub Kanitra</w:t>
@@ -1057,7 +1037,6 @@
                 </w:placeholder>
                 <w:showingPlcHdr/>
               </w:sdtPr>
-              <w:sdtEndPr/>
               <w:sdtContent>
                 <w:r>
                   <w:t>Vedúci záverečnej práce:</w:t>
@@ -1081,7 +1060,6 @@
                   <w:docPart w:val="1C96B61C3DEB2A4BBDFEB53C5C1B5CB9"/>
                 </w:placeholder>
               </w:sdtPr>
-              <w:sdtEndPr/>
               <w:sdtContent>
                 <w:r>
                   <w:t>Mgr. Zuzana Ševčíková</w:t>
@@ -1133,7 +1111,6 @@
               <w:docPart w:val="FDFE5096943F1A41A33026D49E84EFBC"/>
             </w:placeholder>
           </w:sdtPr>
-          <w:sdtEndPr/>
           <w:sdtContent>
             <w:tc>
               <w:tcPr>
@@ -1291,7 +1268,6 @@
           </w:placeholder>
           <w:showingPlcHdr/>
         </w:sdtPr>
-        <w:sdtEndPr/>
         <w:sdtContent>
           <w:r>
             <w:t>Kľúčové slová:</w:t>
@@ -1350,7 +1326,6 @@
         </w:placeholder>
         <w:group/>
       </w:sdtPr>
-      <w:sdtEndPr/>
       <w:sdtContent>
         <w:sdt>
           <w:sdtPr>
@@ -1361,7 +1336,6 @@
             </w:placeholder>
             <w:showingPlcHdr/>
           </w:sdtPr>
-          <w:sdtEndPr/>
           <w:sdtContent>
             <w:p>
               <w:pPr>
@@ -1387,7 +1361,6 @@
             </w:placeholder>
             <w:showingPlcHdr/>
           </w:sdtPr>
-          <w:sdtEndPr/>
           <w:sdtContent>
             <w:p>
               <w:pPr>
@@ -1454,7 +1427,6 @@
                 </w:placeholder>
                 <w:showingPlcHdr/>
               </w:sdtPr>
-              <w:sdtEndPr/>
               <w:sdtContent>
                 <w:r>
                   <w:t xml:space="preserve">Study Programme: </w:t>
@@ -1478,7 +1450,6 @@
                   <w:docPart w:val="898CE174E75D0D4A83CA31D7165B6D03"/>
                 </w:placeholder>
               </w:sdtPr>
-              <w:sdtEndPr/>
               <w:sdtContent>
                 <w:r>
                   <w:t>Applied Informatics</w:t>
@@ -1620,7 +1591,6 @@
                   <w:docPart w:val="28BC42EC82F6D9489AACA863E477BE8E"/>
                 </w:placeholder>
               </w:sdtPr>
-              <w:sdtEndPr/>
               <w:sdtContent>
                 <w:r>
                   <w:t>Bc. Jakub Kanitra</w:t>
@@ -1648,7 +1618,6 @@
                 </w:placeholder>
                 <w:showingPlcHdr/>
               </w:sdtPr>
-              <w:sdtEndPr/>
               <w:sdtContent>
                 <w:r>
                   <w:t>Superviso</w:t>
@@ -1678,7 +1647,6 @@
                   <w:docPart w:val="27B8CD4876BF3A408DEC405D305F4137"/>
                 </w:placeholder>
               </w:sdtPr>
-              <w:sdtEndPr/>
               <w:sdtContent>
                 <w:r>
                   <w:t>Mgr. Zuzana Ševčíková</w:t>
@@ -1741,7 +1709,6 @@
               <w:docPart w:val="99ADC54FFFB844408B0D969402677711"/>
             </w:placeholder>
           </w:sdtPr>
-          <w:sdtEndPr/>
           <w:sdtContent>
             <w:tc>
               <w:tcPr>
@@ -1845,7 +1812,6 @@
           </w:placeholder>
           <w:showingPlcHdr/>
         </w:sdtPr>
-        <w:sdtEndPr/>
         <w:sdtContent>
           <w:r>
             <w:t>K</w:t>
@@ -1907,7 +1873,6 @@
         <w:temporary/>
         <w:showingPlcHdr/>
       </w:sdtPr>
-      <w:sdtEndPr/>
       <w:sdtContent>
         <w:p>
           <w:pPr>
@@ -1953,11 +1918,6 @@
           </w:placeholder>
           <w:showingPlcHdr/>
         </w:sdtPr>
-        <w:sdtEndPr>
-          <w:rPr>
-            <w:rStyle w:val="ZakladnyChar"/>
-          </w:rPr>
-        </w:sdtEndPr>
         <w:sdtContent>
           <w:r>
             <w:t xml:space="preserve">čestne vyhlasujem, že som </w:t>
@@ -2000,11 +1960,6 @@
           </w:placeholder>
           <w:showingPlcHdr/>
         </w:sdtPr>
-        <w:sdtEndPr>
-          <w:rPr>
-            <w:rStyle w:val="ZakladnyChar"/>
-          </w:rPr>
-        </w:sdtEndPr>
         <w:sdtContent>
           <w:r>
             <w:t>na základe poznatkov získaných počas štúdia a informácií z dostupnej literatúry uvedenej v práci.</w:t>
@@ -2066,11 +2021,6 @@
           </w:placeholder>
           <w:showingPlcHdr/>
         </w:sdtPr>
-        <w:sdtEndPr>
-          <w:rPr>
-            <w:rStyle w:val="ZakladnyChar"/>
-          </w:rPr>
-        </w:sdtEndPr>
         <w:sdtContent>
           <w:r>
             <w:t>pod vedením</w:t>
@@ -2090,8 +2040,6 @@
         </w:rPr>
         <w:t>Mgr. Zuzany Ševčíkovej</w:t>
       </w:r>
-      <w:bookmarkStart w:id="0" w:name="_GoBack"/>
-      <w:bookmarkEnd w:id="0"/>
       <w:r>
         <w:rPr>
           <w:rStyle w:val="ZakladnyChar"/>
@@ -2126,11 +2074,6 @@
           </w:placeholder>
           <w:showingPlcHdr/>
         </w:sdtPr>
-        <w:sdtEndPr>
-          <w:rPr>
-            <w:rStyle w:val="ZakladnyChar"/>
-          </w:rPr>
-        </w:sdtEndPr>
         <w:sdtContent>
           <w:r>
             <w:rPr>
@@ -2233,11 +2176,6 @@
         </w:placeholder>
         <w:showingPlcHdr/>
       </w:sdtPr>
-      <w:sdtEndPr>
-        <w:rPr>
-          <w:rStyle w:val="ZakladnyChar"/>
-        </w:rPr>
-      </w:sdtEndPr>
       <w:sdtContent>
         <w:p>
           <w:pPr>
@@ -2294,7 +2232,6 @@
         <w:temporary/>
         <w:showingPlcHdr/>
       </w:sdtPr>
-      <w:sdtEndPr/>
       <w:sdtContent>
         <w:p>
           <w:pPr>
@@ -2344,7 +2281,6 @@
         </w:placeholder>
         <w:showingPlcHdr/>
       </w:sdtPr>
-      <w:sdtEndPr/>
       <w:sdtContent>
         <w:p>
           <w:pPr>
@@ -3108,7 +3044,6 @@
           <w:docPart w:val="959DDC83DB0A28498F1732B764A1886D"/>
         </w:placeholder>
       </w:sdtPr>
-      <w:sdtEndPr/>
       <w:sdtContent>
         <w:p>
           <w:pPr>
@@ -3231,7 +3166,6 @@
           <w:docPart w:val="959DDC83DB0A28498F1732B764A1886D"/>
         </w:placeholder>
       </w:sdtPr>
-      <w:sdtEndPr/>
       <w:sdtContent>
         <w:p>
           <w:r>
@@ -3277,7 +3211,7 @@
         </w:sectPr>
       </w:pPr>
     </w:p>
-    <w:bookmarkStart w:id="1" w:name="_Toc282028967" w:displacedByCustomXml="next"/>
+    <w:bookmarkStart w:id="0" w:name="_Toc282028967" w:displacedByCustomXml="next"/>
     <w:sdt>
       <w:sdtPr>
         <w:id w:val="523750043"/>
@@ -3287,7 +3221,6 @@
         <w:temporary/>
         <w:showingPlcHdr/>
       </w:sdtPr>
-      <w:sdtEndPr/>
       <w:sdtContent>
         <w:p>
           <w:pPr>
@@ -3310,7 +3243,7 @@
         </w:p>
       </w:sdtContent>
     </w:sdt>
-    <w:bookmarkEnd w:id="1" w:displacedByCustomXml="prev"/>
+    <w:bookmarkEnd w:id="0" w:displacedByCustomXml="prev"/>
     <w:p>
       <w:pPr>
         <w:pStyle w:val="Zakladny"/>
@@ -3384,6 +3317,8 @@
         </w:rPr>
         <w:br w:type="page"/>
       </w:r>
+      <w:bookmarkStart w:id="1" w:name="_GoBack"/>
+      <w:bookmarkEnd w:id="1"/>
     </w:p>
     <w:p>
       <w:pPr>
@@ -3408,13 +3343,100 @@
     </w:p>
     <w:p>
       <w:pPr>
+        <w:pStyle w:val="Zakladny"/>
+        <w:keepNext/>
+      </w:pPr>
+      <w:r>
+        <w:rPr>
+          <w:noProof/>
+          <w:lang w:val="en-US"/>
+        </w:rPr>
+        <w:drawing>
+          <wp:inline distT="0" distB="0" distL="0" distR="0" wp14:anchorId="3BFC4D36" wp14:editId="592AF23F">
+            <wp:extent cx="4737735" cy="3365533"/>
+            <wp:effectExtent l="0" t="0" r="0" b="0"/>
+            <wp:docPr id="2" name="Picture 2"/>
+            <wp:cNvGraphicFramePr>
+              <a:graphicFrameLocks xmlns:a="http://schemas.openxmlformats.org/drawingml/2006/main" noChangeAspect="1"/>
+            </wp:cNvGraphicFramePr>
+            <a:graphic xmlns:a="http://schemas.openxmlformats.org/drawingml/2006/main">
+              <a:graphicData uri="http://schemas.openxmlformats.org/drawingml/2006/picture">
+                <pic:pic xmlns:pic="http://schemas.openxmlformats.org/drawingml/2006/picture">
+                  <pic:nvPicPr>
+                    <pic:cNvPr id="0" name="DP.png"/>
+                    <pic:cNvPicPr/>
+                  </pic:nvPicPr>
+                  <pic:blipFill>
+                    <a:blip r:embed="rId19">
+                      <a:extLst>
+                        <a:ext uri="{28A0092B-C50C-407E-A947-70E740481C1C}">
+                          <a14:useLocalDpi xmlns:a14="http://schemas.microsoft.com/office/drawing/2010/main" val="0"/>
+                        </a:ext>
+                      </a:extLst>
+                    </a:blip>
+                    <a:stretch>
+                      <a:fillRect/>
+                    </a:stretch>
+                  </pic:blipFill>
+                  <pic:spPr>
+                    <a:xfrm>
+                      <a:off x="0" y="0"/>
+                      <a:ext cx="4737735" cy="3365533"/>
+                    </a:xfrm>
+                    <a:prstGeom prst="rect">
+                      <a:avLst/>
+                    </a:prstGeom>
+                  </pic:spPr>
+                </pic:pic>
+              </a:graphicData>
+            </a:graphic>
+          </wp:inline>
+        </w:drawing>
+      </w:r>
+    </w:p>
+    <w:p>
+      <w:pPr>
+        <w:pStyle w:val="Caption"/>
+        <w:jc w:val="both"/>
+      </w:pPr>
+      <w:r>
+        <w:t xml:space="preserve">Figure </w:t>
+      </w:r>
+      <w:fldSimple w:instr=" SEQ Figure \* ARABIC ">
+        <w:r>
+          <w:rPr>
+            <w:noProof/>
+          </w:rPr>
+          <w:t>1</w:t>
+        </w:r>
+      </w:fldSimple>
+      <w:r>
+        <w:t xml:space="preserve"> Obory záujmu pre riešenie diplomovej práce</w:t>
+      </w:r>
+    </w:p>
+    <w:p>
+      <w:pPr>
         <w:pStyle w:val="Nadpis2urovne"/>
       </w:pPr>
-      <w:bookmarkStart w:id="5" w:name="_Toc282028969"/>
       <w:r>
-        <w:t>Nejaký podtext</w:t>
+        <w:t>Genetika</w:t>
       </w:r>
-      <w:bookmarkEnd w:id="5"/>
+    </w:p>
+    <w:p>
+      <w:pPr>
+        <w:pStyle w:val="Nadpis2urovne"/>
+      </w:pPr>
+      <w:r>
+        <w:t>Regulárne výrazy</w:t>
+      </w:r>
+    </w:p>
+    <w:p>
+      <w:pPr>
+        <w:pStyle w:val="Nadpis2urovne"/>
+      </w:pPr>
+      <w:r>
+        <w:t>Distributívne systémy</w:t>
+      </w:r>
     </w:p>
     <w:p>
       <w:pPr>
@@ -3429,7 +3451,7 @@
           <w:sz w:val="44"/>
         </w:rPr>
       </w:pPr>
-      <w:bookmarkStart w:id="6" w:name="_Toc282028970"/>
+      <w:bookmarkStart w:id="5" w:name="_Toc282028970"/>
       <w:bookmarkEnd w:id="2"/>
       <w:bookmarkEnd w:id="3"/>
       <w:r>
@@ -3440,18 +3462,18 @@
         <w:lastRenderedPageBreak/>
         <w:t>Opis riešenia</w:t>
       </w:r>
-      <w:bookmarkEnd w:id="6"/>
+      <w:bookmarkEnd w:id="5"/>
     </w:p>
     <w:p>
       <w:pPr>
         <w:pStyle w:val="Nadpis1rovne"/>
       </w:pPr>
-      <w:bookmarkStart w:id="7" w:name="_Toc282028971"/>
+      <w:bookmarkStart w:id="6" w:name="_Toc282028971"/>
       <w:r>
         <w:lastRenderedPageBreak/>
         <w:t>Zhodnotenie</w:t>
       </w:r>
-      <w:bookmarkEnd w:id="7"/>
+      <w:bookmarkEnd w:id="6"/>
     </w:p>
     <w:p>
       <w:pPr>
@@ -3471,9 +3493,9 @@
         <w:br w:type="page"/>
       </w:r>
     </w:p>
-    <w:bookmarkStart w:id="8" w:name="_Toc282028972" w:displacedByCustomXml="next"/>
-    <w:bookmarkStart w:id="9" w:name="_Toc378775596" w:displacedByCustomXml="next"/>
-    <w:bookmarkStart w:id="10" w:name="_Toc378776136" w:displacedByCustomXml="next"/>
+    <w:bookmarkStart w:id="7" w:name="_Toc282028972" w:displacedByCustomXml="next"/>
+    <w:bookmarkStart w:id="8" w:name="_Toc378775596" w:displacedByCustomXml="next"/>
+    <w:bookmarkStart w:id="9" w:name="_Toc378776136" w:displacedByCustomXml="next"/>
     <w:sdt>
       <w:sdtPr>
         <w:rPr>
@@ -3501,8 +3523,8 @@
             </w:rPr>
             <w:t>Záver</w:t>
           </w:r>
-          <w:bookmarkEnd w:id="10"/>
           <w:bookmarkEnd w:id="9"/>
+          <w:bookmarkEnd w:id="8"/>
           <w:r>
             <w:rPr>
               <w:rStyle w:val="NadpisneslovanChar"/>
@@ -3513,7 +3535,7 @@
         </w:p>
       </w:sdtContent>
     </w:sdt>
-    <w:bookmarkEnd w:id="8" w:displacedByCustomXml="prev"/>
+    <w:bookmarkEnd w:id="7" w:displacedByCustomXml="prev"/>
     <w:sdt>
       <w:sdtPr>
         <w:rPr>
@@ -3560,14 +3582,13 @@
         <w:br w:type="page"/>
       </w:r>
     </w:p>
-    <w:bookmarkStart w:id="11" w:name="_Toc282028973" w:displacedByCustomXml="next"/>
+    <w:bookmarkStart w:id="10" w:name="_Toc282028973" w:displacedByCustomXml="next"/>
     <w:sdt>
       <w:sdtPr>
         <w:id w:val="-1274239281"/>
         <w:lock w:val="sdtContentLocked"/>
         <w:showingPlcHdr/>
       </w:sdtPr>
-      <w:sdtEndPr/>
       <w:sdtContent>
         <w:p>
           <w:pPr>
@@ -3590,7 +3611,7 @@
         </w:p>
       </w:sdtContent>
     </w:sdt>
-    <w:bookmarkEnd w:id="11" w:displacedByCustomXml="prev"/>
+    <w:bookmarkEnd w:id="10" w:displacedByCustomXml="prev"/>
     <w:p>
       <w:pPr>
         <w:ind w:firstLine="708"/>
@@ -3727,7 +3748,7 @@
           <w:tab w:val="center" w:pos="4393"/>
         </w:tabs>
         <w:sectPr>
-          <w:footerReference w:type="default" r:id="rId19"/>
+          <w:footerReference w:type="default" r:id="rId20"/>
           <w:pgSz w:w="11906" w:h="16838" w:code="9"/>
           <w:pgMar w:top="1701" w:right="1418" w:bottom="1701" w:left="1701" w:header="709" w:footer="709" w:gutter="0"/>
           <w:pgNumType w:start="1"/>
@@ -3736,7 +3757,7 @@
         </w:sectPr>
       </w:pPr>
     </w:p>
-    <w:bookmarkStart w:id="12" w:name="_Toc282028974" w:displacedByCustomXml="next"/>
+    <w:bookmarkStart w:id="11" w:name="_Toc282028974" w:displacedByCustomXml="next"/>
     <w:sdt>
       <w:sdtPr>
         <w:rPr>
@@ -3781,7 +3802,7 @@
         </w:p>
       </w:sdtContent>
     </w:sdt>
-    <w:bookmarkEnd w:id="12" w:displacedByCustomXml="prev"/>
+    <w:bookmarkEnd w:id="11" w:displacedByCustomXml="prev"/>
     <w:p>
       <w:pPr>
         <w:ind w:firstLine="708"/>
@@ -3837,7 +3858,7 @@
         </w:numPr>
         <w:ind w:left="340"/>
       </w:pPr>
-      <w:bookmarkStart w:id="13" w:name="_Toc282028975"/>
+      <w:bookmarkStart w:id="12" w:name="_Toc282028975"/>
       <w:r>
         <w:lastRenderedPageBreak/>
         <w:t xml:space="preserve">Príloha A: </w:t>
@@ -3845,7 +3866,7 @@
       <w:r>
         <w:t>Nadpis</w:t>
       </w:r>
-      <w:bookmarkEnd w:id="13"/>
+      <w:bookmarkEnd w:id="12"/>
     </w:p>
     <w:p/>
     <w:p>
@@ -3854,7 +3875,7 @@
       </w:pPr>
     </w:p>
     <w:sectPr>
-      <w:footerReference w:type="default" r:id="rId20"/>
+      <w:footerReference w:type="default" r:id="rId21"/>
       <w:pgSz w:w="11906" w:h="16838" w:code="9"/>
       <w:pgMar w:top="1701" w:right="1418" w:bottom="1701" w:left="1701" w:header="709" w:footer="709" w:gutter="0"/>
       <w:pgNumType w:fmt="upperRoman" w:start="1"/>
@@ -3904,12 +3925,12 @@
         <w:noProof/>
         <w:lang w:eastAsia="sk-SK"/>
       </w:rPr>
-      <w:pict>
+      <w:pict w14:anchorId="24FC7F1F">
         <v:shapetype id="_x0000_t202" coordsize="21600,21600" o:spt="202" path="m0,0l0,21600,21600,21600,21600,0xe">
           <v:stroke joinstyle="miter"/>
           <v:path gradientshapeok="t" o:connecttype="rect"/>
         </v:shapetype>
-        <v:shape id="_x0000_s2050" type="#_x0000_t202" style="position:absolute;left:0;text-align:left;margin-left:74.65pt;margin-top:1.05pt;width:403.75pt;height:23.3pt;z-index:251659264;visibility:visible;mso-height-percent:200;mso-wrap-distance-top:3.6pt;mso-wrap-distance-bottom:3.6pt;mso-height-percent:200;mso-width-relative:margin;mso-height-relative:margin" o:gfxdata="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" stroked="f">
+        <v:shape id="_x0000_s2050" type="#_x0000_t202" style="position:absolute;left:0;text-align:left;margin-left:74.65pt;margin-top:1.05pt;width:403.75pt;height:110.6pt;z-index:251659264;visibility:visible;mso-height-percent:200;mso-wrap-distance-top:3.6pt;mso-wrap-distance-bottom:3.6pt;mso-height-percent:200;mso-width-relative:margin;mso-height-relative:margin" o:gfxdata="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" stroked="f">
           <v:textbox style="mso-next-textbox:#_x0000_s2050;mso-fit-shape-to-text:t">
             <w:txbxContent>
               <w:sdt>
@@ -4026,7 +4047,7 @@
         <w:noProof/>
         <w:lang w:eastAsia="sk-SK"/>
       </w:rPr>
-      <w:pict>
+      <w:pict w14:anchorId="05A5A0E8">
         <v:shapetype id="_x0000_t202" coordsize="21600,21600" o:spt="202" path="m0,0l0,21600,21600,21600,21600,0xe">
           <v:stroke joinstyle="miter"/>
           <v:path gradientshapeok="t" o:connecttype="rect"/>
@@ -4183,7 +4204,7 @@
           <w:rPr>
             <w:noProof/>
           </w:rPr>
-          <w:t>6</w:t>
+          <w:t>2</w:t>
         </w:r>
         <w:r>
           <w:rPr>
@@ -7442,10 +7463,7 @@
             <w:pStyle w:val="E2DD2A25234AE74E965A248A2AC7AB95"/>
           </w:pPr>
           <w:r>
-            <w:t xml:space="preserve">Vedúci záverečnej </w:t>
-          </w:r>
-          <w:r>
-            <w:t>práce:</w:t>
+            <w:t>Vedúci záverečnej práce:</w:t>
           </w:r>
         </w:p>
       </w:docPartBody>
@@ -7692,10 +7710,7 @@
             <w:pStyle w:val="F03447047D71BA468FE956E659EBA604"/>
           </w:pPr>
           <w:r>
-            <w:t>Vyberte typ</w:t>
-          </w:r>
-          <w:r>
-            <w:t xml:space="preserve"> práce</w:t>
+            <w:t>Vyberte typ práce</w:t>
           </w:r>
         </w:p>
       </w:docPartBody>
@@ -7938,14 +7953,7 @@
               <w:rStyle w:val="ZakladnyChar"/>
               <w:color w:val="FF0000"/>
             </w:rPr>
-            <w:t xml:space="preserve">Vložte text súhrnu, ktorý obsahuje informáciu o cieľoch </w:t>
-          </w:r>
-          <w:r>
-            <w:rPr>
-              <w:rStyle w:val="ZakladnyChar"/>
-              <w:color w:val="FF0000"/>
-            </w:rPr>
-            <w:t>práce, jej stručnom obsahu a v závere abstraktu sa charakterizuje splnenie cieľa, výsledky a význam celej práce. Píše sa súvisle ako jeden odsek a jeho rozsah je spravidla 100 až 500 slov</w:t>
+            <w:t>Vložte text súhrnu, ktorý obsahuje informáciu o cieľoch práce, jej stručnom obsahu a v závere abstraktu sa charakterizuje splnenie cieľa, výsledky a význam celej práce. Píše sa súvisle ako jeden odsek a jeho rozsah je spravidla 100 až 500 slov</w:t>
           </w:r>
         </w:p>
       </w:docPartBody>
@@ -8032,13 +8040,7 @@
             <w:rPr>
               <w:rStyle w:val="PlaceholderText"/>
             </w:rPr>
-            <w:t xml:space="preserve">Click here to enter </w:t>
-          </w:r>
-          <w:r>
-            <w:rPr>
-              <w:rStyle w:val="PlaceholderText"/>
-            </w:rPr>
-            <w:t>text.</w:t>
+            <w:t>Click here to enter text.</w:t>
           </w:r>
         </w:p>
       </w:docPartBody>
@@ -8444,14 +8446,7 @@
               <w:rStyle w:val="ZakladnyChar"/>
               <w:color w:val="FF0000"/>
             </w:rPr>
-            <w:t>Vložte text súhrnu, ktorý obsahuje informáciu o cieľoch práce, jej stručnom obsahu a v závere abstraktu sa charakterizuje splnenie cieľa, výsledky a význam celej práce. Píš</w:t>
-          </w:r>
-          <w:r>
-            <w:rPr>
-              <w:rStyle w:val="ZakladnyChar"/>
-              <w:color w:val="FF0000"/>
-            </w:rPr>
-            <w:t>e sa súvisle ako jeden odsek a jeho rozsah je spravidla 100 až 500 slov</w:t>
+            <w:t>Vložte text súhrnu, ktorý obsahuje informáciu o cieľoch práce, jej stručnom obsahu a v závere abstraktu sa charakterizuje splnenie cieľa, výsledky a význam celej práce. Píše sa súvisle ako jeden odsek a jeho rozsah je spravidla 100 až 500 slov</w:t>
           </w:r>
         </w:p>
       </w:docPartBody>
@@ -8596,10 +8591,7 @@
             <w:pStyle w:val="BEB5C0EBA27F694C8F4D01722E96E6C7"/>
           </w:pPr>
           <w:r>
-            <w:t>na základe poznatkov získ</w:t>
-          </w:r>
-          <w:r>
-            <w:t>aných počas štúdia a informácií z dostupnej literatúry uvedenej v práci.</w:t>
+            <w:t>na základe poznatkov získaných počas štúdia a informácií z dostupnej literatúry uvedenej v práci.</w:t>
           </w:r>
         </w:p>
       </w:docPartBody>
@@ -8865,14 +8857,7 @@
               <w:rStyle w:val="ZakladnyChar"/>
               <w:color w:val="FF0000"/>
             </w:rPr>
-            <w:t>V úvode autor stručne a výstižne charakterizuje stav poznania alebo praxe v oblasti, ktorá je predmetom záverečnej alebo habilitačnej práce a oboznamuje čitateľa s významom, cieľmi a zámermi práce. Autor v úvode zdôrazňuje, prečo je</w:t>
-          </w:r>
-          <w:r>
-            <w:rPr>
-              <w:rStyle w:val="ZakladnyChar"/>
-              <w:color w:val="FF0000"/>
-            </w:rPr>
-            <w:t xml:space="preserve"> práca dôležitá a prečo sa rozhodol spracovať danú tému. </w:t>
+            <w:t xml:space="preserve">V úvode autor stručne a výstižne charakterizuje stav poznania alebo praxe v oblasti, ktorá je predmetom záverečnej alebo habilitačnej práce a oboznamuje čitateľa s významom, cieľmi a zámermi práce. Autor v úvode zdôrazňuje, prečo je práca dôležitá a prečo sa rozhodol spracovať danú tému. </w:t>
           </w:r>
         </w:p>
       </w:docPartBody>
@@ -8917,28 +8902,26 @@
     <w:charset w:val="00"/>
     <w:family w:val="auto"/>
     <w:pitch w:val="variable"/>
-    <w:sig w:usb0="00000003" w:usb1="00000000" w:usb2="00000000" w:usb3="00000000" w:csb0="00000001" w:csb1="00000000"/>
+    <w:sig w:usb0="E0002AFF" w:usb1="C0007841" w:usb2="00000009" w:usb3="00000000" w:csb0="000001FF" w:csb1="00000000"/>
   </w:font>
   <w:font w:name="Calibri">
     <w:panose1 w:val="020F0502020204030204"/>
     <w:charset w:val="00"/>
     <w:family w:val="auto"/>
     <w:pitch w:val="variable"/>
-    <w:sig w:usb0="00000003" w:usb1="00000000" w:usb2="00000000" w:usb3="00000000" w:csb0="00000001" w:csb1="00000000"/>
+    <w:sig w:usb0="E10002FF" w:usb1="4000ACFF" w:usb2="00000009" w:usb3="00000000" w:csb0="0000019F" w:csb1="00000000"/>
   </w:font>
   <w:font w:name="Calibri Light">
     <w:panose1 w:val="020F0302020204030204"/>
     <w:charset w:val="00"/>
     <w:family w:val="auto"/>
     <w:pitch w:val="variable"/>
-    <w:sig w:usb0="00000003" w:usb1="00000000" w:usb2="00000000" w:usb3="00000000" w:csb0="00000001" w:csb1="00000000"/>
+    <w:sig w:usb0="A00002EF" w:usb1="4000207B" w:usb2="00000000" w:usb3="00000000" w:csb0="0000009F" w:csb1="00000000"/>
   </w:font>
   <w:font w:name="ＭＳ ゴシック">
-    <w:panose1 w:val="00000000000000000000"/>
-    <w:charset w:val="80"/>
-    <w:family w:val="modern"/>
-    <w:notTrueType/>
-    <w:pitch w:val="fixed"/>
+    <w:charset w:val="4E"/>
+    <w:family w:val="auto"/>
+    <w:pitch w:val="variable"/>
     <w:sig w:usb0="00000001" w:usb1="08070000" w:usb2="00000010" w:usb3="00000000" w:csb0="00020000" w:csb1="00000000"/>
   </w:font>
   <w:font w:name="Arial">
@@ -8946,29 +8929,27 @@
     <w:charset w:val="00"/>
     <w:family w:val="auto"/>
     <w:pitch w:val="variable"/>
-    <w:sig w:usb0="00000003" w:usb1="00000000" w:usb2="00000000" w:usb3="00000000" w:csb0="00000001" w:csb1="00000000"/>
+    <w:sig w:usb0="E0002AFF" w:usb1="C0007843" w:usb2="00000009" w:usb3="00000000" w:csb0="000001FF" w:csb1="00000000"/>
   </w:font>
   <w:font w:name="ＭＳ 明朝">
-    <w:panose1 w:val="00000000000000000000"/>
-    <w:charset w:val="80"/>
-    <w:family w:val="roman"/>
-    <w:notTrueType/>
-    <w:pitch w:val="fixed"/>
+    <w:charset w:val="4E"/>
+    <w:family w:val="auto"/>
+    <w:pitch w:val="variable"/>
     <w:sig w:usb0="00000001" w:usb1="08070000" w:usb2="00000010" w:usb3="00000000" w:csb0="00020000" w:csb1="00000000"/>
   </w:font>
   <w:font w:name="Tahoma">
     <w:panose1 w:val="020B0604030504040204"/>
-    <w:charset w:val="EE"/>
-    <w:family w:val="swiss"/>
+    <w:charset w:val="00"/>
+    <w:family w:val="auto"/>
     <w:pitch w:val="variable"/>
-    <w:sig w:usb0="E1002EFF" w:usb1="C000605B" w:usb2="00000029" w:usb3="00000000" w:csb0="000101FF" w:csb1="00000000"/>
+    <w:sig w:usb0="00000003" w:usb1="00000000" w:usb2="00000000" w:usb3="00000000" w:csb0="00000001" w:csb1="00000000"/>
   </w:font>
   <w:font w:name="Cambria">
     <w:panose1 w:val="02040503050406030204"/>
     <w:charset w:val="00"/>
     <w:family w:val="auto"/>
     <w:pitch w:val="variable"/>
-    <w:sig w:usb0="00000003" w:usb1="00000000" w:usb2="00000000" w:usb3="00000000" w:csb0="00000001" w:csb1="00000000"/>
+    <w:sig w:usb0="E00002FF" w:usb1="400004FF" w:usb2="00000000" w:usb3="00000000" w:csb0="0000019F" w:csb1="00000000"/>
   </w:font>
 </w:fonts>
 </file>
@@ -10574,7 +10555,7 @@
 </file>
 
 <file path=customXml/itemProps2.xml><?xml version="1.0" encoding="utf-8"?>
-<ds:datastoreItem xmlns:ds="http://schemas.openxmlformats.org/officeDocument/2006/customXml" ds:itemID="{99E937A9-B85D-6242-9D53-A079EDA704F7}">
+<ds:datastoreItem xmlns:ds="http://schemas.openxmlformats.org/officeDocument/2006/customXml" ds:itemID="{A597DD30-5728-F542-BB96-8F4CEC019BBF}">
   <ds:schemaRefs>
     <ds:schemaRef ds:uri="http://schemas.openxmlformats.org/officeDocument/2006/bibliography"/>
   </ds:schemaRefs>

</xml_diff>

<commit_message>
Intro done. Started genetics
</commit_message>
<xml_diff>
--- a/documents/main.docx
+++ b/documents/main.docx
@@ -54,7 +54,7 @@
             <v:stroke joinstyle="miter"/>
             <v:path gradientshapeok="t" o:connecttype="rect"/>
           </v:shapetype>
-          <v:shape id="Text Box 2" o:spid="_x0000_s1026" type="#_x0000_t202" style="position:absolute;left:0;text-align:left;margin-left:2360.7pt;margin-top:298.55pt;width:439.05pt;height:1in;z-index:251659264;visibility:visible;mso-wrap-distance-top:3.6pt;mso-wrap-distance-bottom:3.6pt;mso-position-horizontal:right;mso-position-horizontal-relative:margin;mso-position-vertical-relative:margin;mso-width-relative:margin;mso-height-relative:margin" o:gfxdata="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" stroked="f">
+          <v:shape id="Text Box 2" o:spid="_x0000_s1026" type="#_x0000_t202" style="position:absolute;left:0;text-align:left;margin-left:2748.55pt;margin-top:298.55pt;width:439.05pt;height:1in;z-index:251659264;visibility:visible;mso-wrap-distance-top:3.6pt;mso-wrap-distance-bottom:3.6pt;mso-position-horizontal:right;mso-position-horizontal-relative:margin;mso-position-vertical-relative:margin;mso-width-relative:margin;mso-height-relative:margin" o:gfxdata="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" stroked="f">
             <v:textbox style="mso-next-textbox:#Text Box 2">
               <w:txbxContent>
                 <w:sdt>
@@ -62,7 +62,7 @@
                     <w:rPr>
                       <w:rStyle w:val="ObalChar"/>
                     </w:rPr>
-                    <w:id w:val="-1366355780"/>
+                    <w:id w:val="-1864514082"/>
                   </w:sdtPr>
                   <w:sdtEndPr>
                     <w:rPr>
@@ -214,7 +214,7 @@
           <w:lang w:eastAsia="sk-SK"/>
         </w:rPr>
         <w:pict w14:anchorId="40A9CA64">
-          <v:shape id="_x0000_s1027" type="#_x0000_t202" style="position:absolute;left:0;text-align:left;margin-left:2360.7pt;margin-top:298.55pt;width:439.05pt;height:1in;z-index:251661312;visibility:visible;mso-wrap-distance-top:3.6pt;mso-wrap-distance-bottom:3.6pt;mso-position-horizontal:right;mso-position-horizontal-relative:margin;mso-position-vertical-relative:margin;mso-width-relative:margin;mso-height-relative:margin" o:gfxdata="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" stroked="f">
+          <v:shape id="_x0000_s1027" type="#_x0000_t202" style="position:absolute;left:0;text-align:left;margin-left:2748.55pt;margin-top:298.55pt;width:439.05pt;height:1in;z-index:251661312;visibility:visible;mso-wrap-distance-top:3.6pt;mso-wrap-distance-bottom:3.6pt;mso-position-horizontal:right;mso-position-horizontal-relative:margin;mso-position-vertical-relative:margin;mso-width-relative:margin;mso-height-relative:margin" o:gfxdata="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" stroked="f">
             <v:textbox style="mso-next-textbox:#_x0000_s1027">
               <w:txbxContent>
                 <w:sdt>
@@ -222,7 +222,7 @@
                     <w:rPr>
                       <w:rStyle w:val="ObalChar"/>
                     </w:rPr>
-                    <w:id w:val="-790202233"/>
+                    <w:id w:val="107472917"/>
                   </w:sdtPr>
                   <w:sdtEndPr>
                     <w:rPr>
@@ -650,7 +650,6 @@
         <w:p>
           <w:pPr>
             <w:pStyle w:val="Zakladny"/>
-            <w:jc w:val="left"/>
             <w:sectPr>
               <w:footerReference w:type="default" r:id="rId17"/>
               <w:pgSz w:w="11906" w:h="16838"/>
@@ -1295,9 +1294,6 @@
         </w:sdtEndPr>
         <w:sdtContent>
           <w:r>
-            <w:rPr>
-              <w:color w:val="FF0000"/>
-            </w:rPr>
             <w:t>Sem vložte 3 - 5 kľúčových slov</w:t>
           </w:r>
         </w:sdtContent>
@@ -1365,7 +1361,6 @@
             <w:p>
               <w:pPr>
                 <w:pStyle w:val="Zakladny"/>
-                <w:ind w:left="454" w:firstLine="0"/>
               </w:pPr>
               <w:r>
                 <w:t>SLOVAK UNIVERSITY OF TECHNOLOGY IN BRATISLAVA</w:t>
@@ -1374,7 +1369,6 @@
             <w:p>
               <w:pPr>
                 <w:pStyle w:val="Zakladny"/>
-                <w:ind w:left="454" w:firstLine="0"/>
               </w:pPr>
               <w:r>
                 <w:t>FACULTY OF ELECTRICAL ENGINEERING AND INFORMA</w:t>
@@ -1845,9 +1839,6 @@
         </w:sdtEndPr>
         <w:sdtContent>
           <w:r>
-            <w:rPr>
-              <w:color w:val="FF0000"/>
-            </w:rPr>
             <w:t>Sem vložte 3 - 5 kľúčových slov</w:t>
           </w:r>
         </w:sdtContent>
@@ -2124,7 +2115,7 @@
           <w:rStyle w:val="ZakladnyChar"/>
           <w:noProof/>
         </w:rPr>
-        <w:t>04.01.2015</w:t>
+        <w:t>05.01.2015</w:t>
       </w:r>
       <w:r>
         <w:rPr>
@@ -2328,12 +2319,8 @@
         <w:p>
           <w:pPr>
             <w:pStyle w:val="TOC1"/>
-            <w:tabs>
-              <w:tab w:val="left" w:pos="787"/>
-            </w:tabs>
             <w:rPr>
               <w:rFonts w:asciiTheme="minorHAnsi" w:hAnsiTheme="minorHAnsi" w:cstheme="minorBidi"/>
-              <w:b w:val="0"/>
               <w:noProof/>
               <w:szCs w:val="24"/>
               <w:lang w:eastAsia="ja-JP"/>
@@ -2357,7 +2344,6 @@
           <w:r>
             <w:rPr>
               <w:rFonts w:asciiTheme="minorHAnsi" w:hAnsiTheme="minorHAnsi" w:cstheme="minorBidi"/>
-              <w:b w:val="0"/>
               <w:noProof/>
               <w:szCs w:val="24"/>
               <w:lang w:eastAsia="ja-JP"/>
@@ -2409,12 +2395,8 @@
         <w:p>
           <w:pPr>
             <w:pStyle w:val="TOC1"/>
-            <w:tabs>
-              <w:tab w:val="left" w:pos="360"/>
-            </w:tabs>
             <w:rPr>
               <w:rFonts w:asciiTheme="minorHAnsi" w:hAnsiTheme="minorHAnsi" w:cstheme="minorBidi"/>
-              <w:b w:val="0"/>
               <w:noProof/>
               <w:szCs w:val="24"/>
               <w:lang w:eastAsia="ja-JP"/>
@@ -2429,7 +2411,6 @@
           <w:r>
             <w:rPr>
               <w:rFonts w:asciiTheme="minorHAnsi" w:hAnsiTheme="minorHAnsi" w:cstheme="minorBidi"/>
-              <w:b w:val="0"/>
               <w:noProof/>
               <w:szCs w:val="24"/>
               <w:lang w:eastAsia="ja-JP"/>
@@ -2566,12 +2547,8 @@
         <w:p>
           <w:pPr>
             <w:pStyle w:val="TOC1"/>
-            <w:tabs>
-              <w:tab w:val="left" w:pos="360"/>
-            </w:tabs>
             <w:rPr>
               <w:rFonts w:asciiTheme="minorHAnsi" w:hAnsiTheme="minorHAnsi" w:cstheme="minorBidi"/>
-              <w:b w:val="0"/>
               <w:noProof/>
               <w:szCs w:val="24"/>
               <w:lang w:eastAsia="ja-JP"/>
@@ -2586,7 +2563,6 @@
           <w:r>
             <w:rPr>
               <w:rFonts w:asciiTheme="minorHAnsi" w:hAnsiTheme="minorHAnsi" w:cstheme="minorBidi"/>
-              <w:b w:val="0"/>
               <w:noProof/>
               <w:szCs w:val="24"/>
               <w:lang w:eastAsia="ja-JP"/>
@@ -2644,12 +2620,8 @@
         <w:p>
           <w:pPr>
             <w:pStyle w:val="TOC1"/>
-            <w:tabs>
-              <w:tab w:val="left" w:pos="360"/>
-            </w:tabs>
             <w:rPr>
               <w:rFonts w:asciiTheme="minorHAnsi" w:hAnsiTheme="minorHAnsi" w:cstheme="minorBidi"/>
-              <w:b w:val="0"/>
               <w:noProof/>
               <w:szCs w:val="24"/>
               <w:lang w:eastAsia="ja-JP"/>
@@ -2664,7 +2636,6 @@
           <w:r>
             <w:rPr>
               <w:rFonts w:asciiTheme="minorHAnsi" w:hAnsiTheme="minorHAnsi" w:cstheme="minorBidi"/>
-              <w:b w:val="0"/>
               <w:noProof/>
               <w:szCs w:val="24"/>
               <w:lang w:eastAsia="ja-JP"/>
@@ -2722,13 +2693,8 @@
         <w:p>
           <w:pPr>
             <w:pStyle w:val="TOC1"/>
-            <w:tabs>
-              <w:tab w:val="clear" w:pos="851"/>
-              <w:tab w:val="left" w:pos="853"/>
-            </w:tabs>
             <w:rPr>
               <w:rFonts w:asciiTheme="minorHAnsi" w:hAnsiTheme="minorHAnsi" w:cstheme="minorBidi"/>
-              <w:b w:val="0"/>
               <w:noProof/>
               <w:szCs w:val="24"/>
               <w:lang w:eastAsia="ja-JP"/>
@@ -2743,7 +2709,6 @@
           <w:r>
             <w:rPr>
               <w:rFonts w:asciiTheme="minorHAnsi" w:hAnsiTheme="minorHAnsi" w:cstheme="minorBidi"/>
-              <w:b w:val="0"/>
               <w:noProof/>
               <w:szCs w:val="24"/>
               <w:lang w:eastAsia="ja-JP"/>
@@ -2795,12 +2760,8 @@
         <w:p>
           <w:pPr>
             <w:pStyle w:val="TOC1"/>
-            <w:tabs>
-              <w:tab w:val="left" w:pos="3013"/>
-            </w:tabs>
             <w:rPr>
               <w:rFonts w:asciiTheme="minorHAnsi" w:hAnsiTheme="minorHAnsi" w:cstheme="minorBidi"/>
-              <w:b w:val="0"/>
               <w:noProof/>
               <w:szCs w:val="24"/>
               <w:lang w:eastAsia="ja-JP"/>
@@ -2815,7 +2776,6 @@
           <w:r>
             <w:rPr>
               <w:rFonts w:asciiTheme="minorHAnsi" w:hAnsiTheme="minorHAnsi" w:cstheme="minorBidi"/>
-              <w:b w:val="0"/>
               <w:noProof/>
               <w:szCs w:val="24"/>
               <w:lang w:eastAsia="ja-JP"/>
@@ -2867,12 +2827,8 @@
         <w:p>
           <w:pPr>
             <w:pStyle w:val="TOC1"/>
-            <w:tabs>
-              <w:tab w:val="left" w:pos="1000"/>
-            </w:tabs>
             <w:rPr>
               <w:rFonts w:asciiTheme="minorHAnsi" w:hAnsiTheme="minorHAnsi" w:cstheme="minorBidi"/>
-              <w:b w:val="0"/>
               <w:noProof/>
               <w:szCs w:val="24"/>
               <w:lang w:eastAsia="ja-JP"/>
@@ -2887,7 +2843,6 @@
           <w:r>
             <w:rPr>
               <w:rFonts w:asciiTheme="minorHAnsi" w:hAnsiTheme="minorHAnsi" w:cstheme="minorBidi"/>
-              <w:b w:val="0"/>
               <w:noProof/>
               <w:szCs w:val="24"/>
               <w:lang w:eastAsia="ja-JP"/>
@@ -2947,7 +2902,6 @@
             <w:pStyle w:val="TOC1"/>
             <w:rPr>
               <w:rFonts w:asciiTheme="minorHAnsi" w:hAnsiTheme="minorHAnsi" w:cstheme="minorBidi"/>
-              <w:b w:val="0"/>
               <w:noProof/>
               <w:szCs w:val="24"/>
               <w:lang w:eastAsia="ja-JP"/>
@@ -3077,66 +3031,105 @@
           <w:tab w:val="right" w:leader="dot" w:pos="8777"/>
         </w:tabs>
         <w:rPr>
+          <w:rFonts w:eastAsiaTheme="minorEastAsia"/>
+          <w:noProof/>
+          <w:sz w:val="24"/>
+          <w:szCs w:val="24"/>
+          <w:lang w:val="en-US" w:eastAsia="ja-JP"/>
+        </w:rPr>
+      </w:pPr>
+      <w:r>
+        <w:rPr>
           <w:rFonts w:ascii="Times New Roman" w:hAnsi="Times New Roman" w:cs="Times New Roman"/>
           <w:sz w:val="24"/>
           <w:szCs w:val="24"/>
         </w:rPr>
-      </w:pPr>
-    </w:p>
-    <w:p>
-      <w:pPr>
-        <w:pStyle w:val="Zakladny"/>
-        <w:ind w:firstLine="0"/>
+        <w:fldChar w:fldCharType="begin"/>
+      </w:r>
+      <w:r>
         <w:rPr>
+          <w:rFonts w:ascii="Times New Roman" w:hAnsi="Times New Roman" w:cs="Times New Roman"/>
+          <w:sz w:val="24"/>
           <w:szCs w:val="24"/>
         </w:rPr>
-      </w:pPr>
+        <w:instrText xml:space="preserve"> TOC \c "Figure" </w:instrText>
+      </w:r>
       <w:r>
         <w:rPr>
-          <w:szCs w:val="24"/>
-        </w:rPr>
-        <w:fldChar w:fldCharType="begin"/>
-      </w:r>
-      <w:r>
-        <w:rPr>
-          <w:szCs w:val="24"/>
-        </w:rPr>
-        <w:instrText xml:space="preserve"> TOC \h \z \c "Obrázok" </w:instrText>
-      </w:r>
-      <w:r>
-        <w:rPr>
+          <w:rFonts w:ascii="Times New Roman" w:hAnsi="Times New Roman" w:cs="Times New Roman"/>
+          <w:sz w:val="24"/>
           <w:szCs w:val="24"/>
         </w:rPr>
         <w:fldChar w:fldCharType="separate"/>
       </w:r>
       <w:r>
         <w:rPr>
-          <w:b/>
           <w:noProof/>
+        </w:rPr>
+        <w:t>Figure 1 Obory potrebné pre riešenie diplomovej práce</w:t>
+      </w:r>
+      <w:r>
+        <w:rPr>
+          <w:noProof/>
+        </w:rPr>
+        <w:tab/>
+      </w:r>
+      <w:r>
+        <w:rPr>
+          <w:noProof/>
+        </w:rPr>
+        <w:fldChar w:fldCharType="begin"/>
+      </w:r>
+      <w:r>
+        <w:rPr>
+          <w:noProof/>
+        </w:rPr>
+        <w:instrText xml:space="preserve"> PAGEREF _Toc282097819 \h </w:instrText>
+      </w:r>
+      <w:r>
+        <w:rPr>
+          <w:noProof/>
+        </w:rPr>
+      </w:r>
+      <w:r>
+        <w:rPr>
+          <w:noProof/>
+        </w:rPr>
+        <w:fldChar w:fldCharType="separate"/>
+      </w:r>
+      <w:r>
+        <w:rPr>
+          <w:noProof/>
+        </w:rPr>
+        <w:t>3</w:t>
+      </w:r>
+      <w:r>
+        <w:rPr>
+          <w:noProof/>
+        </w:rPr>
+        <w:fldChar w:fldCharType="end"/>
+      </w:r>
+    </w:p>
+    <w:p>
+      <w:pPr>
+        <w:pStyle w:val="TableofFigures"/>
+        <w:tabs>
+          <w:tab w:val="right" w:leader="dot" w:pos="8777"/>
+        </w:tabs>
+        <w:rPr>
+          <w:rFonts w:ascii="Times New Roman" w:hAnsi="Times New Roman" w:cs="Times New Roman"/>
+          <w:sz w:val="24"/>
           <w:szCs w:val="24"/>
         </w:rPr>
-        <w:t>No table of figures entries found.</w:t>
-      </w:r>
+      </w:pPr>
       <w:r>
         <w:rPr>
-          <w:noProof/>
-          <w:szCs w:val="24"/>
-        </w:rPr>
-        <w:br/>
-        <w:t>In your document, select the words to include in the table of contents, and then on the Home tab, under Styles, click a heading style. Repeat for each heading that you want to include, and then insert the table of contents in your document. To manually create a table of contents, on the Document Elements tab, under Table of Contents, point to a style and then click the down arrow button. Click one of the styles under Manual Table of Contents, and then type the entries manually.</w:t>
-      </w:r>
-      <w:r>
-        <w:rPr>
+          <w:rFonts w:ascii="Times New Roman" w:hAnsi="Times New Roman" w:cs="Times New Roman"/>
+          <w:sz w:val="24"/>
           <w:szCs w:val="24"/>
         </w:rPr>
         <w:fldChar w:fldCharType="end"/>
       </w:r>
-    </w:p>
-    <w:p>
-      <w:pPr>
-        <w:pStyle w:val="Zakladny"/>
-        <w:ind w:firstLine="0"/>
-      </w:pPr>
     </w:p>
     <w:p/>
     <w:p>
@@ -3155,6 +3148,13 @@
             <w:noProof/>
           </w:rPr>
           <w:t>No table of figures entries found.</w:t>
+        </w:r>
+        <w:r>
+          <w:rPr>
+            <w:noProof/>
+          </w:rPr>
+          <w:br/>
+          <w:t>In your document, select the words to include in the table of contents, and then on the Home tab, under Styles, click a heading style. Repeat for each heading that you want to include, and then insert the table of contents in your document. To manually create a table of contents, on the Document Elements tab, under Table of Contents, point to a style and then click the down arrow button. Click one of the styles under Manual Table of Contents, and then type the entries manually.</w:t>
         </w:r>
       </w:fldSimple>
     </w:p>
@@ -3195,6 +3195,18 @@
           <w:rStyle w:val="ZakladnyChar"/>
         </w:rPr>
       </w:pPr>
+      <w:r>
+        <w:rPr>
+          <w:rStyle w:val="ZakladnyChar"/>
+        </w:rPr>
+        <w:t xml:space="preserve">DNA - </w:t>
+      </w:r>
+      <w:r>
+        <w:rPr>
+          <w:rStyle w:val="ZakladnyChar"/>
+        </w:rPr>
+        <w:t>Deoxyribonukleová kyselina</w:t>
+      </w:r>
     </w:p>
     <w:p/>
     <w:p/>
@@ -3247,10 +3259,6 @@
     <w:p>
       <w:pPr>
         <w:pStyle w:val="Zakladny"/>
-        <w:rPr>
-          <w:rStyle w:val="ZakladnyChar"/>
-          <w:color w:val="FF0000"/>
-        </w:rPr>
       </w:pPr>
       <w:r>
         <w:rPr>
@@ -3269,11 +3277,10 @@
           <w:placeholder>
             <w:docPart w:val="9812CE6A0A6C3C48BA0D90BB62B26BAF"/>
           </w:placeholder>
-          <w:showingPlcHdr/>
         </w:sdtPr>
         <w:sdtEndPr>
           <w:rPr>
-            <w:rStyle w:val="DefaultParagraphFont"/>
+            <w:rStyle w:val="ZakladnyChar"/>
             <w:color w:val="auto"/>
           </w:rPr>
         </w:sdtEndPr>
@@ -3281,44 +3288,287 @@
           <w:r>
             <w:rPr>
               <w:rStyle w:val="ZakladnyChar"/>
-              <w:color w:val="FF0000"/>
-            </w:rPr>
-            <w:t>V úvode autor stručne a výstižne charakterizuje stav poznania a</w:t>
+            </w:rPr>
+            <w:t>Genetickým poruchám a chorobám sa veľmi ťažko dá predísť a v posledných desaťročiach ich rapídne pribúda. Podľa štatistík 3-4% všetkých novorodencov tr</w:t>
           </w:r>
           <w:r>
             <w:rPr>
               <w:rStyle w:val="ZakladnyChar"/>
-              <w:color w:val="FF0000"/>
-            </w:rPr>
-            <w:t xml:space="preserve">lebo praxe v oblasti, ktorá je </w:t>
-          </w:r>
-          <w:r>
-            <w:rPr>
-              <w:rStyle w:val="ZakladnyChar"/>
-              <w:color w:val="FF0000"/>
-            </w:rPr>
-            <w:t xml:space="preserve">predmetom záverečnej alebo habilitačnej práce a oboznamuje čitateľa s významom, cieľmi a zámermi práce. Autor v úvode zdôrazňuje, prečo je práca dôležitá a prečo sa rozhodol spracovať danú tému. </w:t>
-          </w:r>
+            </w:rPr>
+            <w:t>pí určitým genetickým defektom a spôsobuje 20% všetkých umrtí novorodencov.</w:t>
+          </w:r>
+          <w:r>
+            <w:t xml:space="preserve"> O vážnosti týchto ochorení značí aj fakt, že 10% </w:t>
+          </w:r>
+          <w:r>
+            <w:t xml:space="preserve">všetkých </w:t>
+          </w:r>
+          <w:r>
+            <w:t>dospelých a 30% detských hospitalizovaných pacientov má geneticky ovplyvnené choroby.</w:t>
+          </w:r>
+          <w:sdt>
+            <w:sdtPr>
+              <w:id w:val="1245919456"/>
+              <w:citation/>
+            </w:sdtPr>
+            <w:sdtContent>
+              <w:r>
+                <w:fldChar w:fldCharType="begin"/>
+              </w:r>
+              <w:r>
+                <w:instrText xml:space="preserve"> CITATION Ann101 \l 1051 </w:instrText>
+              </w:r>
+              <w:r>
+                <w:fldChar w:fldCharType="separate"/>
+              </w:r>
+              <w:r>
+                <w:rPr>
+                  <w:noProof/>
+                </w:rPr>
+                <w:t xml:space="preserve"> [</w:t>
+              </w:r>
+              <w:hyperlink w:anchor="Ann101" w:history="1">
+                <w:r>
+                  <w:rPr>
+                    <w:rStyle w:val="Zakladny"/>
+                    <w:noProof/>
+                  </w:rPr>
+                  <w:t>1</w:t>
+                </w:r>
+              </w:hyperlink>
+              <w:r>
+                <w:rPr>
+                  <w:noProof/>
+                </w:rPr>
+                <w:t>]</w:t>
+              </w:r>
+              <w:r>
+                <w:fldChar w:fldCharType="end"/>
+              </w:r>
+            </w:sdtContent>
+          </w:sdt>
         </w:sdtContent>
       </w:sdt>
     </w:p>
     <w:p>
       <w:pPr>
-        <w:ind w:firstLine="708"/>
-      </w:pPr>
+        <w:pStyle w:val="Zakladny"/>
+      </w:pPr>
+      <w:r>
+        <w:t>Diagnostika týchto ochorení nieje jednoduchá, no vďaka rozsiahlemu štúdiu a analýze ľudskej DNA a</w:t>
+      </w:r>
+      <w:r>
+        <w:t> následnom skúmaní</w:t>
+      </w:r>
+      <w:r>
+        <w:t xml:space="preserve"> génov vznikajú rozsiahle databázy, ktoré opisujú gény a ich mut</w:t>
+      </w:r>
+      <w:r>
+        <w:t>ácie, na ich základe sa časť z týchto chorôb dá diagnostikovať v počiatkoch a teda umožniť včasnú liečbu.</w:t>
+      </w:r>
     </w:p>
     <w:p>
       <w:pPr>
-        <w:ind w:firstLine="708"/>
+        <w:pStyle w:val="Zakladny"/>
+      </w:pPr>
+      <w:r>
+        <w:t>Rozmachu takejto diagnostiky</w:t>
+      </w:r>
+      <w:r>
+        <w:t xml:space="preserve"> ako jednej zo základných</w:t>
+      </w:r>
+      <w:r>
+        <w:t xml:space="preserve"> bráni finančná náročnosť a rýchlosť DNA sekvencizátora, teda prístroja ktorý zosekvencuje DNA na sekvenciu dusíkových báz ktoré opíšem v </w:t>
+      </w:r>
+      <w:r>
+        <w:fldChar w:fldCharType="begin"/>
+      </w:r>
+      <w:r>
+        <w:instrText xml:space="preserve"> REF _Ref282080082 \r \h </w:instrText>
+      </w:r>
+      <w:r>
+        <w:fldChar w:fldCharType="separate"/>
+      </w:r>
+      <w:r>
+        <w:t>1.1</w:t>
+      </w:r>
+      <w:r>
+        <w:fldChar w:fldCharType="end"/>
+      </w:r>
+      <w:r>
+        <w:t xml:space="preserve"> . </w:t>
+      </w:r>
+      <w:r>
+        <w:t xml:space="preserve">Tento </w:t>
+      </w:r>
+      <w:r>
+        <w:t>prístroj je v relatívnych počiatkoch (prvý vytvoril Lloyd M. Smith v roku 1987) a už teraz vidíme rapídnu evolúciu</w:t>
+      </w:r>
+      <w:r>
+        <w:t xml:space="preserve">, a teda </w:t>
+      </w:r>
+      <w:r>
+        <w:t>sa môže</w:t>
+      </w:r>
+      <w:r>
+        <w:t xml:space="preserve"> očakávať nárast rýchlosti a dostupnosti </w:t>
+      </w:r>
+      <w:r>
+        <w:t>tohto prístroja.</w:t>
+      </w:r>
+    </w:p>
+    <w:p>
+      <w:pPr>
+        <w:pStyle w:val="Zakladny"/>
+      </w:pPr>
+      <w:r>
+        <w:t>Ďalším dôležitým faktom je výpočtová náročnosť analýzy sekvencie, keďže kompletná ľudská DNA sekvencia má približne 3 miliardy nukleotidových párov a 25 000 – 30 000 génov ich určenie vyžaduje značnú výpočtovú silu.</w:t>
+      </w:r>
+      <w:r>
+        <w:t xml:space="preserve"> Práve na tento fakt sa táto práca zameriava.</w:t>
+      </w:r>
+    </w:p>
+    <w:p>
+      <w:pPr>
+        <w:pStyle w:val="Zakladny"/>
       </w:pPr>
       <w:r>
         <w:rPr>
-          <w:color w:val="FF0000"/>
+          <w:b/>
         </w:rPr>
+        <w:t>Cieľom</w:t>
+      </w:r>
+      <w:r>
+        <w:t xml:space="preserve"> </w:t>
+      </w:r>
+      <w:r>
+        <w:rPr>
+          <w:b/>
+        </w:rPr>
+        <w:t>práce</w:t>
+      </w:r>
+      <w:r>
+        <w:t xml:space="preserve"> je vytvorenie systému, ktorý by pre danú DNA sekvenciu určil genotyp jedinca a teda určil aj prítomnosť dostupných chorôb. Pre vytvorenie takéhoto systému sú potrebné základné poznatky z molekulárnej biológie a genetiky, ale aj poznatky z</w:t>
+      </w:r>
+      <w:r>
+        <w:t xml:space="preserve"> teórie </w:t>
+      </w:r>
+      <w:r>
+        <w:t>regulárnych výrazov a ich spracovávania napríklad konečnými autom</w:t>
+      </w:r>
+      <w:r>
+        <w:t xml:space="preserve">atmi, tie sú opísané v </w:t>
+      </w:r>
+      <w:r>
+        <w:fldChar w:fldCharType="begin"/>
+      </w:r>
+      <w:r>
+        <w:instrText xml:space="preserve"> REF _Ref282092491 \r \h </w:instrText>
+      </w:r>
+      <w:r>
+        <w:fldChar w:fldCharType="separate"/>
+      </w:r>
+      <w:r>
+        <w:t>1.2</w:t>
+      </w:r>
+      <w:r>
+        <w:fldChar w:fldCharType="end"/>
+      </w:r>
+      <w:r>
+        <w:t>.</w:t>
+      </w:r>
+      <w:r>
+        <w:t xml:space="preserve"> T</w:t>
+      </w:r>
+      <w:r>
+        <w:t>áto práca  sa neobmedzuje iba na DNA sekvencie, jej variácia sa môže použiť</w:t>
+      </w:r>
+      <w:r>
+        <w:t xml:space="preserve"> napríklad</w:t>
+      </w:r>
+      <w:r>
+        <w:t xml:space="preserve"> ako prostriedok big data analýzy napríklad na analyzovanie veľkých dát textov.</w:t>
+      </w:r>
+    </w:p>
+    <w:p>
+      <w:pPr>
+        <w:pStyle w:val="Zakladny"/>
+      </w:pPr>
+      <w:r>
+        <w:t>Rýchlosť a efektívnosť systému bude zabezpečovať jeho distributívna povaha. Tá zabezpečuje minimálne nároky na výpočtovú silu riadiaceho servera a spolieha sa na pripojené výpočtové zariadenia (uzly). Tie sú platformov</w:t>
+      </w:r>
+      <w:r>
+        <w:t xml:space="preserve">o nezávislé, môže to byť tablet, smartfón alebo počítač. Bližšie informácie o tomto type systémov je možné nájsť v </w:t>
+      </w:r>
+      <w:r>
+        <w:fldChar w:fldCharType="begin"/>
+      </w:r>
+      <w:r>
+        <w:instrText xml:space="preserve"> REF _Ref282092460 \r \h </w:instrText>
+      </w:r>
+      <w:r>
+        <w:fldChar w:fldCharType="separate"/>
+      </w:r>
+      <w:r>
+        <w:t>1.3</w:t>
+      </w:r>
+      <w:r>
+        <w:fldChar w:fldCharType="end"/>
+      </w:r>
+      <w:r>
+        <w:t>.</w:t>
+      </w:r>
+      <w:r>
+        <w:t xml:space="preserve"> Tento druh bol vybraný pre jeho malé rozšírenie, no enormný potenciál, keďže správne navrhnutý môže byť efektívnejší ako superpočítač a takisto rozšírením dostupných </w:t>
+      </w:r>
+      <w:r>
+        <w:lastRenderedPageBreak/>
+        <w:t>potenciálnych uzlov vďaka zrýchľovaniu zariadení a </w:t>
+      </w:r>
+      <w:r>
+        <w:t xml:space="preserve">zväčšovaniu pokrytia </w:t>
+      </w:r>
+      <w:r>
+        <w:t>vysokorýchlostn</w:t>
+      </w:r>
+      <w:r>
+        <w:t>ým internetom.</w:t>
+      </w:r>
+    </w:p>
+    <w:p>
+      <w:pPr>
+        <w:pStyle w:val="Zakladny"/>
+      </w:pPr>
+      <w:r>
+        <w:t>Túto tému diplomovej práce som vymyslel nie z dôvodu, že som expert v nejakej zo spomínaných oblastí, no práve pre chuť a entuziazmus sa im venovať. Ta</w:t>
+      </w:r>
+      <w:r>
+        <w:t xml:space="preserve">ktiež verím, že koncepty, algoritmy, </w:t>
+      </w:r>
+      <w:r>
+        <w:t xml:space="preserve">výsledný systém a jeho podsystémy sa budú mocť </w:t>
+      </w:r>
+      <w:r>
+        <w:t>uplatniť pri rôznych projektoch.</w:t>
+      </w:r>
+    </w:p>
+    <w:p>
+      <w:pPr>
+        <w:pStyle w:val="Zakladny"/>
+      </w:pPr>
+    </w:p>
+    <w:p>
+      <w:pPr>
+        <w:pStyle w:val="Zakladny"/>
+      </w:pPr>
+    </w:p>
+    <w:p>
+      <w:pPr>
+        <w:pStyle w:val="Zakladny"/>
+      </w:pPr>
+      <w:r>
         <w:br w:type="page"/>
       </w:r>
-      <w:bookmarkStart w:id="1" w:name="_GoBack"/>
-      <w:bookmarkEnd w:id="1"/>
     </w:p>
     <w:p>
       <w:pPr>
@@ -3328,9 +3578,9 @@
           <w:sz w:val="44"/>
         </w:rPr>
       </w:pPr>
+      <w:bookmarkStart w:id="1" w:name="_Toc282028968"/>
       <w:bookmarkStart w:id="2" w:name="_Toc378775589"/>
       <w:bookmarkStart w:id="3" w:name="_Toc378776129"/>
-      <w:bookmarkStart w:id="4" w:name="_Toc282028968"/>
       <w:r>
         <w:rPr>
           <w:rStyle w:val="ZakladnyChar"/>
@@ -3339,12 +3589,43 @@
         <w:lastRenderedPageBreak/>
         <w:t>Analýza problému</w:t>
       </w:r>
-      <w:bookmarkEnd w:id="4"/>
+      <w:bookmarkEnd w:id="1"/>
     </w:p>
     <w:p>
       <w:pPr>
         <w:pStyle w:val="Zakladny"/>
-        <w:keepNext/>
+      </w:pPr>
+      <w:r>
+        <w:t xml:space="preserve">Na </w:t>
+      </w:r>
+      <w:r>
+        <w:fldChar w:fldCharType="begin"/>
+      </w:r>
+      <w:r>
+        <w:instrText xml:space="preserve"> REF _Ref282092710 \h </w:instrText>
+      </w:r>
+      <w:r>
+        <w:fldChar w:fldCharType="separate"/>
+      </w:r>
+      <w:r>
+        <w:t xml:space="preserve">Figure </w:t>
+      </w:r>
+      <w:r>
+        <w:rPr>
+          <w:noProof/>
+        </w:rPr>
+        <w:t>1</w:t>
+      </w:r>
+      <w:r>
+        <w:fldChar w:fldCharType="end"/>
+      </w:r>
+      <w:r>
+        <w:t xml:space="preserve"> sú v podobe diagramu ukázané potrebné znalosti na vyriešenie problému. V podkapitolách opíšem informácie a teóriu potrebné k splneniu zadania.</w:t>
+      </w:r>
+    </w:p>
+    <w:p>
+      <w:pPr>
+        <w:pStyle w:val="Zakladny"/>
       </w:pPr>
       <w:r>
         <w:rPr>
@@ -3397,8 +3678,11 @@
     <w:p>
       <w:pPr>
         <w:pStyle w:val="Caption"/>
-        <w:jc w:val="both"/>
-      </w:pPr>
+        <w:jc w:val="center"/>
+      </w:pPr>
+      <w:bookmarkStart w:id="4" w:name="_Ref282092685"/>
+      <w:bookmarkStart w:id="5" w:name="_Ref282092710"/>
+      <w:bookmarkStart w:id="6" w:name="_Toc282097819"/>
       <w:r>
         <w:t xml:space="preserve">Figure </w:t>
       </w:r>
@@ -3410,33 +3694,361 @@
           <w:t>1</w:t>
         </w:r>
       </w:fldSimple>
-      <w:r>
-        <w:t xml:space="preserve"> Obory záujmu pre riešenie diplomovej práce</w:t>
-      </w:r>
+      <w:bookmarkEnd w:id="5"/>
+      <w:r>
+        <w:t xml:space="preserve"> Obory </w:t>
+      </w:r>
+      <w:r>
+        <w:t xml:space="preserve">potrebné </w:t>
+      </w:r>
+      <w:r>
+        <w:t>pre riešenie diplomovej práce</w:t>
+      </w:r>
+      <w:bookmarkEnd w:id="4"/>
+      <w:bookmarkEnd w:id="6"/>
     </w:p>
     <w:p>
       <w:pPr>
         <w:pStyle w:val="Nadpis2urovne"/>
       </w:pPr>
+      <w:bookmarkStart w:id="7" w:name="_Ref282080082"/>
       <w:r>
         <w:t>Genetika</w:t>
       </w:r>
+      <w:bookmarkEnd w:id="7"/>
     </w:p>
     <w:p>
       <w:pPr>
-        <w:pStyle w:val="Nadpis2urovne"/>
-      </w:pPr>
-      <w:r>
-        <w:t>Regulárne výrazy</w:t>
+        <w:pStyle w:val="Zakladny"/>
+      </w:pPr>
+      <w:r>
+        <w:t>Táto časť je venovaná ozrejmeniu potrebných znalostí ohľadom g</w:t>
+      </w:r>
+      <w:r>
+        <w:t>enetiky a molekulárnej biológie, j</w:t>
+      </w:r>
+      <w:r>
+        <w:t>e nutné zdôrazniť, že pr</w:t>
+      </w:r>
+      <w:r>
+        <w:t xml:space="preserve">áca je technického oboru a teda </w:t>
+      </w:r>
+      <w:r>
+        <w:t>sa nebude opisovať do veľkej hĺbky</w:t>
+      </w:r>
+      <w:r>
+        <w:t xml:space="preserve">, nebude tu spomenutá zložitá dedičnosť a replikácia jadra bunky a bunky samotnej. Tieto informácie sa dajú získať z knižných referencií </w:t>
+      </w:r>
+      <w:sdt>
+        <w:sdtPr>
+          <w:id w:val="-1878155873"/>
+          <w:citation/>
+        </w:sdtPr>
+        <w:sdtContent>
+          <w:r>
+            <w:fldChar w:fldCharType="begin"/>
+          </w:r>
+          <w:r>
+            <w:instrText xml:space="preserve"> CITATION Har11 \l 1051 </w:instrText>
+          </w:r>
+          <w:r>
+            <w:fldChar w:fldCharType="separate"/>
+          </w:r>
+          <w:r>
+            <w:rPr>
+              <w:noProof/>
+            </w:rPr>
+            <w:t>[</w:t>
+          </w:r>
+          <w:hyperlink w:anchor="Har11" w:history="1">
+            <w:r>
+              <w:rPr>
+                <w:rStyle w:val="Zakladny"/>
+                <w:noProof/>
+              </w:rPr>
+              <w:t>2</w:t>
+            </w:r>
+          </w:hyperlink>
+          <w:r>
+            <w:rPr>
+              <w:noProof/>
+            </w:rPr>
+            <w:t>]</w:t>
+          </w:r>
+          <w:r>
+            <w:fldChar w:fldCharType="end"/>
+          </w:r>
+        </w:sdtContent>
+      </w:sdt>
+      <w:sdt>
+        <w:sdtPr>
+          <w:id w:val="-1508903961"/>
+          <w:citation/>
+        </w:sdtPr>
+        <w:sdtContent>
+          <w:r>
+            <w:fldChar w:fldCharType="begin"/>
+          </w:r>
+          <w:r>
+            <w:instrText xml:space="preserve"> CITATION Rob05 \l 1051 </w:instrText>
+          </w:r>
+          <w:r>
+            <w:fldChar w:fldCharType="separate"/>
+          </w:r>
+          <w:r>
+            <w:rPr>
+              <w:noProof/>
+            </w:rPr>
+            <w:t xml:space="preserve"> [</w:t>
+          </w:r>
+          <w:hyperlink w:anchor="Rob05" w:history="1">
+            <w:r>
+              <w:rPr>
+                <w:rStyle w:val="Zakladny"/>
+                <w:noProof/>
+              </w:rPr>
+              <w:t>3</w:t>
+            </w:r>
+          </w:hyperlink>
+          <w:r>
+            <w:rPr>
+              <w:noProof/>
+            </w:rPr>
+            <w:t>]</w:t>
+          </w:r>
+          <w:r>
+            <w:fldChar w:fldCharType="end"/>
+          </w:r>
+        </w:sdtContent>
+      </w:sdt>
+      <w:r>
+        <w:t>.</w:t>
       </w:r>
     </w:p>
     <w:p>
       <w:pPr>
+        <w:pStyle w:val="Zakladny"/>
+      </w:pPr>
+      <w:r>
+        <w:t>Genetika, veda o dedičnosti, je vo svojom základe štúdium biologickej informácie. Všetky živé organizmy, od jednobunkových baktérií, rastlín a zvierat, musia uchovať, replikovať a preniesť na potomkov mnoho informácií o vývoji, reprodukcii a prežití vo svojom prostredí. Genetici skúmajú ako organizmy odovzdávajú biologické informácie na svojich potomkov a ako ich využívajú počas života.</w:t>
+      </w:r>
+      <w:sdt>
+        <w:sdtPr>
+          <w:id w:val="1030996412"/>
+          <w:citation/>
+        </w:sdtPr>
+        <w:sdtContent>
+          <w:r>
+            <w:fldChar w:fldCharType="begin"/>
+          </w:r>
+          <w:r>
+            <w:instrText xml:space="preserve"> CITATION Har11 \l 1051 </w:instrText>
+          </w:r>
+          <w:r>
+            <w:fldChar w:fldCharType="separate"/>
+          </w:r>
+          <w:r>
+            <w:rPr>
+              <w:noProof/>
+            </w:rPr>
+            <w:t xml:space="preserve"> [</w:t>
+          </w:r>
+          <w:hyperlink w:anchor="Har11" w:history="1">
+            <w:r>
+              <w:rPr>
+                <w:rStyle w:val="Zakladny"/>
+                <w:noProof/>
+              </w:rPr>
+              <w:t>2</w:t>
+            </w:r>
+          </w:hyperlink>
+          <w:r>
+            <w:rPr>
+              <w:noProof/>
+            </w:rPr>
+            <w:t>]</w:t>
+          </w:r>
+          <w:r>
+            <w:fldChar w:fldCharType="end"/>
+          </w:r>
+        </w:sdtContent>
+      </w:sdt>
+    </w:p>
+    <w:p>
+      <w:pPr>
+        <w:pStyle w:val="Nadpis3urovne"/>
+      </w:pPr>
+      <w:r>
+        <w:lastRenderedPageBreak/>
+        <w:t>Biológia bunky</w:t>
+      </w:r>
+    </w:p>
+    <w:p>
+      <w:pPr>
+        <w:pStyle w:val="Zakladny"/>
+      </w:pPr>
+      <w:r>
+        <w:t>Aby sa mohla pochopiť súvislosť a neuveriteľná prepracovanosť živých tvorov, je nutné aby sa opísala základná stavebná jednotka organizmu, bunka.</w:t>
+      </w:r>
+    </w:p>
+    <w:p>
+      <w:pPr>
+        <w:pStyle w:val="Zakladny"/>
+      </w:pPr>
+      <w:r>
+        <w:t>Existujú 2 typy buniek určené podľa ich zloženia:</w:t>
+      </w:r>
+    </w:p>
+    <w:p>
+      <w:pPr>
+        <w:pStyle w:val="Zakladny"/>
+        <w:numPr>
+          <w:ilvl w:val="0"/>
+          <w:numId w:val="33"/>
+        </w:numPr>
+      </w:pPr>
+      <w:r>
+        <w:t>Prokaryotické – neobsahujúce jadro, a preto sa DNA voľne pohybuje v cytoplazme bunky</w:t>
+      </w:r>
+    </w:p>
+    <w:p>
+      <w:pPr>
+        <w:pStyle w:val="Zakladny"/>
+        <w:numPr>
+          <w:ilvl w:val="0"/>
+          <w:numId w:val="33"/>
+        </w:numPr>
+      </w:pPr>
+      <w:r>
+        <w:t xml:space="preserve">Eukaryotické (zobrazená na </w:t>
+      </w:r>
+      <w:r>
+        <w:fldChar w:fldCharType="begin"/>
+      </w:r>
+      <w:r>
+        <w:instrText xml:space="preserve"> REF _Ref282099858 \h </w:instrText>
+      </w:r>
+      <w:r>
+        <w:fldChar w:fldCharType="separate"/>
+      </w:r>
+      <w:r>
+        <w:t xml:space="preserve">Figure </w:t>
+      </w:r>
+      <w:r>
+        <w:rPr>
+          <w:noProof/>
+        </w:rPr>
+        <w:t>2</w:t>
+      </w:r>
+      <w:r>
+        <w:fldChar w:fldCharType="end"/>
+      </w:r>
+      <w:bookmarkStart w:id="8" w:name="_GoBack"/>
+      <w:bookmarkEnd w:id="8"/>
+      <w:r>
+        <w:t>) – obsahujúce jadro, DNA je pevne uložené vo vnútri a za žiadnych okolností ho neopúšťa, informácie sa prenášajú iba pomocou RNA, ľudské bunky sú tohto typu, a preto je tento typ v našom centre záujmu</w:t>
+      </w:r>
+    </w:p>
+    <w:p>
+      <w:pPr>
+        <w:pStyle w:val="Zakladny"/>
+      </w:pPr>
+    </w:p>
+    <w:p>
+      <w:pPr>
+        <w:pStyle w:val="Zakladny"/>
+        <w:keepNext/>
+        <w:jc w:val="center"/>
+      </w:pPr>
+      <w:r>
+        <w:rPr>
+          <w:noProof/>
+          <w:lang w:val="en-US"/>
+        </w:rPr>
+        <w:drawing>
+          <wp:inline distT="0" distB="0" distL="0" distR="0" wp14:anchorId="7A4F0848" wp14:editId="44FDB2E2">
+            <wp:extent cx="3162300" cy="3105150"/>
+            <wp:effectExtent l="0" t="0" r="0" b="0"/>
+            <wp:docPr id="1" name="Picture 1"/>
+            <wp:cNvGraphicFramePr>
+              <a:graphicFrameLocks xmlns:a="http://schemas.openxmlformats.org/drawingml/2006/main" noChangeAspect="1"/>
+            </wp:cNvGraphicFramePr>
+            <a:graphic xmlns:a="http://schemas.openxmlformats.org/drawingml/2006/main">
+              <a:graphicData uri="http://schemas.openxmlformats.org/drawingml/2006/picture">
+                <pic:pic xmlns:pic="http://schemas.openxmlformats.org/drawingml/2006/picture">
+                  <pic:nvPicPr>
+                    <pic:cNvPr id="0" name="eukaryotickabunka.png"/>
+                    <pic:cNvPicPr/>
+                  </pic:nvPicPr>
+                  <pic:blipFill>
+                    <a:blip r:embed="rId20">
+                      <a:extLst>
+                        <a:ext uri="{28A0092B-C50C-407E-A947-70E740481C1C}">
+                          <a14:useLocalDpi xmlns:a14="http://schemas.microsoft.com/office/drawing/2010/main" val="0"/>
+                        </a:ext>
+                      </a:extLst>
+                    </a:blip>
+                    <a:stretch>
+                      <a:fillRect/>
+                    </a:stretch>
+                  </pic:blipFill>
+                  <pic:spPr>
+                    <a:xfrm>
+                      <a:off x="0" y="0"/>
+                      <a:ext cx="3162300" cy="3105150"/>
+                    </a:xfrm>
+                    <a:prstGeom prst="rect">
+                      <a:avLst/>
+                    </a:prstGeom>
+                  </pic:spPr>
+                </pic:pic>
+              </a:graphicData>
+            </a:graphic>
+          </wp:inline>
+        </w:drawing>
+      </w:r>
+    </w:p>
+    <w:p>
+      <w:pPr>
+        <w:pStyle w:val="Caption"/>
+        <w:jc w:val="center"/>
+      </w:pPr>
+      <w:bookmarkStart w:id="9" w:name="_Ref282099858"/>
+      <w:r>
+        <w:t xml:space="preserve">Figure </w:t>
+      </w:r>
+      <w:fldSimple w:instr=" SEQ Figure \* ARABIC ">
+        <w:r>
+          <w:rPr>
+            <w:noProof/>
+          </w:rPr>
+          <w:t>2</w:t>
+        </w:r>
+      </w:fldSimple>
+      <w:bookmarkEnd w:id="9"/>
+      <w:r>
+        <w:t xml:space="preserve"> Schéma eukaryotickej bunky</w:t>
+      </w:r>
+    </w:p>
+    <w:p>
+      <w:pPr>
         <w:pStyle w:val="Nadpis2urovne"/>
       </w:pPr>
+      <w:bookmarkStart w:id="10" w:name="_Ref282092491"/>
+      <w:r>
+        <w:t>Regulárne výrazy</w:t>
+      </w:r>
+      <w:bookmarkEnd w:id="10"/>
+    </w:p>
+    <w:p>
+      <w:pPr>
+        <w:pStyle w:val="Nadpis2urovne"/>
+      </w:pPr>
+      <w:bookmarkStart w:id="11" w:name="_Ref282092460"/>
       <w:r>
         <w:t>Distributívne systémy</w:t>
       </w:r>
+      <w:bookmarkEnd w:id="11"/>
     </w:p>
     <w:p>
       <w:pPr>
@@ -3451,7 +4063,7 @@
           <w:sz w:val="44"/>
         </w:rPr>
       </w:pPr>
-      <w:bookmarkStart w:id="5" w:name="_Toc282028970"/>
+      <w:bookmarkStart w:id="12" w:name="_Toc282028970"/>
       <w:bookmarkEnd w:id="2"/>
       <w:bookmarkEnd w:id="3"/>
       <w:r>
@@ -3462,18 +4074,18 @@
         <w:lastRenderedPageBreak/>
         <w:t>Opis riešenia</w:t>
       </w:r>
-      <w:bookmarkEnd w:id="5"/>
+      <w:bookmarkEnd w:id="12"/>
     </w:p>
     <w:p>
       <w:pPr>
         <w:pStyle w:val="Nadpis1rovne"/>
       </w:pPr>
-      <w:bookmarkStart w:id="6" w:name="_Toc282028971"/>
+      <w:bookmarkStart w:id="13" w:name="_Toc282028971"/>
       <w:r>
         <w:lastRenderedPageBreak/>
         <w:t>Zhodnotenie</w:t>
       </w:r>
-      <w:bookmarkEnd w:id="6"/>
+      <w:bookmarkEnd w:id="13"/>
     </w:p>
     <w:p>
       <w:pPr>
@@ -3493,9 +4105,9 @@
         <w:br w:type="page"/>
       </w:r>
     </w:p>
-    <w:bookmarkStart w:id="7" w:name="_Toc282028972" w:displacedByCustomXml="next"/>
-    <w:bookmarkStart w:id="8" w:name="_Toc378775596" w:displacedByCustomXml="next"/>
-    <w:bookmarkStart w:id="9" w:name="_Toc378776136" w:displacedByCustomXml="next"/>
+    <w:bookmarkStart w:id="14" w:name="_Toc378776136" w:displacedByCustomXml="next"/>
+    <w:bookmarkStart w:id="15" w:name="_Toc378775596" w:displacedByCustomXml="next"/>
+    <w:bookmarkStart w:id="16" w:name="_Toc282028972" w:displacedByCustomXml="next"/>
     <w:sdt>
       <w:sdtPr>
         <w:rPr>
@@ -3523,8 +4135,8 @@
             </w:rPr>
             <w:t>Záver</w:t>
           </w:r>
-          <w:bookmarkEnd w:id="9"/>
-          <w:bookmarkEnd w:id="8"/>
+          <w:bookmarkEnd w:id="15"/>
+          <w:bookmarkEnd w:id="14"/>
           <w:r>
             <w:rPr>
               <w:rStyle w:val="NadpisneslovanChar"/>
@@ -3535,7 +4147,7 @@
         </w:p>
       </w:sdtContent>
     </w:sdt>
-    <w:bookmarkEnd w:id="7" w:displacedByCustomXml="prev"/>
+    <w:bookmarkEnd w:id="16" w:displacedByCustomXml="prev"/>
     <w:sdt>
       <w:sdtPr>
         <w:rPr>
@@ -3582,7 +4194,7 @@
         <w:br w:type="page"/>
       </w:r>
     </w:p>
-    <w:bookmarkStart w:id="10" w:name="_Toc282028973" w:displacedByCustomXml="next"/>
+    <w:bookmarkStart w:id="17" w:name="_Toc282028973" w:displacedByCustomXml="next"/>
     <w:sdt>
       <w:sdtPr>
         <w:id w:val="-1274239281"/>
@@ -3611,136 +4223,315 @@
         </w:p>
       </w:sdtContent>
     </w:sdt>
-    <w:bookmarkEnd w:id="10" w:displacedByCustomXml="prev"/>
+    <w:bookmarkEnd w:id="17" w:displacedByCustomXml="prev"/>
     <w:p>
       <w:pPr>
         <w:ind w:firstLine="708"/>
+        <w:rPr>
+          <w:sz w:val="24"/>
+          <w:szCs w:val="24"/>
+        </w:rPr>
       </w:pPr>
     </w:p>
     <w:p>
       <w:pPr>
-        <w:pStyle w:val="Zakladny"/>
-      </w:pPr>
-      <w:r>
-        <w:fldChar w:fldCharType="begin"/>
-      </w:r>
-      <w:r>
-        <w:instrText xml:space="preserve"> BIBLIOGRAPHY  \l 1031 </w:instrText>
-      </w:r>
-      <w:r>
-        <w:fldChar w:fldCharType="separate"/>
-      </w:r>
-      <w:r>
+        <w:pStyle w:val="Bibliography"/>
         <w:rPr>
           <w:noProof/>
+          <w:vanish/>
+          <w:sz w:val="24"/>
+          <w:szCs w:val="24"/>
         </w:rPr>
-        <w:t xml:space="preserve">1. </w:t>
-      </w:r>
+      </w:pPr>
       <w:r>
         <w:rPr>
-          <w:b/>
-          <w:bCs/>
-          <w:noProof/>
+          <w:sz w:val="24"/>
+          <w:szCs w:val="24"/>
         </w:rPr>
-        <w:t>Prata, Stephen.</w:t>
+        <w:fldChar w:fldCharType="begin"/>
+      </w:r>
+      <w:r>
+        <w:rPr>
+          <w:sz w:val="24"/>
+          <w:szCs w:val="24"/>
+        </w:rPr>
+        <w:instrText xml:space="preserve"> BIBLIOGRAPHY  \l 1031 </w:instrText>
+      </w:r>
+      <w:r>
+        <w:rPr>
+          <w:sz w:val="24"/>
+          <w:szCs w:val="24"/>
+        </w:rPr>
+        <w:fldChar w:fldCharType="separate"/>
       </w:r>
       <w:r>
         <w:rPr>
           <w:noProof/>
+          <w:vanish/>
+          <w:sz w:val="24"/>
+          <w:szCs w:val="24"/>
         </w:rPr>
-        <w:t xml:space="preserve"> </w:t>
-      </w:r>
-      <w:r>
-        <w:rPr>
-          <w:i/>
-          <w:iCs/>
-          <w:noProof/>
-        </w:rPr>
-        <w:t xml:space="preserve">Mistrovství v C++. </w:t>
-      </w:r>
-      <w:r>
+        <w:t>x</w:t>
+      </w:r>
+    </w:p>
+    <w:tbl>
+      <w:tblPr>
+        <w:tblW w:w="5000" w:type="pct"/>
+        <w:tblCellSpacing w:w="15" w:type="dxa"/>
+        <w:tblCellMar>
+          <w:top w:w="15" w:type="dxa"/>
+          <w:left w:w="15" w:type="dxa"/>
+          <w:bottom w:w="15" w:type="dxa"/>
+          <w:right w:w="15" w:type="dxa"/>
+        </w:tblCellMar>
+        <w:tblLook w:val="04A0" w:firstRow="1" w:lastRow="0" w:firstColumn="1" w:lastColumn="0" w:noHBand="0" w:noVBand="1"/>
+      </w:tblPr>
+      <w:tblGrid>
+        <w:gridCol w:w="344"/>
+        <w:gridCol w:w="8533"/>
+      </w:tblGrid>
+      <w:tr>
+        <w:trPr>
+          <w:tblCellSpacing w:w="15" w:type="dxa"/>
+        </w:trPr>
+        <w:tc>
+          <w:tcPr>
+            <w:tcW w:w="0" w:type="auto"/>
+            <w:hideMark/>
+          </w:tcPr>
+          <w:p>
+            <w:pPr>
+              <w:pStyle w:val="Bibliography"/>
+              <w:jc w:val="right"/>
+              <w:rPr>
+                <w:noProof/>
+                <w:sz w:val="24"/>
+                <w:szCs w:val="24"/>
+              </w:rPr>
+            </w:pPr>
+            <w:r>
+              <w:rPr>
+                <w:noProof/>
+                <w:sz w:val="24"/>
+                <w:szCs w:val="24"/>
+              </w:rPr>
+              <w:t>[1]</w:t>
+            </w:r>
+          </w:p>
+        </w:tc>
+        <w:tc>
+          <w:tcPr>
+            <w:tcW w:w="0" w:type="auto"/>
+            <w:hideMark/>
+          </w:tcPr>
+          <w:p>
+            <w:pPr>
+              <w:pStyle w:val="Bibliography"/>
+              <w:rPr>
+                <w:noProof/>
+                <w:sz w:val="24"/>
+                <w:szCs w:val="24"/>
+              </w:rPr>
+            </w:pPr>
+            <w:r>
+              <w:rPr>
+                <w:noProof/>
+                <w:sz w:val="24"/>
+                <w:szCs w:val="24"/>
+              </w:rPr>
+              <w:t xml:space="preserve">RN, PhD Anne Matthews. (2010, June) http://www.netwellness.org/. [Online]. </w:t>
+            </w:r>
+            <w:hyperlink r:id="rId21" w:history="1">
+              <w:r>
+                <w:rPr>
+                  <w:rStyle w:val="Hyperlink"/>
+                  <w:noProof/>
+                  <w:sz w:val="24"/>
+                  <w:szCs w:val="24"/>
+                </w:rPr>
+                <w:t>http://www.netwellness.org/healthtopics/idbd/2.cfm</w:t>
+              </w:r>
+            </w:hyperlink>
+          </w:p>
+        </w:tc>
+      </w:tr>
+      <w:tr>
+        <w:trPr>
+          <w:tblCellSpacing w:w="15" w:type="dxa"/>
+        </w:trPr>
+        <w:tc>
+          <w:tcPr>
+            <w:tcW w:w="0" w:type="auto"/>
+            <w:hideMark/>
+          </w:tcPr>
+          <w:p>
+            <w:pPr>
+              <w:pStyle w:val="Bibliography"/>
+              <w:jc w:val="right"/>
+              <w:rPr>
+                <w:noProof/>
+                <w:sz w:val="24"/>
+                <w:szCs w:val="24"/>
+              </w:rPr>
+            </w:pPr>
+            <w:bookmarkStart w:id="18" w:name="Rob05"/>
+            <w:r>
+              <w:rPr>
+                <w:noProof/>
+                <w:sz w:val="24"/>
+                <w:szCs w:val="24"/>
+              </w:rPr>
+              <w:t>[2]</w:t>
+            </w:r>
+            <w:bookmarkEnd w:id="18"/>
+          </w:p>
+        </w:tc>
+        <w:tc>
+          <w:tcPr>
+            <w:tcW w:w="0" w:type="auto"/>
+            <w:hideMark/>
+          </w:tcPr>
+          <w:p>
+            <w:pPr>
+              <w:pStyle w:val="Bibliography"/>
+              <w:rPr>
+                <w:noProof/>
+                <w:sz w:val="24"/>
+                <w:szCs w:val="24"/>
+              </w:rPr>
+            </w:pPr>
+            <w:r>
+              <w:rPr>
+                <w:noProof/>
+                <w:sz w:val="24"/>
+                <w:szCs w:val="24"/>
+              </w:rPr>
+              <w:t xml:space="preserve">Tara ,PhD. Robinson, </w:t>
+            </w:r>
+            <w:r>
+              <w:rPr>
+                <w:i/>
+                <w:iCs/>
+                <w:noProof/>
+                <w:sz w:val="24"/>
+                <w:szCs w:val="24"/>
+              </w:rPr>
+              <w:t>Genetics for dummies</w:t>
+            </w:r>
+            <w:r>
+              <w:rPr>
+                <w:noProof/>
+                <w:sz w:val="24"/>
+                <w:szCs w:val="24"/>
+              </w:rPr>
+              <w:t>, 1st ed. Hoboken, USA: Wiley Publishing, Inc., 2005.</w:t>
+            </w:r>
+          </w:p>
+        </w:tc>
+      </w:tr>
+      <w:tr>
+        <w:trPr>
+          <w:tblCellSpacing w:w="15" w:type="dxa"/>
+        </w:trPr>
+        <w:tc>
+          <w:tcPr>
+            <w:tcW w:w="0" w:type="auto"/>
+            <w:hideMark/>
+          </w:tcPr>
+          <w:p>
+            <w:pPr>
+              <w:pStyle w:val="Bibliography"/>
+              <w:jc w:val="right"/>
+              <w:rPr>
+                <w:noProof/>
+                <w:sz w:val="24"/>
+                <w:szCs w:val="24"/>
+              </w:rPr>
+            </w:pPr>
+            <w:bookmarkStart w:id="19" w:name="Har11"/>
+            <w:r>
+              <w:rPr>
+                <w:noProof/>
+                <w:sz w:val="24"/>
+                <w:szCs w:val="24"/>
+              </w:rPr>
+              <w:t>[3]</w:t>
+            </w:r>
+            <w:bookmarkEnd w:id="19"/>
+          </w:p>
+        </w:tc>
+        <w:tc>
+          <w:tcPr>
+            <w:tcW w:w="0" w:type="auto"/>
+            <w:hideMark/>
+          </w:tcPr>
+          <w:p>
+            <w:pPr>
+              <w:pStyle w:val="Bibliography"/>
+              <w:rPr>
+                <w:noProof/>
+                <w:sz w:val="24"/>
+                <w:szCs w:val="24"/>
+              </w:rPr>
+            </w:pPr>
+            <w:r>
+              <w:rPr>
+                <w:noProof/>
+                <w:sz w:val="24"/>
+                <w:szCs w:val="24"/>
+              </w:rPr>
+              <w:t xml:space="preserve">Leland Hartwell, Leroy Hood, Michael Goldberg, Ann Reynolds, and Lee Silver, </w:t>
+            </w:r>
+            <w:r>
+              <w:rPr>
+                <w:i/>
+                <w:iCs/>
+                <w:noProof/>
+                <w:sz w:val="24"/>
+                <w:szCs w:val="24"/>
+              </w:rPr>
+              <w:t>Genetics: from genes to genomes</w:t>
+            </w:r>
+            <w:r>
+              <w:rPr>
+                <w:noProof/>
+                <w:sz w:val="24"/>
+                <w:szCs w:val="24"/>
+              </w:rPr>
+              <w:t>, 4th ed. New York, USA: McGraw-Hill, 2011.</w:t>
+            </w:r>
+          </w:p>
+        </w:tc>
+      </w:tr>
+    </w:tbl>
+    <w:p>
+      <w:pPr>
+        <w:pStyle w:val="Bibliography"/>
         <w:rPr>
           <w:noProof/>
+          <w:vanish/>
+          <w:sz w:val="24"/>
+          <w:szCs w:val="24"/>
         </w:rPr>
-        <w:t xml:space="preserve">[prekl.] Vozák David, Beroun Libor, Dokoupil Petr, Ptáček Lubomír Sokol Boris. 3. Praha : Computer </w:t>
-      </w:r>
-      <w:r>
-        <w:rPr>
-          <w:rStyle w:val="ZakladnyChar"/>
-        </w:rPr>
-        <w:t>Press</w:t>
-      </w:r>
+      </w:pPr>
       <w:r>
         <w:rPr>
           <w:noProof/>
+          <w:vanish/>
+          <w:sz w:val="24"/>
+          <w:szCs w:val="24"/>
         </w:rPr>
-        <w:t xml:space="preserve">, </w:t>
-      </w:r>
-      <w:r>
-        <w:rPr>
-          <w:rStyle w:val="ZakladnyChar"/>
-        </w:rPr>
-        <w:t>2007.</w:t>
-      </w:r>
-      <w:r>
-        <w:rPr>
-          <w:noProof/>
-        </w:rPr>
-        <w:t xml:space="preserve"> s</w:t>
-      </w:r>
-      <w:r>
-        <w:rPr>
-          <w:rStyle w:val="ZakladnyChar"/>
-        </w:rPr>
-        <w:t>.</w:t>
-      </w:r>
-      <w:r>
-        <w:rPr>
-          <w:noProof/>
-        </w:rPr>
-        <w:t xml:space="preserve"> </w:t>
-      </w:r>
-      <w:r>
-        <w:rPr>
-          <w:rStyle w:val="ZakladnyChar"/>
-        </w:rPr>
-        <w:t>1119.</w:t>
-      </w:r>
-      <w:r>
-        <w:rPr>
-          <w:noProof/>
-        </w:rPr>
-        <w:t xml:space="preserve"> </w:t>
-      </w:r>
-      <w:r>
-        <w:rPr>
-          <w:rStyle w:val="ZakladnyChar"/>
-        </w:rPr>
-        <w:t>ISBN</w:t>
-      </w:r>
-      <w:r>
-        <w:rPr>
-          <w:noProof/>
-        </w:rPr>
-        <w:t xml:space="preserve">: </w:t>
-      </w:r>
-      <w:r>
-        <w:rPr>
-          <w:rStyle w:val="ZakladnyChar"/>
-        </w:rPr>
-        <w:t>8025117491</w:t>
-      </w:r>
-      <w:r>
-        <w:rPr>
-          <w:noProof/>
-        </w:rPr>
-        <w:t>.</w:t>
-      </w:r>
+        <w:t>x</w:t>
+      </w:r>
+    </w:p>
+    <w:p>
+      <w:pPr>
+        <w:pStyle w:val="Zakladny"/>
+      </w:pPr>
       <w:r>
         <w:fldChar w:fldCharType="end"/>
       </w:r>
     </w:p>
-    <w:p/>
     <w:p/>
     <w:p>
       <w:pPr>
@@ -3748,7 +4539,7 @@
           <w:tab w:val="center" w:pos="4393"/>
         </w:tabs>
         <w:sectPr>
-          <w:footerReference w:type="default" r:id="rId20"/>
+          <w:footerReference w:type="default" r:id="rId22"/>
           <w:pgSz w:w="11906" w:h="16838" w:code="9"/>
           <w:pgMar w:top="1701" w:right="1418" w:bottom="1701" w:left="1701" w:header="709" w:footer="709" w:gutter="0"/>
           <w:pgNumType w:start="1"/>
@@ -3757,7 +4548,7 @@
         </w:sectPr>
       </w:pPr>
     </w:p>
-    <w:bookmarkStart w:id="11" w:name="_Toc282028974" w:displacedByCustomXml="next"/>
+    <w:bookmarkStart w:id="20" w:name="_Toc282028974" w:displacedByCustomXml="next"/>
     <w:sdt>
       <w:sdtPr>
         <w:rPr>
@@ -3802,7 +4593,7 @@
         </w:p>
       </w:sdtContent>
     </w:sdt>
-    <w:bookmarkEnd w:id="11" w:displacedByCustomXml="prev"/>
+    <w:bookmarkEnd w:id="20" w:displacedByCustomXml="prev"/>
     <w:p>
       <w:pPr>
         <w:ind w:firstLine="708"/>
@@ -3858,7 +4649,7 @@
         </w:numPr>
         <w:ind w:left="340"/>
       </w:pPr>
-      <w:bookmarkStart w:id="12" w:name="_Toc282028975"/>
+      <w:bookmarkStart w:id="21" w:name="_Toc282028975"/>
       <w:r>
         <w:lastRenderedPageBreak/>
         <w:t xml:space="preserve">Príloha A: </w:t>
@@ -3866,7 +4657,7 @@
       <w:r>
         <w:t>Nadpis</w:t>
       </w:r>
-      <w:bookmarkEnd w:id="12"/>
+      <w:bookmarkEnd w:id="21"/>
     </w:p>
     <w:p/>
     <w:p>
@@ -3875,7 +4666,7 @@
       </w:pPr>
     </w:p>
     <w:sectPr>
-      <w:footerReference w:type="default" r:id="rId21"/>
+      <w:footerReference w:type="default" r:id="rId23"/>
       <w:pgSz w:w="11906" w:h="16838" w:code="9"/>
       <w:pgMar w:top="1701" w:right="1418" w:bottom="1701" w:left="1701" w:header="709" w:footer="709" w:gutter="0"/>
       <w:pgNumType w:fmt="upperRoman" w:start="1"/>
@@ -3930,7 +4721,7 @@
           <v:stroke joinstyle="miter"/>
           <v:path gradientshapeok="t" o:connecttype="rect"/>
         </v:shapetype>
-        <v:shape id="_x0000_s2050" type="#_x0000_t202" style="position:absolute;left:0;text-align:left;margin-left:74.65pt;margin-top:1.05pt;width:403.75pt;height:110.6pt;z-index:251659264;visibility:visible;mso-height-percent:200;mso-wrap-distance-top:3.6pt;mso-wrap-distance-bottom:3.6pt;mso-height-percent:200;mso-width-relative:margin;mso-height-relative:margin" o:gfxdata="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" stroked="f">
+        <v:shape id="_x0000_s2050" type="#_x0000_t202" style="position:absolute;left:0;text-align:left;margin-left:74.65pt;margin-top:1.05pt;width:403.75pt;height:23.3pt;z-index:251659264;visibility:visible;mso-height-percent:200;mso-wrap-distance-top:3.6pt;mso-wrap-distance-bottom:3.6pt;mso-height-percent:200;mso-width-relative:margin;mso-height-relative:margin" o:gfxdata="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" stroked="f">
           <v:textbox style="mso-next-textbox:#_x0000_s2050;mso-fit-shape-to-text:t">
             <w:txbxContent>
               <w:sdt>
@@ -3939,7 +4730,7 @@
                     <w:rStyle w:val="obal3Char"/>
                     <w:b/>
                   </w:rPr>
-                  <w:id w:val="-850565313"/>
+                  <w:id w:val="-95328287"/>
                 </w:sdtPr>
                 <w:sdtEndPr>
                   <w:rPr>
@@ -3972,7 +4763,7 @@
     </w:r>
     <w:sdt>
       <w:sdtPr>
-        <w:id w:val="-519248352"/>
+        <w:id w:val="-453327823"/>
         <w:placeholder>
           <w:docPart w:val="B442DF152D673B46A390F943FB7DB27F"/>
         </w:placeholder>
@@ -4061,7 +4852,7 @@
                     <w:rStyle w:val="obal3Char"/>
                     <w:b/>
                   </w:rPr>
-                  <w:id w:val="1763413388"/>
+                  <w:id w:val="-245190906"/>
                 </w:sdtPr>
                 <w:sdtEndPr>
                   <w:rPr>
@@ -4094,7 +4885,7 @@
     </w:r>
     <w:sdt>
       <w:sdtPr>
-        <w:id w:val="-797601554"/>
+        <w:id w:val="-766765971"/>
       </w:sdtPr>
       <w:sdtEndPr>
         <w:rPr>
@@ -4174,7 +4965,7 @@
 <w:ftr xmlns:wpc="http://schemas.microsoft.com/office/word/2010/wordprocessingCanvas" xmlns:mo="http://schemas.microsoft.com/office/mac/office/2008/main" xmlns:mc="http://schemas.openxmlformats.org/markup-compatibility/2006" xmlns:mv="urn:schemas-microsoft-com:mac:vml" xmlns:o="urn:schemas-microsoft-com:office:office" xmlns:r="http://schemas.openxmlformats.org/officeDocument/2006/relationships" xmlns:m="http://schemas.openxmlformats.org/officeDocument/2006/math" xmlns:v="urn:schemas-microsoft-com:vml" xmlns:wp14="http://schemas.microsoft.com/office/word/2010/wordprocessingDrawing" xmlns:wp="http://schemas.openxmlformats.org/drawingml/2006/wordprocessingDrawing" xmlns:w10="urn:schemas-microsoft-com:office:word" xmlns:w="http://schemas.openxmlformats.org/wordprocessingml/2006/main" xmlns:w14="http://schemas.microsoft.com/office/word/2010/wordml" xmlns:wpg="http://schemas.microsoft.com/office/word/2010/wordprocessingGroup" xmlns:wpi="http://schemas.microsoft.com/office/word/2010/wordprocessingInk" xmlns:wne="http://schemas.microsoft.com/office/word/2006/wordml" xmlns:wps="http://schemas.microsoft.com/office/word/2010/wordprocessingShape" mc:Ignorable="w14 wp14 mv">
   <w:sdt>
     <w:sdtPr>
-      <w:id w:val="1513146256"/>
+      <w:id w:val="-1443755546"/>
       <w:docPartObj>
         <w:docPartGallery w:val="Page Numbers (Bottom of Page)"/>
         <w:docPartUnique/>
@@ -4204,7 +4995,7 @@
           <w:rPr>
             <w:noProof/>
           </w:rPr>
-          <w:t>2</w:t>
+          <w:t>4</w:t>
         </w:r>
         <w:r>
           <w:rPr>
@@ -4218,7 +5009,6 @@
   <w:p>
     <w:pPr>
       <w:pStyle w:val="Zakladny"/>
-      <w:jc w:val="center"/>
       <w:rPr>
         <w:rStyle w:val="ObalChar"/>
       </w:rPr>
@@ -5157,6 +5947,119 @@
       </w:pPr>
     </w:lvl>
   </w:abstractNum>
+  <w:abstractNum w:abstractNumId="8">
+    <w:nsid w:val="604A40F4"/>
+    <w:multiLevelType w:val="hybridMultilevel"/>
+    <w:tmpl w:val="41500D7A"/>
+    <w:lvl w:ilvl="0" w:tplc="04090001">
+      <w:start w:val="1"/>
+      <w:numFmt w:val="bullet"/>
+      <w:lvlText w:val=""/>
+      <w:lvlJc w:val="left"/>
+      <w:pPr>
+        <w:ind w:left="1174" w:hanging="360"/>
+      </w:pPr>
+      <w:rPr>
+        <w:rFonts w:ascii="Symbol" w:hAnsi="Symbol" w:hint="default"/>
+      </w:rPr>
+    </w:lvl>
+    <w:lvl w:ilvl="1" w:tplc="04090003" w:tentative="1">
+      <w:start w:val="1"/>
+      <w:numFmt w:val="bullet"/>
+      <w:lvlText w:val="o"/>
+      <w:lvlJc w:val="left"/>
+      <w:pPr>
+        <w:ind w:left="1894" w:hanging="360"/>
+      </w:pPr>
+      <w:rPr>
+        <w:rFonts w:ascii="Courier New" w:hAnsi="Courier New" w:hint="default"/>
+      </w:rPr>
+    </w:lvl>
+    <w:lvl w:ilvl="2" w:tplc="04090005" w:tentative="1">
+      <w:start w:val="1"/>
+      <w:numFmt w:val="bullet"/>
+      <w:lvlText w:val=""/>
+      <w:lvlJc w:val="left"/>
+      <w:pPr>
+        <w:ind w:left="2614" w:hanging="360"/>
+      </w:pPr>
+      <w:rPr>
+        <w:rFonts w:ascii="Wingdings" w:hAnsi="Wingdings" w:hint="default"/>
+      </w:rPr>
+    </w:lvl>
+    <w:lvl w:ilvl="3" w:tplc="04090001" w:tentative="1">
+      <w:start w:val="1"/>
+      <w:numFmt w:val="bullet"/>
+      <w:lvlText w:val=""/>
+      <w:lvlJc w:val="left"/>
+      <w:pPr>
+        <w:ind w:left="3334" w:hanging="360"/>
+      </w:pPr>
+      <w:rPr>
+        <w:rFonts w:ascii="Symbol" w:hAnsi="Symbol" w:hint="default"/>
+      </w:rPr>
+    </w:lvl>
+    <w:lvl w:ilvl="4" w:tplc="04090003" w:tentative="1">
+      <w:start w:val="1"/>
+      <w:numFmt w:val="bullet"/>
+      <w:lvlText w:val="o"/>
+      <w:lvlJc w:val="left"/>
+      <w:pPr>
+        <w:ind w:left="4054" w:hanging="360"/>
+      </w:pPr>
+      <w:rPr>
+        <w:rFonts w:ascii="Courier New" w:hAnsi="Courier New" w:hint="default"/>
+      </w:rPr>
+    </w:lvl>
+    <w:lvl w:ilvl="5" w:tplc="04090005" w:tentative="1">
+      <w:start w:val="1"/>
+      <w:numFmt w:val="bullet"/>
+      <w:lvlText w:val=""/>
+      <w:lvlJc w:val="left"/>
+      <w:pPr>
+        <w:ind w:left="4774" w:hanging="360"/>
+      </w:pPr>
+      <w:rPr>
+        <w:rFonts w:ascii="Wingdings" w:hAnsi="Wingdings" w:hint="default"/>
+      </w:rPr>
+    </w:lvl>
+    <w:lvl w:ilvl="6" w:tplc="04090001" w:tentative="1">
+      <w:start w:val="1"/>
+      <w:numFmt w:val="bullet"/>
+      <w:lvlText w:val=""/>
+      <w:lvlJc w:val="left"/>
+      <w:pPr>
+        <w:ind w:left="5494" w:hanging="360"/>
+      </w:pPr>
+      <w:rPr>
+        <w:rFonts w:ascii="Symbol" w:hAnsi="Symbol" w:hint="default"/>
+      </w:rPr>
+    </w:lvl>
+    <w:lvl w:ilvl="7" w:tplc="04090003" w:tentative="1">
+      <w:start w:val="1"/>
+      <w:numFmt w:val="bullet"/>
+      <w:lvlText w:val="o"/>
+      <w:lvlJc w:val="left"/>
+      <w:pPr>
+        <w:ind w:left="6214" w:hanging="360"/>
+      </w:pPr>
+      <w:rPr>
+        <w:rFonts w:ascii="Courier New" w:hAnsi="Courier New" w:hint="default"/>
+      </w:rPr>
+    </w:lvl>
+    <w:lvl w:ilvl="8" w:tplc="04090005" w:tentative="1">
+      <w:start w:val="1"/>
+      <w:numFmt w:val="bullet"/>
+      <w:lvlText w:val=""/>
+      <w:lvlJc w:val="left"/>
+      <w:pPr>
+        <w:ind w:left="6934" w:hanging="360"/>
+      </w:pPr>
+      <w:rPr>
+        <w:rFonts w:ascii="Wingdings" w:hAnsi="Wingdings" w:hint="default"/>
+      </w:rPr>
+    </w:lvl>
+  </w:abstractNum>
   <w:num w:numId="1">
     <w:abstractNumId w:val="4"/>
   </w:num>
@@ -5846,6 +6749,9 @@
     <w:lvlOverride w:ilvl="8">
       <w:startOverride w:val="1"/>
     </w:lvlOverride>
+  </w:num>
+  <w:num w:numId="33">
+    <w:abstractNumId w:val="8"/>
   </w:num>
 </w:numbering>
 </file>
@@ -6288,7 +7194,7 @@
     <w:link w:val="ZakladnyChar"/>
     <w:autoRedefine/>
     <w:qFormat/>
-    <w:rsid w:val="00C87FEB"/>
+    <w:rsid w:val="008D46DC"/>
     <w:pPr>
       <w:spacing w:after="0" w:line="360" w:lineRule="auto"/>
       <w:ind w:firstLine="454"/>
@@ -6327,7 +7233,7 @@
     <w:name w:val="Zakladny Char"/>
     <w:basedOn w:val="DefaultParagraphFont"/>
     <w:link w:val="Zakladny"/>
-    <w:rsid w:val="00C87FEB"/>
+    <w:rsid w:val="008D46DC"/>
     <w:rPr>
       <w:rFonts w:ascii="Times New Roman" w:hAnsi="Times New Roman" w:cs="Times New Roman"/>
       <w:sz w:val="24"/>
@@ -6990,6 +7896,18 @@
     <w:pPr>
       <w:spacing w:after="0"/>
     </w:pPr>
+  </w:style>
+  <w:style w:type="character" w:styleId="FollowedHyperlink">
+    <w:name w:val="FollowedHyperlink"/>
+    <w:basedOn w:val="DefaultParagraphFont"/>
+    <w:uiPriority w:val="99"/>
+    <w:semiHidden/>
+    <w:unhideWhenUsed/>
+    <w:rsid w:val="001635C4"/>
+    <w:rPr>
+      <w:color w:val="954F72" w:themeColor="followedHyperlink"/>
+      <w:u w:val="single"/>
+    </w:rPr>
   </w:style>
 </w:styles>
 </file>
@@ -8799,71 +9717,6 @@
     </w:docPart>
     <w:docPart>
       <w:docPartPr>
-        <w:name w:val="3804229E4290A440AB958ECD81D671F6"/>
-        <w:category>
-          <w:name w:val="General"/>
-          <w:gallery w:val="placeholder"/>
-        </w:category>
-        <w:types>
-          <w:type w:val="bbPlcHdr"/>
-        </w:types>
-        <w:behaviors>
-          <w:behavior w:val="content"/>
-        </w:behaviors>
-        <w:guid w:val="{5E1E1437-5327-374B-AEE6-D3F91B9BBFAB}"/>
-      </w:docPartPr>
-      <w:docPartBody>
-        <w:p>
-          <w:pPr>
-            <w:pStyle w:val="3804229E4290A440AB958ECD81D671F6"/>
-          </w:pPr>
-          <w:r>
-            <w:rPr>
-              <w:rStyle w:val="NadpisneslovanChar"/>
-            </w:rPr>
-            <w:t>Úvod</w:t>
-          </w:r>
-          <w:r>
-            <w:rPr>
-              <w:rStyle w:val="NadpisneslovanChar"/>
-            </w:rPr>
-            <w:tab/>
-          </w:r>
-        </w:p>
-      </w:docPartBody>
-    </w:docPart>
-    <w:docPart>
-      <w:docPartPr>
-        <w:name w:val="9812CE6A0A6C3C48BA0D90BB62B26BAF"/>
-        <w:category>
-          <w:name w:val="General"/>
-          <w:gallery w:val="placeholder"/>
-        </w:category>
-        <w:types>
-          <w:type w:val="bbPlcHdr"/>
-        </w:types>
-        <w:behaviors>
-          <w:behavior w:val="content"/>
-        </w:behaviors>
-        <w:guid w:val="{D7596B8A-BFCD-6742-9D9C-37C99FD984E7}"/>
-      </w:docPartPr>
-      <w:docPartBody>
-        <w:p>
-          <w:pPr>
-            <w:pStyle w:val="9812CE6A0A6C3C48BA0D90BB62B26BAF"/>
-          </w:pPr>
-          <w:r>
-            <w:rPr>
-              <w:rStyle w:val="ZakladnyChar"/>
-              <w:color w:val="FF0000"/>
-            </w:rPr>
-            <w:t xml:space="preserve">V úvode autor stručne a výstižne charakterizuje stav poznania alebo praxe v oblasti, ktorá je predmetom záverečnej alebo habilitačnej práce a oboznamuje čitateľa s významom, cieľmi a zámermi práce. Autor v úvode zdôrazňuje, prečo je práca dôležitá a prečo sa rozhodol spracovať danú tému. </w:t>
-          </w:r>
-        </w:p>
-      </w:docPartBody>
-    </w:docPart>
-    <w:docPart>
-      <w:docPartPr>
         <w:name w:val="A25253EBEBB581478B2820CA464BF09E"/>
         <w:category>
           <w:name w:val="General"/>
@@ -8903,6 +9756,27 @@
     <w:family w:val="auto"/>
     <w:pitch w:val="variable"/>
     <w:sig w:usb0="E0002AFF" w:usb1="C0007841" w:usb2="00000009" w:usb3="00000000" w:csb0="000001FF" w:csb1="00000000"/>
+  </w:font>
+  <w:font w:name="Symbol">
+    <w:panose1 w:val="00000000000000000000"/>
+    <w:charset w:val="02"/>
+    <w:family w:val="auto"/>
+    <w:pitch w:val="variable"/>
+    <w:sig w:usb0="00000000" w:usb1="10000000" w:usb2="00000000" w:usb3="00000000" w:csb0="80000000" w:csb1="00000000"/>
+  </w:font>
+  <w:font w:name="Courier New">
+    <w:panose1 w:val="02070309020205020404"/>
+    <w:charset w:val="00"/>
+    <w:family w:val="auto"/>
+    <w:pitch w:val="variable"/>
+    <w:sig w:usb0="E0002AFF" w:usb1="C0007843" w:usb2="00000009" w:usb3="00000000" w:csb0="000001FF" w:csb1="00000000"/>
+  </w:font>
+  <w:font w:name="Wingdings">
+    <w:panose1 w:val="05000000000000000000"/>
+    <w:charset w:val="02"/>
+    <w:family w:val="auto"/>
+    <w:pitch w:val="variable"/>
+    <w:sig w:usb0="00000000" w:usb1="10000000" w:usb2="00000000" w:usb3="00000000" w:csb0="80000000" w:csb1="00000000"/>
   </w:font>
   <w:font w:name="Calibri">
     <w:panose1 w:val="020F0502020204030204"/>
@@ -9094,6 +9968,7 @@
   <w:rsids>
     <w:rsidRoot w:val="00917511"/>
     <w:rsid w:val="00917511"/>
+    <w:rsid w:val="00C26790"/>
   </w:rsids>
   <m:mathPr>
     <m:mathFont m:val="Cambria Math"/>
@@ -10495,7 +11370,7 @@
   <a:extraClrSchemeLst/>
   <a:extLst>
     <a:ext uri="{05A4C25C-085E-4340-85A3-A5531E510DB2}">
-      <thm15:themeFamily xmlns:thm15="http://schemas.microsoft.com/office/thememl/2012/main" xmlns="" name="Office Theme" id="{62F939B6-93AF-4DB8-9C6B-D6C7DFDC589F}" vid="{4A3C46E8-61CC-4603-A589-7422A47A8E4A}"/>
+      <thm15:themeFamily xmlns="" xmlns:thm15="http://schemas.microsoft.com/office/thememl/2012/main" name="Office Theme" id="{62F939B6-93AF-4DB8-9C6B-D6C7DFDC589F}" vid="{4A3C46E8-61CC-4603-A589-7422A47A8E4A}"/>
     </a:ext>
   </a:extLst>
 </a:theme>
@@ -10509,39 +11384,91 @@
 </file>
 
 <file path=customXml/item2.xml><?xml version="1.0" encoding="utf-8"?>
-<b:Sources xmlns:b="http://schemas.openxmlformats.org/officeDocument/2006/bibliography" xmlns="http://schemas.openxmlformats.org/officeDocument/2006/bibliography" SelectedStyle="\ISO690Nmerical.XSL" StyleName="ISO 690 – Číselný odkaz" Version="1987">
+<b:Sources xmlns:b="http://schemas.openxmlformats.org/officeDocument/2006/bibliography" xmlns="http://schemas.openxmlformats.org/officeDocument/2006/bibliography" SelectedStyle="/IEEE_Reference.XSL" StyleName="IEEE - Reference Order" Version="1987">
   <b:Source>
-    <b:Tag>Pra07</b:Tag>
-    <b:SourceType>Book</b:SourceType>
-    <b:Guid>{EE9912D7-BEEA-41BA-BC10-E8265E91D8BD}</b:Guid>
+    <b:Tag>Ann101</b:Tag>
+    <b:SourceType>DocumentFromInternetSite</b:SourceType>
+    <b:Guid>{03C6DFF0-3918-BF42-97A1-DCA2C8D1EB76}</b:Guid>
     <b:Author>
       <b:Author>
         <b:NameList>
           <b:Person>
-            <b:Last>Prata</b:Last>
-            <b:First>Stephen</b:First>
+            <b:Last>Anne Matthews</b:Last>
+            <b:First>RN,</b:First>
+            <b:Middle>PhD</b:Middle>
           </b:Person>
         </b:NameList>
       </b:Author>
-      <b:Translator>
+    </b:Author>
+    <b:InternetSiteTitle>http://www.netwellness.org/</b:InternetSiteTitle>
+    <b:URL>http://www.netwellness.org/healthtopics/idbd/2.cfm</b:URL>
+    <b:Year>2010</b:Year>
+    <b:Month>6</b:Month>
+    <b:Day>28</b:Day>
+    <b:RefOrder>1</b:RefOrder>
+  </b:Source>
+  <b:Source>
+    <b:Tag>Har11</b:Tag>
+    <b:SourceType>Book</b:SourceType>
+    <b:Guid>{DFEF23A9-1907-5A4C-B398-3311276186EE}</b:Guid>
+    <b:Title>Genetics: from genes to genomes</b:Title>
+    <b:Year>2011</b:Year>
+    <b:Author>
+      <b:Author>
         <b:NameList>
           <b:Person>
-            <b:Last>Sokol Boris</b:Last>
-            <b:First>Vozák</b:First>
-            <b:Middle>David, Beroun Libor, Dokoupil Petr, Ptáček Lubomír</b:Middle>
+            <b:Last>Hartwell</b:Last>
+            <b:First>Leland</b:First>
+          </b:Person>
+          <b:Person>
+            <b:Last>Hood</b:Last>
+            <b:First>Leroy</b:First>
+          </b:Person>
+          <b:Person>
+            <b:Last>Goldberg</b:Last>
+            <b:First>Michael</b:First>
+          </b:Person>
+          <b:Person>
+            <b:Last>Reynolds</b:Last>
+            <b:First>Ann</b:First>
+          </b:Person>
+          <b:Person>
+            <b:Last>Silver</b:Last>
+            <b:First>Lee</b:First>
           </b:Person>
         </b:NameList>
-      </b:Translator>
+      </b:Author>
     </b:Author>
-    <b:Title>Mistrovství v C++</b:Title>
-    <b:Year>2007</b:Year>
-    <b:City>Praha</b:City>
-    <b:Publisher>Computer Press</b:Publisher>
-    <b:StandardNumber>ISBN: 8025117491</b:StandardNumber>
-    <b:LCID>uz-Cyrl-UZ</b:LCID>
-    <b:Pages>1119</b:Pages>
-    <b:Edition>3</b:Edition>
-    <b:RefOrder>1</b:RefOrder>
+    <b:City>New York</b:City>
+    <b:CountryRegion>USA</b:CountryRegion>
+    <b:Publisher>McGraw-Hill</b:Publisher>
+    <b:Edition>4th</b:Edition>
+    <b:StandardNumber>ISBN 978-0-07-352526-6</b:StandardNumber>
+    <b:RefOrder>2</b:RefOrder>
+  </b:Source>
+  <b:Source>
+    <b:Tag>Rob05</b:Tag>
+    <b:SourceType>Book</b:SourceType>
+    <b:Guid>{53737CD6-F622-9345-9112-904A9D944062}</b:Guid>
+    <b:Author>
+      <b:Author>
+        <b:NameList>
+          <b:Person>
+            <b:Last>Robinson</b:Last>
+            <b:First>Tara</b:First>
+            <b:Middle>,PhD.</b:Middle>
+          </b:Person>
+        </b:NameList>
+      </b:Author>
+    </b:Author>
+    <b:Title>Genetics for dummies</b:Title>
+    <b:City>Hoboken</b:City>
+    <b:CountryRegion>USA</b:CountryRegion>
+    <b:Publisher>Wiley Publishing, Inc.</b:Publisher>
+    <b:Year>2005</b:Year>
+    <b:StandardNumber>ISBN 978-0-7645-9554-7</b:StandardNumber>
+    <b:Edition>1st</b:Edition>
+    <b:RefOrder>3</b:RefOrder>
   </b:Source>
 </b:Sources>
 </file>
@@ -10555,7 +11482,7 @@
 </file>
 
 <file path=customXml/itemProps2.xml><?xml version="1.0" encoding="utf-8"?>
-<ds:datastoreItem xmlns:ds="http://schemas.openxmlformats.org/officeDocument/2006/customXml" ds:itemID="{A597DD30-5728-F542-BB96-8F4CEC019BBF}">
+<ds:datastoreItem xmlns:ds="http://schemas.openxmlformats.org/officeDocument/2006/customXml" ds:itemID="{1A915C0C-7504-B044-84DA-46652A097135}">
   <ds:schemaRefs>
     <ds:schemaRef ds:uri="http://schemas.openxmlformats.org/officeDocument/2006/bibliography"/>
   </ds:schemaRefs>

</xml_diff>

<commit_message>
Half of genetics section
</commit_message>
<xml_diff>
--- a/documents/main.docx
+++ b/documents/main.docx
@@ -3084,7 +3084,7 @@
         <w:rPr>
           <w:noProof/>
         </w:rPr>
-        <w:instrText xml:space="preserve"> PAGEREF _Toc282097819 \h </w:instrText>
+        <w:instrText xml:space="preserve"> PAGEREF _Toc282100015 \h </w:instrText>
       </w:r>
       <w:r>
         <w:rPr>
@@ -3102,6 +3102,68 @@
           <w:noProof/>
         </w:rPr>
         <w:t>3</w:t>
+      </w:r>
+      <w:r>
+        <w:rPr>
+          <w:noProof/>
+        </w:rPr>
+        <w:fldChar w:fldCharType="end"/>
+      </w:r>
+    </w:p>
+    <w:p>
+      <w:pPr>
+        <w:pStyle w:val="TableofFigures"/>
+        <w:tabs>
+          <w:tab w:val="right" w:leader="dot" w:pos="8777"/>
+        </w:tabs>
+        <w:rPr>
+          <w:rFonts w:eastAsiaTheme="minorEastAsia"/>
+          <w:noProof/>
+          <w:sz w:val="24"/>
+          <w:szCs w:val="24"/>
+          <w:lang w:val="en-US" w:eastAsia="ja-JP"/>
+        </w:rPr>
+      </w:pPr>
+      <w:r>
+        <w:rPr>
+          <w:noProof/>
+        </w:rPr>
+        <w:t>Figure 2 Schéma eukaryotickej bunky</w:t>
+      </w:r>
+      <w:r>
+        <w:rPr>
+          <w:noProof/>
+        </w:rPr>
+        <w:tab/>
+      </w:r>
+      <w:r>
+        <w:rPr>
+          <w:noProof/>
+        </w:rPr>
+        <w:fldChar w:fldCharType="begin"/>
+      </w:r>
+      <w:r>
+        <w:rPr>
+          <w:noProof/>
+        </w:rPr>
+        <w:instrText xml:space="preserve"> PAGEREF _Toc282100016 \h </w:instrText>
+      </w:r>
+      <w:r>
+        <w:rPr>
+          <w:noProof/>
+        </w:rPr>
+      </w:r>
+      <w:r>
+        <w:rPr>
+          <w:noProof/>
+        </w:rPr>
+        <w:fldChar w:fldCharType="separate"/>
+      </w:r>
+      <w:r>
+        <w:rPr>
+          <w:noProof/>
+        </w:rPr>
+        <w:t>4</w:t>
       </w:r>
       <w:r>
         <w:rPr>
@@ -3191,24 +3253,29 @@
     </w:sdt>
     <w:p>
       <w:pPr>
-        <w:rPr>
-          <w:rStyle w:val="ZakladnyChar"/>
-        </w:rPr>
-      </w:pPr>
-      <w:r>
-        <w:rPr>
-          <w:rStyle w:val="ZakladnyChar"/>
-        </w:rPr>
-        <w:t xml:space="preserve">DNA - </w:t>
-      </w:r>
-      <w:r>
-        <w:rPr>
-          <w:rStyle w:val="ZakladnyChar"/>
-        </w:rPr>
-        <w:t>Deoxyribonukleová kyselina</w:t>
+        <w:pStyle w:val="Zakladny"/>
+      </w:pPr>
+      <w:r>
+        <w:t>DNA –</w:t>
+      </w:r>
+      <w:r>
+        <w:t xml:space="preserve"> </w:t>
+      </w:r>
+      <w:r>
+        <w:t xml:space="preserve">Deoxyribonukleová </w:t>
+      </w:r>
+      <w:r>
+        <w:t xml:space="preserve"> kyselina</w:t>
       </w:r>
     </w:p>
-    <w:p/>
+    <w:p>
+      <w:pPr>
+        <w:pStyle w:val="Zakladny"/>
+      </w:pPr>
+      <w:r>
+        <w:t>RNA – Ribonukleová kyselina</w:t>
+      </w:r>
+    </w:p>
     <w:p/>
     <w:p>
       <w:pPr>
@@ -3681,8 +3748,8 @@
         <w:jc w:val="center"/>
       </w:pPr>
       <w:bookmarkStart w:id="4" w:name="_Ref282092685"/>
-      <w:bookmarkStart w:id="5" w:name="_Ref282092710"/>
-      <w:bookmarkStart w:id="6" w:name="_Toc282097819"/>
+      <w:bookmarkStart w:id="5" w:name="_Toc282100015"/>
+      <w:bookmarkStart w:id="6" w:name="_Ref282092710"/>
       <w:r>
         <w:t xml:space="preserve">Figure </w:t>
       </w:r>
@@ -3694,18 +3761,18 @@
           <w:t>1</w:t>
         </w:r>
       </w:fldSimple>
+      <w:bookmarkEnd w:id="6"/>
+      <w:r>
+        <w:t xml:space="preserve"> Obory </w:t>
+      </w:r>
+      <w:r>
+        <w:t xml:space="preserve">potrebné </w:t>
+      </w:r>
+      <w:r>
+        <w:t>pre riešenie diplomovej práce</w:t>
+      </w:r>
+      <w:bookmarkEnd w:id="4"/>
       <w:bookmarkEnd w:id="5"/>
-      <w:r>
-        <w:t xml:space="preserve"> Obory </w:t>
-      </w:r>
-      <w:r>
-        <w:t xml:space="preserve">potrebné </w:t>
-      </w:r>
-      <w:r>
-        <w:t>pre riešenie diplomovej práce</w:t>
-      </w:r>
-      <w:bookmarkEnd w:id="4"/>
-      <w:bookmarkEnd w:id="6"/>
     </w:p>
     <w:p>
       <w:pPr>
@@ -3920,7 +3987,13 @@
         </w:numPr>
       </w:pPr>
       <w:r>
-        <w:t xml:space="preserve">Eukaryotické (zobrazená na </w:t>
+        <w:rPr>
+          <w:b/>
+        </w:rPr>
+        <w:t>Eukaryotické</w:t>
+      </w:r>
+      <w:r>
+        <w:t xml:space="preserve"> (zobrazená na </w:t>
       </w:r>
       <w:r>
         <w:fldChar w:fldCharType="begin"/>
@@ -3943,8 +4016,6 @@
       <w:r>
         <w:fldChar w:fldCharType="end"/>
       </w:r>
-      <w:bookmarkStart w:id="8" w:name="_GoBack"/>
-      <w:bookmarkEnd w:id="8"/>
       <w:r>
         <w:t>) – obsahujúce jadro, DNA je pevne uložené vo vnútri a za žiadnych okolností ho neopúšťa, informácie sa prenášajú iba pomocou RNA, ľudské bunky sú tohto typu, a preto je tento typ v našom centre záujmu</w:t>
       </w:r>
@@ -4013,6 +4084,7 @@
         <w:pStyle w:val="Caption"/>
         <w:jc w:val="center"/>
       </w:pPr>
+      <w:bookmarkStart w:id="8" w:name="_Toc282100016"/>
       <w:bookmarkStart w:id="9" w:name="_Ref282099858"/>
       <w:r>
         <w:t xml:space="preserve">Figure </w:t>
@@ -4029,26 +4101,182 @@
       <w:r>
         <w:t xml:space="preserve"> Schéma eukaryotickej bunky</w:t>
       </w:r>
+      <w:bookmarkEnd w:id="8"/>
     </w:p>
     <w:p>
       <w:pPr>
-        <w:pStyle w:val="Nadpis2urovne"/>
-      </w:pPr>
-      <w:bookmarkStart w:id="10" w:name="_Ref282092491"/>
-      <w:r>
-        <w:t>Regulárne výrazy</w:t>
-      </w:r>
-      <w:bookmarkEnd w:id="10"/>
+        <w:pStyle w:val="Zakladny"/>
+      </w:pPr>
+      <w:r>
+        <w:t xml:space="preserve">Vo vnútri jadra sa nachádza genetická informácia v podobe </w:t>
+      </w:r>
+      <w:r>
+        <w:t xml:space="preserve">chromozómov. Chromozóm je stužkovitý útvar pozostávajúci z DNA a pomocných naviazaných bielkovín. Nieje viditeľný ani pomocou mikroskopu, viditeľným sa stáva iba pri procese delenia bunky (mitózy). Počet chromozómov v jadre sa líši od druhu organizmu, človek má 46 chromozómov v jadre. Tie sa delia na 22 identických párov </w:t>
+      </w:r>
+      <w:r>
+        <w:t xml:space="preserve">zhodujúcich sa v tvare a dĺžke a 1 pár pohlavných chromozómov, ktoré môžu byť zhodné (XX pre ženu) alebo rozdielne (XY pre muža).  Ich unikátny tvar umožňuje presné zadefinovanie poradia chromozómov, </w:t>
+      </w:r>
+      <w:r>
+        <w:t xml:space="preserve">čo je veľmi výhodné, keďže môžme sekvenciu DNA zapísať ako </w:t>
+      </w:r>
+      <w:r>
+        <w:lastRenderedPageBreak/>
+        <w:t xml:space="preserve">nepretržitý celok v definovanom poradí. </w:t>
+      </w:r>
+      <w:r>
+        <w:t xml:space="preserve">Toto poradie sa nazýva aj karyotyp organizmu. Ukážka ľudského karyotypu je na </w:t>
+      </w:r>
+      <w:r>
+        <w:fldChar w:fldCharType="begin"/>
+      </w:r>
+      <w:r>
+        <w:instrText xml:space="preserve"> REF _Ref282102481 \h </w:instrText>
+      </w:r>
+      <w:r>
+        <w:fldChar w:fldCharType="separate"/>
+      </w:r>
+      <w:r>
+        <w:t xml:space="preserve">Figure </w:t>
+      </w:r>
+      <w:r>
+        <w:rPr>
+          <w:noProof/>
+        </w:rPr>
+        <w:t>3</w:t>
+      </w:r>
+      <w:r>
+        <w:fldChar w:fldCharType="end"/>
+      </w:r>
+      <w:r>
+        <w:t>.</w:t>
+      </w:r>
     </w:p>
     <w:p>
       <w:pPr>
+        <w:pStyle w:val="Zakladny"/>
+      </w:pPr>
+    </w:p>
+    <w:p>
+      <w:pPr>
+        <w:pStyle w:val="Zakladny"/>
+        <w:keepNext/>
+        <w:jc w:val="center"/>
+      </w:pPr>
+      <w:r>
+        <w:rPr>
+          <w:noProof/>
+          <w:lang w:val="en-US"/>
+        </w:rPr>
+        <w:drawing>
+          <wp:inline distT="0" distB="0" distL="0" distR="0" wp14:anchorId="7FF993F0" wp14:editId="3836E68C">
+            <wp:extent cx="4509135" cy="3632593"/>
+            <wp:effectExtent l="0" t="0" r="0" b="0"/>
+            <wp:docPr id="4" name="Picture 4"/>
+            <wp:cNvGraphicFramePr>
+              <a:graphicFrameLocks xmlns:a="http://schemas.openxmlformats.org/drawingml/2006/main" noChangeAspect="1"/>
+            </wp:cNvGraphicFramePr>
+            <a:graphic xmlns:a="http://schemas.openxmlformats.org/drawingml/2006/main">
+              <a:graphicData uri="http://schemas.openxmlformats.org/drawingml/2006/picture">
+                <pic:pic xmlns:pic="http://schemas.openxmlformats.org/drawingml/2006/picture">
+                  <pic:nvPicPr>
+                    <pic:cNvPr id="0" name="karyotyp.png"/>
+                    <pic:cNvPicPr/>
+                  </pic:nvPicPr>
+                  <pic:blipFill>
+                    <a:blip r:embed="rId21">
+                      <a:extLst>
+                        <a:ext uri="{28A0092B-C50C-407E-A947-70E740481C1C}">
+                          <a14:useLocalDpi xmlns:a14="http://schemas.microsoft.com/office/drawing/2010/main" val="0"/>
+                        </a:ext>
+                      </a:extLst>
+                    </a:blip>
+                    <a:stretch>
+                      <a:fillRect/>
+                    </a:stretch>
+                  </pic:blipFill>
+                  <pic:spPr>
+                    <a:xfrm>
+                      <a:off x="0" y="0"/>
+                      <a:ext cx="4509135" cy="3632593"/>
+                    </a:xfrm>
+                    <a:prstGeom prst="rect">
+                      <a:avLst/>
+                    </a:prstGeom>
+                  </pic:spPr>
+                </pic:pic>
+              </a:graphicData>
+            </a:graphic>
+          </wp:inline>
+        </w:drawing>
+      </w:r>
+    </w:p>
+    <w:p>
+      <w:pPr>
+        <w:pStyle w:val="Caption"/>
+        <w:jc w:val="center"/>
+      </w:pPr>
+      <w:bookmarkStart w:id="10" w:name="_Ref282102481"/>
+      <w:r>
+        <w:t xml:space="preserve">Figure </w:t>
+      </w:r>
+      <w:fldSimple w:instr=" SEQ Figure \* ARABIC ">
+        <w:r>
+          <w:rPr>
+            <w:noProof/>
+          </w:rPr>
+          <w:t>3</w:t>
+        </w:r>
+      </w:fldSimple>
+      <w:bookmarkEnd w:id="10"/>
+      <w:r>
+        <w:t xml:space="preserve"> Karyotyp človeka. Zdroj: [3]</w:t>
+      </w:r>
+    </w:p>
+    <w:p>
+      <w:pPr>
+        <w:pStyle w:val="Zakladny"/>
+      </w:pPr>
+      <w:r>
+        <w:t>Je nutné poznamenať, že nie každý organizmus obsahuje páry chromozómov, ale iba takzvané diploidné organizmy, napríklad osy sú haploidné čo znamená, že nemajú páry, ale sú organizmy, ktoré obsahujú až šesťnásť kópií toho istého chromozómu.</w:t>
+      </w:r>
+      <w:bookmarkStart w:id="11" w:name="_GoBack"/>
+      <w:bookmarkEnd w:id="11"/>
+    </w:p>
+    <w:p>
+      <w:pPr>
+        <w:pStyle w:val="Nadpis3urovne"/>
+      </w:pPr>
+      <w:r>
+        <w:t>DNA a gény</w:t>
+      </w:r>
+    </w:p>
+    <w:p>
+      <w:pPr>
+        <w:pStyle w:val="Nadpis3urovne"/>
+      </w:pPr>
+      <w:r>
+        <w:t>Projekty a prax</w:t>
+      </w:r>
+    </w:p>
+    <w:p>
+      <w:pPr>
         <w:pStyle w:val="Nadpis2urovne"/>
       </w:pPr>
-      <w:bookmarkStart w:id="11" w:name="_Ref282092460"/>
+      <w:bookmarkStart w:id="12" w:name="_Ref282092491"/>
+      <w:r>
+        <w:t>Regulárne výrazy</w:t>
+      </w:r>
+      <w:bookmarkEnd w:id="12"/>
+    </w:p>
+    <w:p>
+      <w:pPr>
+        <w:pStyle w:val="Nadpis2urovne"/>
+      </w:pPr>
+      <w:bookmarkStart w:id="13" w:name="_Ref282092460"/>
       <w:r>
         <w:t>Distributívne systémy</w:t>
       </w:r>
-      <w:bookmarkEnd w:id="11"/>
+      <w:bookmarkEnd w:id="13"/>
     </w:p>
     <w:p>
       <w:pPr>
@@ -4063,7 +4291,7 @@
           <w:sz w:val="44"/>
         </w:rPr>
       </w:pPr>
-      <w:bookmarkStart w:id="12" w:name="_Toc282028970"/>
+      <w:bookmarkStart w:id="14" w:name="_Toc282028970"/>
       <w:bookmarkEnd w:id="2"/>
       <w:bookmarkEnd w:id="3"/>
       <w:r>
@@ -4074,18 +4302,18 @@
         <w:lastRenderedPageBreak/>
         <w:t>Opis riešenia</w:t>
       </w:r>
-      <w:bookmarkEnd w:id="12"/>
+      <w:bookmarkEnd w:id="14"/>
     </w:p>
     <w:p>
       <w:pPr>
         <w:pStyle w:val="Nadpis1rovne"/>
       </w:pPr>
-      <w:bookmarkStart w:id="13" w:name="_Toc282028971"/>
+      <w:bookmarkStart w:id="15" w:name="_Toc282028971"/>
       <w:r>
         <w:lastRenderedPageBreak/>
         <w:t>Zhodnotenie</w:t>
       </w:r>
-      <w:bookmarkEnd w:id="13"/>
+      <w:bookmarkEnd w:id="15"/>
     </w:p>
     <w:p>
       <w:pPr>
@@ -4105,9 +4333,9 @@
         <w:br w:type="page"/>
       </w:r>
     </w:p>
-    <w:bookmarkStart w:id="14" w:name="_Toc378776136" w:displacedByCustomXml="next"/>
-    <w:bookmarkStart w:id="15" w:name="_Toc378775596" w:displacedByCustomXml="next"/>
-    <w:bookmarkStart w:id="16" w:name="_Toc282028972" w:displacedByCustomXml="next"/>
+    <w:bookmarkStart w:id="16" w:name="_Toc378776136" w:displacedByCustomXml="next"/>
+    <w:bookmarkStart w:id="17" w:name="_Toc378775596" w:displacedByCustomXml="next"/>
+    <w:bookmarkStart w:id="18" w:name="_Toc282028972" w:displacedByCustomXml="next"/>
     <w:sdt>
       <w:sdtPr>
         <w:rPr>
@@ -4135,8 +4363,8 @@
             </w:rPr>
             <w:t>Záver</w:t>
           </w:r>
-          <w:bookmarkEnd w:id="15"/>
-          <w:bookmarkEnd w:id="14"/>
+          <w:bookmarkEnd w:id="17"/>
+          <w:bookmarkEnd w:id="16"/>
           <w:r>
             <w:rPr>
               <w:rStyle w:val="NadpisneslovanChar"/>
@@ -4147,7 +4375,7 @@
         </w:p>
       </w:sdtContent>
     </w:sdt>
-    <w:bookmarkEnd w:id="16" w:displacedByCustomXml="prev"/>
+    <w:bookmarkEnd w:id="18" w:displacedByCustomXml="prev"/>
     <w:sdt>
       <w:sdtPr>
         <w:rPr>
@@ -4194,7 +4422,7 @@
         <w:br w:type="page"/>
       </w:r>
     </w:p>
-    <w:bookmarkStart w:id="17" w:name="_Toc282028973" w:displacedByCustomXml="next"/>
+    <w:bookmarkStart w:id="19" w:name="_Toc282028973" w:displacedByCustomXml="next"/>
     <w:sdt>
       <w:sdtPr>
         <w:id w:val="-1274239281"/>
@@ -4223,7 +4451,7 @@
         </w:p>
       </w:sdtContent>
     </w:sdt>
-    <w:bookmarkEnd w:id="17" w:displacedByCustomXml="prev"/>
+    <w:bookmarkEnd w:id="19" w:displacedByCustomXml="prev"/>
     <w:p>
       <w:pPr>
         <w:ind w:firstLine="708"/>
@@ -4341,7 +4569,7 @@
               </w:rPr>
               <w:t xml:space="preserve">RN, PhD Anne Matthews. (2010, June) http://www.netwellness.org/. [Online]. </w:t>
             </w:r>
-            <w:hyperlink r:id="rId21" w:history="1">
+            <w:hyperlink r:id="rId22" w:history="1">
               <w:r>
                 <w:rPr>
                   <w:rStyle w:val="Hyperlink"/>
@@ -4374,7 +4602,7 @@
                 <w:szCs w:val="24"/>
               </w:rPr>
             </w:pPr>
-            <w:bookmarkStart w:id="18" w:name="Rob05"/>
+            <w:bookmarkStart w:id="20" w:name="Rob05"/>
             <w:r>
               <w:rPr>
                 <w:noProof/>
@@ -4383,7 +4611,7 @@
               </w:rPr>
               <w:t>[2]</w:t>
             </w:r>
-            <w:bookmarkEnd w:id="18"/>
+            <w:bookmarkEnd w:id="20"/>
           </w:p>
         </w:tc>
         <w:tc>
@@ -4448,7 +4676,7 @@
                 <w:szCs w:val="24"/>
               </w:rPr>
             </w:pPr>
-            <w:bookmarkStart w:id="19" w:name="Har11"/>
+            <w:bookmarkStart w:id="21" w:name="Har11"/>
             <w:r>
               <w:rPr>
                 <w:noProof/>
@@ -4457,7 +4685,7 @@
               </w:rPr>
               <w:t>[3]</w:t>
             </w:r>
-            <w:bookmarkEnd w:id="19"/>
+            <w:bookmarkEnd w:id="21"/>
           </w:p>
         </w:tc>
         <w:tc>
@@ -4539,7 +4767,7 @@
           <w:tab w:val="center" w:pos="4393"/>
         </w:tabs>
         <w:sectPr>
-          <w:footerReference w:type="default" r:id="rId22"/>
+          <w:footerReference w:type="default" r:id="rId23"/>
           <w:pgSz w:w="11906" w:h="16838" w:code="9"/>
           <w:pgMar w:top="1701" w:right="1418" w:bottom="1701" w:left="1701" w:header="709" w:footer="709" w:gutter="0"/>
           <w:pgNumType w:start="1"/>
@@ -4548,7 +4776,7 @@
         </w:sectPr>
       </w:pPr>
     </w:p>
-    <w:bookmarkStart w:id="20" w:name="_Toc282028974" w:displacedByCustomXml="next"/>
+    <w:bookmarkStart w:id="22" w:name="_Toc282028974" w:displacedByCustomXml="next"/>
     <w:sdt>
       <w:sdtPr>
         <w:rPr>
@@ -4593,7 +4821,7 @@
         </w:p>
       </w:sdtContent>
     </w:sdt>
-    <w:bookmarkEnd w:id="20" w:displacedByCustomXml="prev"/>
+    <w:bookmarkEnd w:id="22" w:displacedByCustomXml="prev"/>
     <w:p>
       <w:pPr>
         <w:ind w:firstLine="708"/>
@@ -4649,7 +4877,7 @@
         </w:numPr>
         <w:ind w:left="340"/>
       </w:pPr>
-      <w:bookmarkStart w:id="21" w:name="_Toc282028975"/>
+      <w:bookmarkStart w:id="23" w:name="_Toc282028975"/>
       <w:r>
         <w:lastRenderedPageBreak/>
         <w:t xml:space="preserve">Príloha A: </w:t>
@@ -4657,7 +4885,7 @@
       <w:r>
         <w:t>Nadpis</w:t>
       </w:r>
-      <w:bookmarkEnd w:id="21"/>
+      <w:bookmarkEnd w:id="23"/>
     </w:p>
     <w:p/>
     <w:p>
@@ -4666,7 +4894,7 @@
       </w:pPr>
     </w:p>
     <w:sectPr>
-      <w:footerReference w:type="default" r:id="rId23"/>
+      <w:footerReference w:type="default" r:id="rId24"/>
       <w:pgSz w:w="11906" w:h="16838" w:code="9"/>
       <w:pgMar w:top="1701" w:right="1418" w:bottom="1701" w:left="1701" w:header="709" w:footer="709" w:gutter="0"/>
       <w:pgNumType w:fmt="upperRoman" w:start="1"/>
@@ -4995,7 +5223,7 @@
           <w:rPr>
             <w:noProof/>
           </w:rPr>
-          <w:t>4</w:t>
+          <w:t>6</w:t>
         </w:r>
         <w:r>
           <w:rPr>
@@ -7155,7 +7383,6 @@
   <w:style w:type="character" w:default="1" w:styleId="DefaultParagraphFont">
     <w:name w:val="Default Paragraph Font"/>
     <w:uiPriority w:val="1"/>
-    <w:semiHidden/>
     <w:unhideWhenUsed/>
   </w:style>
   <w:style w:type="table" w:default="1" w:styleId="TableNormal">
@@ -11482,7 +11709,7 @@
 </file>
 
 <file path=customXml/itemProps2.xml><?xml version="1.0" encoding="utf-8"?>
-<ds:datastoreItem xmlns:ds="http://schemas.openxmlformats.org/officeDocument/2006/customXml" ds:itemID="{1A915C0C-7504-B044-84DA-46652A097135}">
+<ds:datastoreItem xmlns:ds="http://schemas.openxmlformats.org/officeDocument/2006/customXml" ds:itemID="{4F9D764B-6D5F-1544-8781-0B1E88F56A98}">
   <ds:schemaRefs>
     <ds:schemaRef ds:uri="http://schemas.openxmlformats.org/officeDocument/2006/bibliography"/>
   </ds:schemaRefs>

</xml_diff>

<commit_message>
A lot of pictures
</commit_message>
<xml_diff>
--- a/documents/main.docx
+++ b/documents/main.docx
@@ -54,7 +54,7 @@
             <v:stroke joinstyle="miter"/>
             <v:path gradientshapeok="t" o:connecttype="rect"/>
           </v:shapetype>
-          <v:shape id="Text Box 2" o:spid="_x0000_s1026" type="#_x0000_t202" style="position:absolute;left:0;text-align:left;margin-left:2748.55pt;margin-top:298.55pt;width:439.05pt;height:1in;z-index:251659264;visibility:visible;mso-wrap-distance-top:3.6pt;mso-wrap-distance-bottom:3.6pt;mso-position-horizontal:right;mso-position-horizontal-relative:margin;mso-position-vertical-relative:margin;mso-width-relative:margin;mso-height-relative:margin" o:gfxdata="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" stroked="f">
+          <v:shape id="Text Box 2" o:spid="_x0000_s1026" type="#_x0000_t202" style="position:absolute;left:0;text-align:left;margin-left:3136.4pt;margin-top:298.55pt;width:439.05pt;height:1in;z-index:251659264;visibility:visible;mso-wrap-distance-top:3.6pt;mso-wrap-distance-bottom:3.6pt;mso-position-horizontal:right;mso-position-horizontal-relative:margin;mso-position-vertical-relative:margin;mso-width-relative:margin;mso-height-relative:margin" o:gfxdata="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" stroked="f">
             <v:textbox style="mso-next-textbox:#Text Box 2">
               <w:txbxContent>
                 <w:sdt>
@@ -62,7 +62,7 @@
                     <w:rPr>
                       <w:rStyle w:val="ObalChar"/>
                     </w:rPr>
-                    <w:id w:val="-528253288"/>
+                    <w:id w:val="756719866"/>
                   </w:sdtPr>
                   <w:sdtEndPr>
                     <w:rPr>
@@ -214,7 +214,7 @@
           <w:lang w:eastAsia="sk-SK"/>
         </w:rPr>
         <w:pict w14:anchorId="40A9CA64">
-          <v:shape id="_x0000_s1027" type="#_x0000_t202" style="position:absolute;left:0;text-align:left;margin-left:2748.55pt;margin-top:298.55pt;width:439.05pt;height:1in;z-index:251661312;visibility:visible;mso-wrap-distance-top:3.6pt;mso-wrap-distance-bottom:3.6pt;mso-position-horizontal:right;mso-position-horizontal-relative:margin;mso-position-vertical-relative:margin;mso-width-relative:margin;mso-height-relative:margin" o:gfxdata="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" stroked="f">
+          <v:shape id="_x0000_s1027" type="#_x0000_t202" style="position:absolute;left:0;text-align:left;margin-left:3136.4pt;margin-top:298.55pt;width:439.05pt;height:1in;z-index:251661312;visibility:visible;mso-wrap-distance-top:3.6pt;mso-wrap-distance-bottom:3.6pt;mso-position-horizontal:right;mso-position-horizontal-relative:margin;mso-position-vertical-relative:margin;mso-width-relative:margin;mso-height-relative:margin" o:gfxdata="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" stroked="f">
             <v:textbox style="mso-next-textbox:#_x0000_s1027">
               <w:txbxContent>
                 <w:sdt>
@@ -222,7 +222,7 @@
                     <w:rPr>
                       <w:rStyle w:val="ObalChar"/>
                     </w:rPr>
-                    <w:id w:val="353159473"/>
+                    <w:id w:val="-1567409046"/>
                   </w:sdtPr>
                   <w:sdtEndPr>
                     <w:rPr>
@@ -2115,7 +2115,7 @@
           <w:rStyle w:val="ZakladnyChar"/>
           <w:noProof/>
         </w:rPr>
-        <w:t>05.01.2015</w:t>
+        <w:t>14.01.2015</w:t>
       </w:r>
       <w:r>
         <w:rPr>
@@ -2366,7 +2366,7 @@
             <w:rPr>
               <w:noProof/>
             </w:rPr>
-            <w:instrText xml:space="preserve"> PAGEREF _Toc282028967 \h </w:instrText>
+            <w:instrText xml:space="preserve"> PAGEREF _Toc282639535 \h </w:instrText>
           </w:r>
           <w:r>
             <w:rPr>
@@ -2439,7 +2439,7 @@
             <w:rPr>
               <w:noProof/>
             </w:rPr>
-            <w:instrText xml:space="preserve"> PAGEREF _Toc282028968 \h </w:instrText>
+            <w:instrText xml:space="preserve"> PAGEREF _Toc282639536 \h </w:instrText>
           </w:r>
           <w:r>
             <w:rPr>
@@ -2456,7 +2456,7 @@
             <w:rPr>
               <w:noProof/>
             </w:rPr>
-            <w:t>2</w:t>
+            <w:t>3</w:t>
           </w:r>
           <w:r>
             <w:rPr>
@@ -2500,7 +2500,7 @@
             <w:rPr>
               <w:noProof/>
             </w:rPr>
-            <w:t>Nejaký podtext</w:t>
+            <w:t>Genetika</w:t>
           </w:r>
           <w:r>
             <w:rPr>
@@ -2518,7 +2518,7 @@
             <w:rPr>
               <w:noProof/>
             </w:rPr>
-            <w:instrText xml:space="preserve"> PAGEREF _Toc282028969 \h </w:instrText>
+            <w:instrText xml:space="preserve"> PAGEREF _Toc282639537 \h </w:instrText>
           </w:r>
           <w:r>
             <w:rPr>
@@ -2535,7 +2535,797 @@
             <w:rPr>
               <w:noProof/>
             </w:rPr>
-            <w:t>2</w:t>
+            <w:t>3</w:t>
+          </w:r>
+          <w:r>
+            <w:rPr>
+              <w:noProof/>
+            </w:rPr>
+            <w:fldChar w:fldCharType="end"/>
+          </w:r>
+        </w:p>
+        <w:p>
+          <w:pPr>
+            <w:pStyle w:val="TOC3"/>
+            <w:tabs>
+              <w:tab w:val="left" w:pos="1531"/>
+              <w:tab w:val="right" w:leader="dot" w:pos="8777"/>
+            </w:tabs>
+            <w:rPr>
+              <w:rFonts w:asciiTheme="minorHAnsi" w:hAnsiTheme="minorHAnsi" w:cstheme="minorBidi"/>
+              <w:noProof/>
+              <w:sz w:val="24"/>
+              <w:szCs w:val="24"/>
+              <w:lang w:eastAsia="ja-JP"/>
+            </w:rPr>
+          </w:pPr>
+          <w:r>
+            <w:rPr>
+              <w:noProof/>
+            </w:rPr>
+            <w:t>1.1.1</w:t>
+          </w:r>
+          <w:r>
+            <w:rPr>
+              <w:rFonts w:asciiTheme="minorHAnsi" w:hAnsiTheme="minorHAnsi" w:cstheme="minorBidi"/>
+              <w:noProof/>
+              <w:sz w:val="24"/>
+              <w:szCs w:val="24"/>
+              <w:lang w:eastAsia="ja-JP"/>
+            </w:rPr>
+            <w:tab/>
+          </w:r>
+          <w:r>
+            <w:rPr>
+              <w:noProof/>
+            </w:rPr>
+            <w:t>Biológia bunky</w:t>
+          </w:r>
+          <w:r>
+            <w:rPr>
+              <w:noProof/>
+            </w:rPr>
+            <w:tab/>
+          </w:r>
+          <w:r>
+            <w:rPr>
+              <w:noProof/>
+            </w:rPr>
+            <w:fldChar w:fldCharType="begin"/>
+          </w:r>
+          <w:r>
+            <w:rPr>
+              <w:noProof/>
+            </w:rPr>
+            <w:instrText xml:space="preserve"> PAGEREF _Toc282639538 \h </w:instrText>
+          </w:r>
+          <w:r>
+            <w:rPr>
+              <w:noProof/>
+            </w:rPr>
+          </w:r>
+          <w:r>
+            <w:rPr>
+              <w:noProof/>
+            </w:rPr>
+            <w:fldChar w:fldCharType="separate"/>
+          </w:r>
+          <w:r>
+            <w:rPr>
+              <w:noProof/>
+            </w:rPr>
+            <w:t>4</w:t>
+          </w:r>
+          <w:r>
+            <w:rPr>
+              <w:noProof/>
+            </w:rPr>
+            <w:fldChar w:fldCharType="end"/>
+          </w:r>
+        </w:p>
+        <w:p>
+          <w:pPr>
+            <w:pStyle w:val="TOC3"/>
+            <w:tabs>
+              <w:tab w:val="left" w:pos="1531"/>
+              <w:tab w:val="right" w:leader="dot" w:pos="8777"/>
+            </w:tabs>
+            <w:rPr>
+              <w:rFonts w:asciiTheme="minorHAnsi" w:hAnsiTheme="minorHAnsi" w:cstheme="minorBidi"/>
+              <w:noProof/>
+              <w:sz w:val="24"/>
+              <w:szCs w:val="24"/>
+              <w:lang w:eastAsia="ja-JP"/>
+            </w:rPr>
+          </w:pPr>
+          <w:r>
+            <w:rPr>
+              <w:noProof/>
+            </w:rPr>
+            <w:t>1.1.2</w:t>
+          </w:r>
+          <w:r>
+            <w:rPr>
+              <w:rFonts w:asciiTheme="minorHAnsi" w:hAnsiTheme="minorHAnsi" w:cstheme="minorBidi"/>
+              <w:noProof/>
+              <w:sz w:val="24"/>
+              <w:szCs w:val="24"/>
+              <w:lang w:eastAsia="ja-JP"/>
+            </w:rPr>
+            <w:tab/>
+          </w:r>
+          <w:r>
+            <w:rPr>
+              <w:noProof/>
+            </w:rPr>
+            <w:t>DNA</w:t>
+          </w:r>
+          <w:r>
+            <w:rPr>
+              <w:noProof/>
+            </w:rPr>
+            <w:tab/>
+          </w:r>
+          <w:r>
+            <w:rPr>
+              <w:noProof/>
+            </w:rPr>
+            <w:fldChar w:fldCharType="begin"/>
+          </w:r>
+          <w:r>
+            <w:rPr>
+              <w:noProof/>
+            </w:rPr>
+            <w:instrText xml:space="preserve"> PAGEREF _Toc282639539 \h </w:instrText>
+          </w:r>
+          <w:r>
+            <w:rPr>
+              <w:noProof/>
+            </w:rPr>
+          </w:r>
+          <w:r>
+            <w:rPr>
+              <w:noProof/>
+            </w:rPr>
+            <w:fldChar w:fldCharType="separate"/>
+          </w:r>
+          <w:r>
+            <w:rPr>
+              <w:noProof/>
+            </w:rPr>
+            <w:t>5</w:t>
+          </w:r>
+          <w:r>
+            <w:rPr>
+              <w:noProof/>
+            </w:rPr>
+            <w:fldChar w:fldCharType="end"/>
+          </w:r>
+        </w:p>
+        <w:p>
+          <w:pPr>
+            <w:pStyle w:val="TOC3"/>
+            <w:tabs>
+              <w:tab w:val="left" w:pos="1531"/>
+              <w:tab w:val="right" w:leader="dot" w:pos="8777"/>
+            </w:tabs>
+            <w:rPr>
+              <w:rFonts w:asciiTheme="minorHAnsi" w:hAnsiTheme="minorHAnsi" w:cstheme="minorBidi"/>
+              <w:noProof/>
+              <w:sz w:val="24"/>
+              <w:szCs w:val="24"/>
+              <w:lang w:eastAsia="ja-JP"/>
+            </w:rPr>
+          </w:pPr>
+          <w:r>
+            <w:rPr>
+              <w:noProof/>
+            </w:rPr>
+            <w:t>1.1.3</w:t>
+          </w:r>
+          <w:r>
+            <w:rPr>
+              <w:rFonts w:asciiTheme="minorHAnsi" w:hAnsiTheme="minorHAnsi" w:cstheme="minorBidi"/>
+              <w:noProof/>
+              <w:sz w:val="24"/>
+              <w:szCs w:val="24"/>
+              <w:lang w:eastAsia="ja-JP"/>
+            </w:rPr>
+            <w:tab/>
+          </w:r>
+          <w:r>
+            <w:rPr>
+              <w:noProof/>
+            </w:rPr>
+            <w:t>Gén a mutácia</w:t>
+          </w:r>
+          <w:r>
+            <w:rPr>
+              <w:noProof/>
+            </w:rPr>
+            <w:tab/>
+          </w:r>
+          <w:r>
+            <w:rPr>
+              <w:noProof/>
+            </w:rPr>
+            <w:fldChar w:fldCharType="begin"/>
+          </w:r>
+          <w:r>
+            <w:rPr>
+              <w:noProof/>
+            </w:rPr>
+            <w:instrText xml:space="preserve"> PAGEREF _Toc282639540 \h </w:instrText>
+          </w:r>
+          <w:r>
+            <w:rPr>
+              <w:noProof/>
+            </w:rPr>
+          </w:r>
+          <w:r>
+            <w:rPr>
+              <w:noProof/>
+            </w:rPr>
+            <w:fldChar w:fldCharType="separate"/>
+          </w:r>
+          <w:r>
+            <w:rPr>
+              <w:noProof/>
+            </w:rPr>
+            <w:t>7</w:t>
+          </w:r>
+          <w:r>
+            <w:rPr>
+              <w:noProof/>
+            </w:rPr>
+            <w:fldChar w:fldCharType="end"/>
+          </w:r>
+        </w:p>
+        <w:p>
+          <w:pPr>
+            <w:pStyle w:val="TOC3"/>
+            <w:tabs>
+              <w:tab w:val="left" w:pos="1531"/>
+              <w:tab w:val="right" w:leader="dot" w:pos="8777"/>
+            </w:tabs>
+            <w:rPr>
+              <w:rFonts w:asciiTheme="minorHAnsi" w:hAnsiTheme="minorHAnsi" w:cstheme="minorBidi"/>
+              <w:noProof/>
+              <w:sz w:val="24"/>
+              <w:szCs w:val="24"/>
+              <w:lang w:eastAsia="ja-JP"/>
+            </w:rPr>
+          </w:pPr>
+          <w:r>
+            <w:rPr>
+              <w:noProof/>
+            </w:rPr>
+            <w:t>1.1.4</w:t>
+          </w:r>
+          <w:r>
+            <w:rPr>
+              <w:rFonts w:asciiTheme="minorHAnsi" w:hAnsiTheme="minorHAnsi" w:cstheme="minorBidi"/>
+              <w:noProof/>
+              <w:sz w:val="24"/>
+              <w:szCs w:val="24"/>
+              <w:lang w:eastAsia="ja-JP"/>
+            </w:rPr>
+            <w:tab/>
+          </w:r>
+          <w:r>
+            <w:rPr>
+              <w:noProof/>
+            </w:rPr>
+            <w:t>Projekty</w:t>
+          </w:r>
+          <w:r>
+            <w:rPr>
+              <w:noProof/>
+            </w:rPr>
+            <w:tab/>
+          </w:r>
+          <w:r>
+            <w:rPr>
+              <w:noProof/>
+            </w:rPr>
+            <w:fldChar w:fldCharType="begin"/>
+          </w:r>
+          <w:r>
+            <w:rPr>
+              <w:noProof/>
+            </w:rPr>
+            <w:instrText xml:space="preserve"> PAGEREF _Toc282639541 \h </w:instrText>
+          </w:r>
+          <w:r>
+            <w:rPr>
+              <w:noProof/>
+            </w:rPr>
+          </w:r>
+          <w:r>
+            <w:rPr>
+              <w:noProof/>
+            </w:rPr>
+            <w:fldChar w:fldCharType="separate"/>
+          </w:r>
+          <w:r>
+            <w:rPr>
+              <w:noProof/>
+            </w:rPr>
+            <w:t>7</w:t>
+          </w:r>
+          <w:r>
+            <w:rPr>
+              <w:noProof/>
+            </w:rPr>
+            <w:fldChar w:fldCharType="end"/>
+          </w:r>
+        </w:p>
+        <w:p>
+          <w:pPr>
+            <w:pStyle w:val="TOC2"/>
+            <w:tabs>
+              <w:tab w:val="left" w:pos="742"/>
+              <w:tab w:val="right" w:leader="dot" w:pos="8777"/>
+            </w:tabs>
+            <w:rPr>
+              <w:rFonts w:asciiTheme="minorHAnsi" w:hAnsiTheme="minorHAnsi" w:cstheme="minorBidi"/>
+              <w:noProof/>
+              <w:sz w:val="24"/>
+              <w:szCs w:val="24"/>
+              <w:lang w:eastAsia="ja-JP"/>
+            </w:rPr>
+          </w:pPr>
+          <w:r>
+            <w:rPr>
+              <w:noProof/>
+            </w:rPr>
+            <w:t>1.2</w:t>
+          </w:r>
+          <w:r>
+            <w:rPr>
+              <w:rFonts w:asciiTheme="minorHAnsi" w:hAnsiTheme="minorHAnsi" w:cstheme="minorBidi"/>
+              <w:noProof/>
+              <w:sz w:val="24"/>
+              <w:szCs w:val="24"/>
+              <w:lang w:eastAsia="ja-JP"/>
+            </w:rPr>
+            <w:tab/>
+          </w:r>
+          <w:r>
+            <w:rPr>
+              <w:noProof/>
+            </w:rPr>
+            <w:t>Regulárne výrazy</w:t>
+          </w:r>
+          <w:r>
+            <w:rPr>
+              <w:noProof/>
+            </w:rPr>
+            <w:tab/>
+          </w:r>
+          <w:r>
+            <w:rPr>
+              <w:noProof/>
+            </w:rPr>
+            <w:fldChar w:fldCharType="begin"/>
+          </w:r>
+          <w:r>
+            <w:rPr>
+              <w:noProof/>
+            </w:rPr>
+            <w:instrText xml:space="preserve"> PAGEREF _Toc282639542 \h </w:instrText>
+          </w:r>
+          <w:r>
+            <w:rPr>
+              <w:noProof/>
+            </w:rPr>
+          </w:r>
+          <w:r>
+            <w:rPr>
+              <w:noProof/>
+            </w:rPr>
+            <w:fldChar w:fldCharType="separate"/>
+          </w:r>
+          <w:r>
+            <w:rPr>
+              <w:noProof/>
+            </w:rPr>
+            <w:t>8</w:t>
+          </w:r>
+          <w:r>
+            <w:rPr>
+              <w:noProof/>
+            </w:rPr>
+            <w:fldChar w:fldCharType="end"/>
+          </w:r>
+        </w:p>
+        <w:p>
+          <w:pPr>
+            <w:pStyle w:val="TOC3"/>
+            <w:tabs>
+              <w:tab w:val="left" w:pos="1531"/>
+              <w:tab w:val="right" w:leader="dot" w:pos="8777"/>
+            </w:tabs>
+            <w:rPr>
+              <w:rFonts w:asciiTheme="minorHAnsi" w:hAnsiTheme="minorHAnsi" w:cstheme="minorBidi"/>
+              <w:noProof/>
+              <w:sz w:val="24"/>
+              <w:szCs w:val="24"/>
+              <w:lang w:eastAsia="ja-JP"/>
+            </w:rPr>
+          </w:pPr>
+          <w:r>
+            <w:rPr>
+              <w:noProof/>
+            </w:rPr>
+            <w:t>1.2.1</w:t>
+          </w:r>
+          <w:r>
+            <w:rPr>
+              <w:rFonts w:asciiTheme="minorHAnsi" w:hAnsiTheme="minorHAnsi" w:cstheme="minorBidi"/>
+              <w:noProof/>
+              <w:sz w:val="24"/>
+              <w:szCs w:val="24"/>
+              <w:lang w:eastAsia="ja-JP"/>
+            </w:rPr>
+            <w:tab/>
+          </w:r>
+          <w:r>
+            <w:rPr>
+              <w:noProof/>
+            </w:rPr>
+            <w:t>Zápis</w:t>
+          </w:r>
+          <w:r>
+            <w:rPr>
+              <w:noProof/>
+            </w:rPr>
+            <w:tab/>
+          </w:r>
+          <w:r>
+            <w:rPr>
+              <w:noProof/>
+            </w:rPr>
+            <w:fldChar w:fldCharType="begin"/>
+          </w:r>
+          <w:r>
+            <w:rPr>
+              <w:noProof/>
+            </w:rPr>
+            <w:instrText xml:space="preserve"> PAGEREF _Toc282639543 \h </w:instrText>
+          </w:r>
+          <w:r>
+            <w:rPr>
+              <w:noProof/>
+            </w:rPr>
+          </w:r>
+          <w:r>
+            <w:rPr>
+              <w:noProof/>
+            </w:rPr>
+            <w:fldChar w:fldCharType="separate"/>
+          </w:r>
+          <w:r>
+            <w:rPr>
+              <w:noProof/>
+            </w:rPr>
+            <w:t>8</w:t>
+          </w:r>
+          <w:r>
+            <w:rPr>
+              <w:noProof/>
+            </w:rPr>
+            <w:fldChar w:fldCharType="end"/>
+          </w:r>
+        </w:p>
+        <w:p>
+          <w:pPr>
+            <w:pStyle w:val="TOC3"/>
+            <w:tabs>
+              <w:tab w:val="left" w:pos="1531"/>
+              <w:tab w:val="right" w:leader="dot" w:pos="8777"/>
+            </w:tabs>
+            <w:rPr>
+              <w:rFonts w:asciiTheme="minorHAnsi" w:hAnsiTheme="minorHAnsi" w:cstheme="minorBidi"/>
+              <w:noProof/>
+              <w:sz w:val="24"/>
+              <w:szCs w:val="24"/>
+              <w:lang w:eastAsia="ja-JP"/>
+            </w:rPr>
+          </w:pPr>
+          <w:r>
+            <w:rPr>
+              <w:noProof/>
+            </w:rPr>
+            <w:t>1.2.2</w:t>
+          </w:r>
+          <w:r>
+            <w:rPr>
+              <w:rFonts w:asciiTheme="minorHAnsi" w:hAnsiTheme="minorHAnsi" w:cstheme="minorBidi"/>
+              <w:noProof/>
+              <w:sz w:val="24"/>
+              <w:szCs w:val="24"/>
+              <w:lang w:eastAsia="ja-JP"/>
+            </w:rPr>
+            <w:tab/>
+          </w:r>
+          <w:r>
+            <w:rPr>
+              <w:noProof/>
+            </w:rPr>
+            <w:t>Nederministický konečný akceptor</w:t>
+          </w:r>
+          <w:r>
+            <w:rPr>
+              <w:noProof/>
+            </w:rPr>
+            <w:tab/>
+          </w:r>
+          <w:r>
+            <w:rPr>
+              <w:noProof/>
+            </w:rPr>
+            <w:fldChar w:fldCharType="begin"/>
+          </w:r>
+          <w:r>
+            <w:rPr>
+              <w:noProof/>
+            </w:rPr>
+            <w:instrText xml:space="preserve"> PAGEREF _Toc282639544 \h </w:instrText>
+          </w:r>
+          <w:r>
+            <w:rPr>
+              <w:noProof/>
+            </w:rPr>
+          </w:r>
+          <w:r>
+            <w:rPr>
+              <w:noProof/>
+            </w:rPr>
+            <w:fldChar w:fldCharType="separate"/>
+          </w:r>
+          <w:r>
+            <w:rPr>
+              <w:noProof/>
+            </w:rPr>
+            <w:t>10</w:t>
+          </w:r>
+          <w:r>
+            <w:rPr>
+              <w:noProof/>
+            </w:rPr>
+            <w:fldChar w:fldCharType="end"/>
+          </w:r>
+        </w:p>
+        <w:p>
+          <w:pPr>
+            <w:pStyle w:val="TOC3"/>
+            <w:tabs>
+              <w:tab w:val="left" w:pos="1531"/>
+              <w:tab w:val="right" w:leader="dot" w:pos="8777"/>
+            </w:tabs>
+            <w:rPr>
+              <w:rFonts w:asciiTheme="minorHAnsi" w:hAnsiTheme="minorHAnsi" w:cstheme="minorBidi"/>
+              <w:noProof/>
+              <w:sz w:val="24"/>
+              <w:szCs w:val="24"/>
+              <w:lang w:eastAsia="ja-JP"/>
+            </w:rPr>
+          </w:pPr>
+          <w:r>
+            <w:rPr>
+              <w:noProof/>
+            </w:rPr>
+            <w:t>1.2.3</w:t>
+          </w:r>
+          <w:r>
+            <w:rPr>
+              <w:rFonts w:asciiTheme="minorHAnsi" w:hAnsiTheme="minorHAnsi" w:cstheme="minorBidi"/>
+              <w:noProof/>
+              <w:sz w:val="24"/>
+              <w:szCs w:val="24"/>
+              <w:lang w:eastAsia="ja-JP"/>
+            </w:rPr>
+            <w:tab/>
+          </w:r>
+          <w:r>
+            <w:rPr>
+              <w:noProof/>
+            </w:rPr>
+            <w:t>Thompsonov konštrukčný algoritmus</w:t>
+          </w:r>
+          <w:r>
+            <w:rPr>
+              <w:noProof/>
+            </w:rPr>
+            <w:tab/>
+          </w:r>
+          <w:r>
+            <w:rPr>
+              <w:noProof/>
+            </w:rPr>
+            <w:fldChar w:fldCharType="begin"/>
+          </w:r>
+          <w:r>
+            <w:rPr>
+              <w:noProof/>
+            </w:rPr>
+            <w:instrText xml:space="preserve"> PAGEREF _Toc282639545 \h </w:instrText>
+          </w:r>
+          <w:r>
+            <w:rPr>
+              <w:noProof/>
+            </w:rPr>
+          </w:r>
+          <w:r>
+            <w:rPr>
+              <w:noProof/>
+            </w:rPr>
+            <w:fldChar w:fldCharType="separate"/>
+          </w:r>
+          <w:r>
+            <w:rPr>
+              <w:noProof/>
+            </w:rPr>
+            <w:t>11</w:t>
+          </w:r>
+          <w:r>
+            <w:rPr>
+              <w:noProof/>
+            </w:rPr>
+            <w:fldChar w:fldCharType="end"/>
+          </w:r>
+        </w:p>
+        <w:p>
+          <w:pPr>
+            <w:pStyle w:val="TOC3"/>
+            <w:tabs>
+              <w:tab w:val="left" w:pos="1531"/>
+              <w:tab w:val="right" w:leader="dot" w:pos="8777"/>
+            </w:tabs>
+            <w:rPr>
+              <w:rFonts w:asciiTheme="minorHAnsi" w:hAnsiTheme="minorHAnsi" w:cstheme="minorBidi"/>
+              <w:noProof/>
+              <w:sz w:val="24"/>
+              <w:szCs w:val="24"/>
+              <w:lang w:eastAsia="ja-JP"/>
+            </w:rPr>
+          </w:pPr>
+          <w:r>
+            <w:rPr>
+              <w:noProof/>
+            </w:rPr>
+            <w:t>1.2.4</w:t>
+          </w:r>
+          <w:r>
+            <w:rPr>
+              <w:rFonts w:asciiTheme="minorHAnsi" w:hAnsiTheme="minorHAnsi" w:cstheme="minorBidi"/>
+              <w:noProof/>
+              <w:sz w:val="24"/>
+              <w:szCs w:val="24"/>
+              <w:lang w:eastAsia="ja-JP"/>
+            </w:rPr>
+            <w:tab/>
+          </w:r>
+          <w:r>
+            <w:rPr>
+              <w:noProof/>
+            </w:rPr>
+            <w:t>Použitie</w:t>
+          </w:r>
+          <w:r>
+            <w:rPr>
+              <w:noProof/>
+            </w:rPr>
+            <w:tab/>
+          </w:r>
+          <w:r>
+            <w:rPr>
+              <w:noProof/>
+            </w:rPr>
+            <w:fldChar w:fldCharType="begin"/>
+          </w:r>
+          <w:r>
+            <w:rPr>
+              <w:noProof/>
+            </w:rPr>
+            <w:instrText xml:space="preserve"> PAGEREF _Toc282639546 \h </w:instrText>
+          </w:r>
+          <w:r>
+            <w:rPr>
+              <w:noProof/>
+            </w:rPr>
+          </w:r>
+          <w:r>
+            <w:rPr>
+              <w:noProof/>
+            </w:rPr>
+            <w:fldChar w:fldCharType="separate"/>
+          </w:r>
+          <w:r>
+            <w:rPr>
+              <w:noProof/>
+            </w:rPr>
+            <w:t>11</w:t>
+          </w:r>
+          <w:r>
+            <w:rPr>
+              <w:noProof/>
+            </w:rPr>
+            <w:fldChar w:fldCharType="end"/>
+          </w:r>
+        </w:p>
+        <w:p>
+          <w:pPr>
+            <w:pStyle w:val="TOC2"/>
+            <w:tabs>
+              <w:tab w:val="left" w:pos="742"/>
+              <w:tab w:val="right" w:leader="dot" w:pos="8777"/>
+            </w:tabs>
+            <w:rPr>
+              <w:rFonts w:asciiTheme="minorHAnsi" w:hAnsiTheme="minorHAnsi" w:cstheme="minorBidi"/>
+              <w:noProof/>
+              <w:sz w:val="24"/>
+              <w:szCs w:val="24"/>
+              <w:lang w:eastAsia="ja-JP"/>
+            </w:rPr>
+          </w:pPr>
+          <w:r>
+            <w:rPr>
+              <w:noProof/>
+            </w:rPr>
+            <w:t>1.3</w:t>
+          </w:r>
+          <w:r>
+            <w:rPr>
+              <w:rFonts w:asciiTheme="minorHAnsi" w:hAnsiTheme="minorHAnsi" w:cstheme="minorBidi"/>
+              <w:noProof/>
+              <w:sz w:val="24"/>
+              <w:szCs w:val="24"/>
+              <w:lang w:eastAsia="ja-JP"/>
+            </w:rPr>
+            <w:tab/>
+          </w:r>
+          <w:r>
+            <w:rPr>
+              <w:noProof/>
+            </w:rPr>
+            <w:t>Distributívne systémy</w:t>
+          </w:r>
+          <w:r>
+            <w:rPr>
+              <w:noProof/>
+            </w:rPr>
+            <w:tab/>
+          </w:r>
+          <w:r>
+            <w:rPr>
+              <w:noProof/>
+            </w:rPr>
+            <w:fldChar w:fldCharType="begin"/>
+          </w:r>
+          <w:r>
+            <w:rPr>
+              <w:noProof/>
+            </w:rPr>
+            <w:instrText xml:space="preserve"> PAGEREF _Toc282639547 \h </w:instrText>
+          </w:r>
+          <w:r>
+            <w:rPr>
+              <w:noProof/>
+            </w:rPr>
+          </w:r>
+          <w:r>
+            <w:rPr>
+              <w:noProof/>
+            </w:rPr>
+            <w:fldChar w:fldCharType="separate"/>
+          </w:r>
+          <w:r>
+            <w:rPr>
+              <w:noProof/>
+            </w:rPr>
+            <w:t>11</w:t>
           </w:r>
           <w:r>
             <w:rPr>
@@ -2591,7 +3381,7 @@
             <w:rPr>
               <w:noProof/>
             </w:rPr>
-            <w:instrText xml:space="preserve"> PAGEREF _Toc282028970 \h </w:instrText>
+            <w:instrText xml:space="preserve"> PAGEREF _Toc282639548 \h </w:instrText>
           </w:r>
           <w:r>
             <w:rPr>
@@ -2608,7 +3398,7 @@
             <w:rPr>
               <w:noProof/>
             </w:rPr>
-            <w:t>3</w:t>
+            <w:t>12</w:t>
           </w:r>
           <w:r>
             <w:rPr>
@@ -2664,7 +3454,7 @@
             <w:rPr>
               <w:noProof/>
             </w:rPr>
-            <w:instrText xml:space="preserve"> PAGEREF _Toc282028971 \h </w:instrText>
+            <w:instrText xml:space="preserve"> PAGEREF _Toc282639549 \h </w:instrText>
           </w:r>
           <w:r>
             <w:rPr>
@@ -2681,7 +3471,7 @@
             <w:rPr>
               <w:noProof/>
             </w:rPr>
-            <w:t>4</w:t>
+            <w:t>13</w:t>
           </w:r>
           <w:r>
             <w:rPr>
@@ -2731,7 +3521,7 @@
             <w:rPr>
               <w:noProof/>
             </w:rPr>
-            <w:instrText xml:space="preserve"> PAGEREF _Toc282028972 \h </w:instrText>
+            <w:instrText xml:space="preserve"> PAGEREF _Toc282639550 \h </w:instrText>
           </w:r>
           <w:r>
             <w:rPr>
@@ -2748,7 +3538,7 @@
             <w:rPr>
               <w:noProof/>
             </w:rPr>
-            <w:t>5</w:t>
+            <w:t>14</w:t>
           </w:r>
           <w:r>
             <w:rPr>
@@ -2798,7 +3588,7 @@
             <w:rPr>
               <w:noProof/>
             </w:rPr>
-            <w:instrText xml:space="preserve"> PAGEREF _Toc282028973 \h </w:instrText>
+            <w:instrText xml:space="preserve"> PAGEREF _Toc282639551 \h </w:instrText>
           </w:r>
           <w:r>
             <w:rPr>
@@ -2815,7 +3605,7 @@
             <w:rPr>
               <w:noProof/>
             </w:rPr>
-            <w:t>6</w:t>
+            <w:t>15</w:t>
           </w:r>
           <w:r>
             <w:rPr>
@@ -2871,7 +3661,7 @@
             <w:rPr>
               <w:noProof/>
             </w:rPr>
-            <w:instrText xml:space="preserve"> PAGEREF _Toc282028974 \h </w:instrText>
+            <w:instrText xml:space="preserve"> PAGEREF _Toc282639552 \h </w:instrText>
           </w:r>
           <w:r>
             <w:rPr>
@@ -2929,7 +3719,7 @@
             <w:rPr>
               <w:noProof/>
             </w:rPr>
-            <w:instrText xml:space="preserve"> PAGEREF _Toc282028975 \h </w:instrText>
+            <w:instrText xml:space="preserve"> PAGEREF _Toc282639553 \h </w:instrText>
           </w:r>
           <w:r>
             <w:rPr>
@@ -3084,7 +3874,7 @@
         <w:rPr>
           <w:noProof/>
         </w:rPr>
-        <w:instrText xml:space="preserve"> PAGEREF _Toc282100015 \h </w:instrText>
+        <w:instrText xml:space="preserve"> PAGEREF _Toc282639585 \h </w:instrText>
       </w:r>
       <w:r>
         <w:rPr>
@@ -3128,12 +3918,19 @@
         <w:rPr>
           <w:noProof/>
         </w:rPr>
-        <w:t>Figure 2 Schéma eukaryotickej bunky</w:t>
-      </w:r>
-      <w:r>
-        <w:rPr>
+        <w:t xml:space="preserve">Figure 2 Schéma eukaryotickej bunky. Zdroj: </w:t>
+      </w:r>
+      <w:r>
+        <w:rPr>
+          <w:rFonts w:ascii="Times New Roman" w:hAnsi="Times New Roman"/>
           <w:noProof/>
         </w:rPr>
+        <w:t>[3]</w:t>
+      </w:r>
+      <w:r>
+        <w:rPr>
+          <w:noProof/>
+        </w:rPr>
         <w:tab/>
       </w:r>
       <w:r>
@@ -3146,7 +3943,7 @@
         <w:rPr>
           <w:noProof/>
         </w:rPr>
-        <w:instrText xml:space="preserve"> PAGEREF _Toc282100016 \h </w:instrText>
+        <w:instrText xml:space="preserve"> PAGEREF _Toc282639586 \h </w:instrText>
       </w:r>
       <w:r>
         <w:rPr>
@@ -3164,6 +3961,137 @@
           <w:noProof/>
         </w:rPr>
         <w:t>4</w:t>
+      </w:r>
+      <w:r>
+        <w:rPr>
+          <w:noProof/>
+        </w:rPr>
+        <w:fldChar w:fldCharType="end"/>
+      </w:r>
+    </w:p>
+    <w:p>
+      <w:pPr>
+        <w:pStyle w:val="TableofFigures"/>
+        <w:tabs>
+          <w:tab w:val="right" w:leader="dot" w:pos="8777"/>
+        </w:tabs>
+        <w:rPr>
+          <w:rFonts w:eastAsiaTheme="minorEastAsia"/>
+          <w:noProof/>
+          <w:sz w:val="24"/>
+          <w:szCs w:val="24"/>
+          <w:lang w:val="en-US" w:eastAsia="ja-JP"/>
+        </w:rPr>
+      </w:pPr>
+      <w:r>
+        <w:rPr>
+          <w:noProof/>
+        </w:rPr>
+        <w:t xml:space="preserve">Figure 3 Karyotyp človeka. Zdroj: </w:t>
+      </w:r>
+      <w:r>
+        <w:rPr>
+          <w:rFonts w:ascii="Times New Roman" w:hAnsi="Times New Roman"/>
+          <w:noProof/>
+        </w:rPr>
+        <w:t>[3]</w:t>
+      </w:r>
+      <w:r>
+        <w:rPr>
+          <w:noProof/>
+        </w:rPr>
+        <w:tab/>
+      </w:r>
+      <w:r>
+        <w:rPr>
+          <w:noProof/>
+        </w:rPr>
+        <w:fldChar w:fldCharType="begin"/>
+      </w:r>
+      <w:r>
+        <w:rPr>
+          <w:noProof/>
+        </w:rPr>
+        <w:instrText xml:space="preserve"> PAGEREF _Toc282639587 \h </w:instrText>
+      </w:r>
+      <w:r>
+        <w:rPr>
+          <w:noProof/>
+        </w:rPr>
+      </w:r>
+      <w:r>
+        <w:rPr>
+          <w:noProof/>
+        </w:rPr>
+        <w:fldChar w:fldCharType="separate"/>
+      </w:r>
+      <w:r>
+        <w:rPr>
+          <w:noProof/>
+        </w:rPr>
+        <w:t>5</w:t>
+      </w:r>
+      <w:r>
+        <w:rPr>
+          <w:noProof/>
+        </w:rPr>
+        <w:fldChar w:fldCharType="end"/>
+      </w:r>
+    </w:p>
+    <w:p>
+      <w:pPr>
+        <w:pStyle w:val="TableofFigures"/>
+        <w:tabs>
+          <w:tab w:val="right" w:leader="dot" w:pos="8777"/>
+        </w:tabs>
+        <w:rPr>
+          <w:rFonts w:eastAsiaTheme="minorEastAsia"/>
+          <w:noProof/>
+          <w:sz w:val="24"/>
+          <w:szCs w:val="24"/>
+          <w:lang w:val="en-US" w:eastAsia="ja-JP"/>
+        </w:rPr>
+      </w:pPr>
+      <w:r>
+        <w:rPr>
+          <w:noProof/>
+        </w:rPr>
+        <w:t>Figure 4 Štruktúra DNA makromolekuly</w:t>
+      </w:r>
+      <w:r>
+        <w:rPr>
+          <w:noProof/>
+        </w:rPr>
+        <w:tab/>
+      </w:r>
+      <w:r>
+        <w:rPr>
+          <w:noProof/>
+        </w:rPr>
+        <w:fldChar w:fldCharType="begin"/>
+      </w:r>
+      <w:r>
+        <w:rPr>
+          <w:noProof/>
+        </w:rPr>
+        <w:instrText xml:space="preserve"> PAGEREF _Toc282639588 \h </w:instrText>
+      </w:r>
+      <w:r>
+        <w:rPr>
+          <w:noProof/>
+        </w:rPr>
+      </w:r>
+      <w:r>
+        <w:rPr>
+          <w:noProof/>
+        </w:rPr>
+        <w:fldChar w:fldCharType="separate"/>
+      </w:r>
+      <w:r>
+        <w:rPr>
+          <w:noProof/>
+        </w:rPr>
+        <w:t>6</w:t>
       </w:r>
       <w:r>
         <w:rPr>
@@ -3203,36 +4131,22 @@
           <w:docGrid w:linePitch="360"/>
         </w:sectPr>
       </w:pPr>
-      <w:r>
-        <w:fldChar w:fldCharType="begin"/>
-      </w:r>
-      <w:r>
-        <w:instrText xml:space="preserve"> TOC \c "Table" </w:instrText>
-      </w:r>
-      <w:r>
-        <w:fldChar w:fldCharType="separate"/>
-      </w:r>
-      <w:r>
-        <w:rPr>
-          <w:b/>
-          <w:noProof/>
-        </w:rPr>
-        <w:t>No table of figures entries found.</w:t>
-      </w:r>
-      <w:r>
-        <w:rPr>
-          <w:noProof/>
-        </w:rPr>
-        <w:br/>
-        <w:t>In your document, select the words to include in the table of contents, and then on the Home tab, under Styles, click a heading style. Repeat for each heading that you want to include, and then insert the table of contents in your document. To manually create a table of contents, on the Document Elements tab, under Table of Contents, point to a style and then click the down arrow button. Click one of the styles under Manual Table of Contents, and then type the entries manually.</w:t>
-      </w:r>
-      <w:r>
-        <w:rPr>
-          <w:b/>
-          <w:noProof/>
-        </w:rPr>
-        <w:fldChar w:fldCharType="end"/>
-      </w:r>
+      <w:fldSimple w:instr=" TOC \c &quot;Table&quot; ">
+        <w:r>
+          <w:rPr>
+            <w:b/>
+            <w:noProof/>
+          </w:rPr>
+          <w:t>No table of figures entries found.</w:t>
+        </w:r>
+        <w:r>
+          <w:rPr>
+            <w:noProof/>
+          </w:rPr>
+          <w:br/>
+          <w:t>In your document, select the words to include in the table of contents, and then on the Home tab, under Styles, click a heading style. Repeat for each heading that you want to include, and then insert the table of contents in your document. To manually create a table of contents, on the Document Elements tab, under Table of Contents, point to a style and then click the down arrow button. Click one of the styles under Manual Table of Contents, and then type the entries manually.</w:t>
+        </w:r>
+      </w:fldSimple>
     </w:p>
     <w:sdt>
       <w:sdtPr>
@@ -3360,6 +4274,22 @@
         <w:t>RFC – Request For Comments</w:t>
       </w:r>
     </w:p>
+    <w:p>
+      <w:pPr>
+        <w:pStyle w:val="Zakladny"/>
+      </w:pPr>
+      <w:r>
+        <w:t>NKA – Nedeterministický konečný akceptor</w:t>
+      </w:r>
+    </w:p>
+    <w:p>
+      <w:pPr>
+        <w:pStyle w:val="Zakladny"/>
+      </w:pPr>
+      <w:r>
+        <w:t>DKA – Deterministický konečný akceptor</w:t>
+      </w:r>
+    </w:p>
     <w:p/>
     <w:p>
       <w:pPr>
@@ -3374,7 +4304,7 @@
         </w:sectPr>
       </w:pPr>
     </w:p>
-    <w:bookmarkStart w:id="0" w:name="_Toc282028967" w:displacedByCustomXml="next"/>
+    <w:bookmarkStart w:id="0" w:name="_Toc282639535" w:displacedByCustomXml="next"/>
     <w:sdt>
       <w:sdtPr>
         <w:id w:val="523750043"/>
@@ -3425,9 +4355,6 @@
             <w:color w:val="FF0000"/>
           </w:rPr>
           <w:id w:val="379680489"/>
-          <w:placeholder>
-            <w:docPart w:val="9812CE6A0A6C3C48BA0D90BB62B26BAF"/>
-          </w:placeholder>
         </w:sdtPr>
         <w:sdtEndPr>
           <w:rPr>
@@ -3481,7 +4408,6 @@
               <w:hyperlink w:anchor="Ann101" w:history="1">
                 <w:r>
                   <w:rPr>
-                    <w:rStyle w:val="Zakladny"/>
                     <w:noProof/>
                   </w:rPr>
                   <w:t>1</w:t>
@@ -3729,7 +4655,7 @@
           <w:sz w:val="44"/>
         </w:rPr>
       </w:pPr>
-      <w:bookmarkStart w:id="1" w:name="_Toc282028968"/>
+      <w:bookmarkStart w:id="1" w:name="_Toc282639536"/>
       <w:bookmarkStart w:id="2" w:name="_Toc378775589"/>
       <w:bookmarkStart w:id="3" w:name="_Toc378776129"/>
       <w:r>
@@ -3831,9 +4757,9 @@
         <w:pStyle w:val="Caption"/>
         <w:jc w:val="center"/>
       </w:pPr>
-      <w:bookmarkStart w:id="4" w:name="_Ref282092685"/>
-      <w:bookmarkStart w:id="5" w:name="_Toc282100015"/>
-      <w:bookmarkStart w:id="6" w:name="_Ref282092710"/>
+      <w:bookmarkStart w:id="4" w:name="_Ref282092710"/>
+      <w:bookmarkStart w:id="5" w:name="_Ref282092685"/>
+      <w:bookmarkStart w:id="6" w:name="_Toc282639585"/>
       <w:r>
         <w:t xml:space="preserve">Figure </w:t>
       </w:r>
@@ -3858,28 +4784,30 @@
         </w:rPr>
         <w:fldChar w:fldCharType="end"/>
       </w:r>
+      <w:bookmarkEnd w:id="4"/>
+      <w:r>
+        <w:t xml:space="preserve"> Obory </w:t>
+      </w:r>
+      <w:r>
+        <w:t xml:space="preserve">potrebné </w:t>
+      </w:r>
+      <w:r>
+        <w:t>pre riešenie diplomovej práce</w:t>
+      </w:r>
+      <w:bookmarkEnd w:id="5"/>
       <w:bookmarkEnd w:id="6"/>
-      <w:r>
-        <w:t xml:space="preserve"> Obory </w:t>
-      </w:r>
-      <w:r>
-        <w:t xml:space="preserve">potrebné </w:t>
-      </w:r>
-      <w:r>
-        <w:t>pre riešenie diplomovej práce</w:t>
-      </w:r>
-      <w:bookmarkEnd w:id="4"/>
-      <w:bookmarkEnd w:id="5"/>
     </w:p>
     <w:p>
       <w:pPr>
         <w:pStyle w:val="Nadpis2urovne"/>
       </w:pPr>
       <w:bookmarkStart w:id="7" w:name="_Ref282080082"/>
+      <w:bookmarkStart w:id="8" w:name="_Toc282639537"/>
       <w:r>
         <w:t>Genetika</w:t>
       </w:r>
       <w:bookmarkEnd w:id="7"/>
+      <w:bookmarkEnd w:id="8"/>
     </w:p>
     <w:p>
       <w:pPr>
@@ -3927,7 +4855,6 @@
           <w:hyperlink w:anchor="Har11" w:history="1">
             <w:r>
               <w:rPr>
-                <w:rStyle w:val="Zakladny"/>
                 <w:noProof/>
               </w:rPr>
               <w:t>2</w:t>
@@ -3968,7 +4895,6 @@
           <w:hyperlink w:anchor="Rob05" w:history="1">
             <w:r>
               <w:rPr>
-                <w:rStyle w:val="Zakladny"/>
                 <w:noProof/>
               </w:rPr>
               <w:t>3</w:t>
@@ -4026,7 +4952,6 @@
           <w:hyperlink w:anchor="Har11" w:history="1">
             <w:r>
               <w:rPr>
-                <w:rStyle w:val="Zakladny"/>
                 <w:noProof/>
               </w:rPr>
               <w:t>2</w:t>
@@ -4048,10 +4973,12 @@
       <w:pPr>
         <w:pStyle w:val="Nadpis3urovne"/>
       </w:pPr>
+      <w:bookmarkStart w:id="9" w:name="_Toc282639538"/>
       <w:r>
         <w:lastRenderedPageBreak/>
         <w:t>Biológia bunky</w:t>
       </w:r>
+      <w:bookmarkEnd w:id="9"/>
     </w:p>
     <w:p>
       <w:pPr>
@@ -4188,8 +5115,8 @@
           <w:lang w:val="en-US"/>
         </w:rPr>
       </w:pPr>
-      <w:bookmarkStart w:id="8" w:name="_Toc282100016"/>
-      <w:bookmarkStart w:id="9" w:name="_Ref282099858"/>
+      <w:bookmarkStart w:id="10" w:name="_Ref282099858"/>
+      <w:bookmarkStart w:id="11" w:name="_Toc282639586"/>
       <w:r>
         <w:t xml:space="preserve">Figure </w:t>
       </w:r>
@@ -4211,11 +5138,10 @@
       <w:r>
         <w:fldChar w:fldCharType="end"/>
       </w:r>
-      <w:bookmarkEnd w:id="9"/>
+      <w:bookmarkEnd w:id="10"/>
       <w:r>
         <w:t xml:space="preserve"> Schéma eukaryotickej bunky</w:t>
       </w:r>
-      <w:bookmarkEnd w:id="8"/>
       <w:r>
         <w:t xml:space="preserve">. Zdroj: </w:t>
       </w:r>
@@ -4247,7 +5173,6 @@
           <w:hyperlink w:anchor="Rob05" w:history="1">
             <w:r>
               <w:rPr>
-                <w:rStyle w:val="Zakladny"/>
                 <w:rFonts w:ascii="Times New Roman" w:hAnsi="Times New Roman"/>
                 <w:noProof/>
               </w:rPr>
@@ -4266,6 +5191,7 @@
           </w:r>
         </w:sdtContent>
       </w:sdt>
+      <w:bookmarkEnd w:id="11"/>
     </w:p>
     <w:p>
       <w:pPr>
@@ -4377,19 +5303,30 @@
         <w:pStyle w:val="Caption"/>
         <w:jc w:val="center"/>
       </w:pPr>
-      <w:bookmarkStart w:id="10" w:name="_Ref282102481"/>
+      <w:bookmarkStart w:id="12" w:name="_Ref282102481"/>
+      <w:bookmarkStart w:id="13" w:name="_Toc282639587"/>
       <w:r>
         <w:t xml:space="preserve">Figure </w:t>
       </w:r>
-      <w:fldSimple w:instr=" SEQ Figure \* ARABIC ">
-        <w:r>
-          <w:rPr>
-            <w:noProof/>
-          </w:rPr>
-          <w:t>3</w:t>
-        </w:r>
-      </w:fldSimple>
-      <w:bookmarkEnd w:id="10"/>
+      <w:r>
+        <w:fldChar w:fldCharType="begin"/>
+      </w:r>
+      <w:r>
+        <w:instrText xml:space="preserve"> SEQ Figure \* ARABIC </w:instrText>
+      </w:r>
+      <w:r>
+        <w:fldChar w:fldCharType="separate"/>
+      </w:r>
+      <w:r>
+        <w:rPr>
+          <w:noProof/>
+        </w:rPr>
+        <w:t>3</w:t>
+      </w:r>
+      <w:r>
+        <w:fldChar w:fldCharType="end"/>
+      </w:r>
+      <w:bookmarkEnd w:id="12"/>
       <w:r>
         <w:t xml:space="preserve"> Karyotyp človeka. Zdroj</w:t>
       </w:r>
@@ -4424,7 +5361,6 @@
           <w:hyperlink w:anchor="Rob05" w:history="1">
             <w:r>
               <w:rPr>
-                <w:rStyle w:val="Zakladny"/>
                 <w:rFonts w:ascii="Times New Roman" w:hAnsi="Times New Roman"/>
                 <w:noProof/>
               </w:rPr>
@@ -4443,6 +5379,7 @@
           </w:r>
         </w:sdtContent>
       </w:sdt>
+      <w:bookmarkEnd w:id="13"/>
     </w:p>
     <w:p>
       <w:pPr>
@@ -4456,11 +5393,13 @@
       <w:pPr>
         <w:pStyle w:val="Nadpis3urovne"/>
       </w:pPr>
-      <w:bookmarkStart w:id="11" w:name="_Ref282554444"/>
+      <w:bookmarkStart w:id="14" w:name="_Ref282554444"/>
+      <w:bookmarkStart w:id="15" w:name="_Toc282639539"/>
       <w:r>
         <w:t>DNA</w:t>
       </w:r>
-      <w:bookmarkEnd w:id="11"/>
+      <w:bookmarkEnd w:id="14"/>
+      <w:bookmarkEnd w:id="15"/>
     </w:p>
     <w:p>
       <w:pPr>
@@ -4602,7 +5541,8 @@
         <w:pStyle w:val="Caption"/>
         <w:jc w:val="center"/>
       </w:pPr>
-      <w:bookmarkStart w:id="12" w:name="_Ref282186475"/>
+      <w:bookmarkStart w:id="16" w:name="_Ref282186475"/>
+      <w:bookmarkStart w:id="17" w:name="_Toc282639588"/>
       <w:r>
         <w:t xml:space="preserve">Figure </w:t>
       </w:r>
@@ -4624,10 +5564,11 @@
       <w:r>
         <w:fldChar w:fldCharType="end"/>
       </w:r>
-      <w:bookmarkEnd w:id="12"/>
+      <w:bookmarkEnd w:id="16"/>
       <w:r>
         <w:t xml:space="preserve"> Štruktúra DNA makromolekuly</w:t>
       </w:r>
+      <w:bookmarkEnd w:id="17"/>
     </w:p>
     <w:p>
       <w:pPr>
@@ -4666,7 +5607,6 @@
           <w:hyperlink w:anchor="Rob05" w:history="1">
             <w:r>
               <w:rPr>
-                <w:rStyle w:val="Zakladny"/>
                 <w:noProof/>
               </w:rPr>
               <w:t>3</w:t>
@@ -4753,7 +5693,6 @@
           <w:hyperlink w:anchor="Wet14" w:history="1">
             <w:r>
               <w:rPr>
-                <w:rStyle w:val="Zakladny"/>
                 <w:noProof/>
               </w:rPr>
               <w:t>4</w:t>
@@ -4778,7 +5717,8 @@
       <w:pPr>
         <w:pStyle w:val="Nadpis3urovne"/>
       </w:pPr>
-      <w:bookmarkStart w:id="13" w:name="_Ref282554499"/>
+      <w:bookmarkStart w:id="18" w:name="_Ref282554499"/>
+      <w:bookmarkStart w:id="19" w:name="_Toc282639540"/>
       <w:r>
         <w:lastRenderedPageBreak/>
         <w:t>Gén</w:t>
@@ -4786,7 +5726,8 @@
       <w:r>
         <w:t xml:space="preserve"> a mutácia</w:t>
       </w:r>
-      <w:bookmarkEnd w:id="13"/>
+      <w:bookmarkEnd w:id="18"/>
+      <w:bookmarkEnd w:id="19"/>
     </w:p>
     <w:p>
       <w:pPr>
@@ -4872,16 +5813,10 @@
     </w:p>
     <w:p>
       <w:pPr>
-        <w:pStyle w:val="Zakladny"/>
-      </w:pPr>
-      <w:r>
-        <w:t>??Kódovanie bielkovín pomocou RNA</w:t>
-      </w:r>
-      <w:r>
-        <w:t xml:space="preserve"> – ak nebude dosť teórie</w:t>
-      </w:r>
-      <w:r>
-        <w:t>??</w:t>
+        <w:pStyle w:val="highlightnote"/>
+      </w:pPr>
+      <w:r>
+        <w:t>??Kódovanie bielkovín pomocou RNA – ak nebude dosť teórie??</w:t>
       </w:r>
     </w:p>
     <w:p>
@@ -4941,7 +5876,6 @@
           <w:hyperlink w:anchor="Har11" w:history="1">
             <w:r>
               <w:rPr>
-                <w:rStyle w:val="Zakladny"/>
                 <w:noProof/>
               </w:rPr>
               <w:t>2</w:t>
@@ -5014,13 +5948,15 @@
       <w:pPr>
         <w:pStyle w:val="Nadpis3urovne"/>
       </w:pPr>
+      <w:bookmarkStart w:id="20" w:name="_Toc282639541"/>
       <w:r>
         <w:t>Projekty</w:t>
       </w:r>
-    </w:p>
-    <w:p>
-      <w:pPr>
-        <w:pStyle w:val="Zakladny"/>
+      <w:bookmarkEnd w:id="20"/>
+    </w:p>
+    <w:p>
+      <w:pPr>
+        <w:pStyle w:val="basichighlight"/>
       </w:pPr>
       <w:r>
         <w:t>Human Genome Project</w:t>
@@ -5057,7 +5993,6 @@
           <w:hyperlink w:anchor="Tri" w:history="1">
             <w:r>
               <w:rPr>
-                <w:rStyle w:val="Zakladny"/>
                 <w:noProof/>
               </w:rPr>
               <w:t>5</w:t>
@@ -5143,7 +6078,6 @@
           <w:hyperlink w:anchor="Tri" w:history="1">
             <w:r>
               <w:rPr>
-                <w:rStyle w:val="Zakladny"/>
                 <w:noProof/>
               </w:rPr>
               <w:t>5</w:t>
@@ -5172,10 +6106,18 @@
     </w:p>
     <w:p>
       <w:pPr>
+        <w:pStyle w:val="basichighlight"/>
+      </w:pPr>
+      <w:r>
+        <w:t>Genome Browsers</w:t>
+      </w:r>
+    </w:p>
+    <w:p>
+      <w:pPr>
         <w:pStyle w:val="Zakladny"/>
       </w:pPr>
       <w:r>
-        <w:t>Genome Browsers</w:t>
+        <w:t xml:space="preserve">V bioinformatike je nutný rýchly a spoľahlivý prístup k biologickým databázam za účelom získania genomických dát. Za týmto účelom bolo vytvorených viacero „genome browsers“, ktoré poskytujú API alebo UI pre získanie týchto dát. Väčšina obsahuje dáta z tých istých zdrojov a líšia sa iba vo forme. </w:t>
       </w:r>
     </w:p>
     <w:p>
@@ -5183,14 +6125,6 @@
         <w:pStyle w:val="Zakladny"/>
       </w:pPr>
       <w:r>
-        <w:t xml:space="preserve">V bioinformatike je nutný rýchly a spoľahlivý prístup k biologickým databázam za účelom získania genomických dát. Za týmto účelom bolo vytvorených viacero „genome browsers“, ktoré poskytujú API alebo UI pre získanie týchto dát. Väčšina obsahuje dáta z tých istých zdrojov a líšia sa iba vo forme. </w:t>
-      </w:r>
-    </w:p>
-    <w:p>
-      <w:pPr>
-        <w:pStyle w:val="Zakladny"/>
-      </w:pPr>
-      <w:r>
         <w:t>Práve tieto dáta sú potrebné pre riešenie zadaného problému tejto Diplomovej práce a</w:t>
       </w:r>
       <w:r>
@@ -5225,11 +6159,13 @@
       <w:pPr>
         <w:pStyle w:val="Nadpis2urovne"/>
       </w:pPr>
-      <w:bookmarkStart w:id="14" w:name="_Ref282092491"/>
+      <w:bookmarkStart w:id="21" w:name="_Ref282092491"/>
+      <w:bookmarkStart w:id="22" w:name="_Toc282639542"/>
       <w:r>
         <w:t>Regulárne výrazy</w:t>
       </w:r>
-      <w:bookmarkEnd w:id="14"/>
+      <w:bookmarkEnd w:id="21"/>
+      <w:bookmarkEnd w:id="22"/>
     </w:p>
     <w:p>
       <w:pPr>
@@ -5339,7 +6275,6 @@
           <w:hyperlink w:anchor="Cox07" w:history="1">
             <w:r>
               <w:rPr>
-                <w:rStyle w:val="Zakladny"/>
                 <w:noProof/>
               </w:rPr>
               <w:t>6</w:t>
@@ -5367,9 +6302,11 @@
       <w:pPr>
         <w:pStyle w:val="Nadpis3urovne"/>
       </w:pPr>
+      <w:bookmarkStart w:id="23" w:name="_Toc282639543"/>
       <w:r>
         <w:t>Zápis</w:t>
       </w:r>
+      <w:bookmarkEnd w:id="23"/>
     </w:p>
     <w:p>
       <w:pPr>
@@ -6626,6 +7563,9 @@
     <w:p>
       <w:pPr>
         <w:pStyle w:val="Zakladny"/>
+        <w:rPr>
+          <w:lang w:val="en-US"/>
+        </w:rPr>
       </w:pPr>
       <w:r>
         <w:lastRenderedPageBreak/>
@@ -6722,149 +7662,140 @@
         </w:rPr>
         <w:t>.</w:t>
       </w:r>
-      <w:r>
-        <w:rPr>
-          <w:lang w:val="en-US"/>
-        </w:rPr>
+    </w:p>
+    <w:p>
+      <w:pPr>
+        <w:pStyle w:val="Zakladny"/>
+      </w:pPr>
+    </w:p>
+    <w:p>
+      <w:pPr>
+        <w:pStyle w:val="basichighlight"/>
+      </w:pPr>
+      <w:r>
+        <w:t>Príklad</w:t>
+      </w:r>
+    </w:p>
+    <w:p>
+      <w:pPr>
+        <w:pStyle w:val="Zakladny"/>
+      </w:pPr>
+      <w:r>
+        <w:t xml:space="preserve">Demonštrácia zostrojenia regulárneho výrazu je možná na príklade overenia korektnosti zadanej e-mailovej adresy. </w:t>
+      </w:r>
+    </w:p>
+    <w:p>
+      <w:pPr>
+        <w:pStyle w:val="Zakladny"/>
+      </w:pPr>
+      <w:r>
+        <w:t>Štandardizovaná syntax emailovej adresy je definovaná v RFC 5322</w:t>
+      </w:r>
+      <w:r>
+        <w:t xml:space="preserve">. Keďže emailová adresa je case-insensitive, je možné celý vstup pretransformovať na </w:t>
+      </w:r>
+      <w:r>
+        <w:t>malé</w:t>
+      </w:r>
+      <w:r>
+        <w:t xml:space="preserve"> písmená. </w:t>
+      </w:r>
+      <w:r>
+        <w:t xml:space="preserve">Syntax podľa RFC 5322 sa môže definovať ako </w:t>
+      </w:r>
+      <w:r>
+        <w:rPr>
+          <w:i/>
+        </w:rPr>
+        <w:t>local-part</w:t>
+      </w:r>
+      <w:r>
+        <w:rPr>
+          <w:i/>
+          <w:lang w:val="en-US"/>
+        </w:rPr>
+        <w:t>@</w:t>
+      </w:r>
+      <w:r>
+        <w:rPr>
+          <w:i/>
+        </w:rPr>
+        <w:t>domain</w:t>
+      </w:r>
+      <w:r>
+        <w:t>, kde doménová časť musí obsahovať minimálne dve doménové úrovne a musí sa ukončiť top-level doménov, ktorá sa skladá z dvoch až šiestich ascii znakov.</w:t>
+      </w:r>
+    </w:p>
+    <w:p>
+      <w:pPr>
+        <w:pStyle w:val="Zakladny"/>
+        <w:rPr>
+          <w:i/>
+          <w:lang w:val="en-US"/>
+        </w:rPr>
+      </w:pPr>
+      <w:r>
+        <w:t xml:space="preserve">Najintuitívnejší výraz, zabezpečujúci validitu e-mailovej adresy </w:t>
+      </w:r>
+      <w:r>
+        <w:t xml:space="preserve">by mohol byť: </w:t>
+      </w:r>
+      <w:r>
         <w:br/>
       </w:r>
-    </w:p>
-    <w:p>
-      <w:pPr>
-        <w:pStyle w:val="Zakladny"/>
-        <w:rPr>
-          <w:b/>
-        </w:rPr>
-      </w:pPr>
-      <w:r>
-        <w:rPr>
-          <w:b/>
-        </w:rPr>
-        <w:t>Príklad</w:t>
-      </w:r>
-    </w:p>
-    <w:p>
-      <w:pPr>
-        <w:pStyle w:val="Zakladny"/>
-      </w:pPr>
-      <w:r>
-        <w:t xml:space="preserve">Demonštrácia zostrojenia regulárneho výrazu je možná na príklade overenia korektnosti zadanej e-mailovej adresy. </w:t>
-      </w:r>
-    </w:p>
-    <w:p>
-      <w:pPr>
-        <w:pStyle w:val="Zakladny"/>
-      </w:pPr>
-      <w:r>
-        <w:t>Štandardizovaná syntax emailovej adresy je definovaná v RFC 5322</w:t>
-      </w:r>
-      <w:r>
-        <w:t xml:space="preserve">. Keďže emailová adresa je case-insensitive, je možné celý vstup pretransformovať na </w:t>
-      </w:r>
-      <w:r>
-        <w:t>malé</w:t>
-      </w:r>
-      <w:r>
-        <w:t xml:space="preserve"> písmená. </w:t>
-      </w:r>
-      <w:r>
-        <w:t xml:space="preserve">Syntax podľa RFC 5322 sa môže definovať ako </w:t>
-      </w:r>
       <w:r>
         <w:rPr>
           <w:i/>
-        </w:rPr>
-        <w:t>local-part</w:t>
+          <w:lang w:val="en-US"/>
+        </w:rPr>
+        <w:t>^[a-z0-9</w:t>
       </w:r>
       <w:r>
         <w:rPr>
           <w:i/>
           <w:lang w:val="en-US"/>
         </w:rPr>
-        <w:t>@</w:t>
+        <w:t>.</w:t>
       </w:r>
       <w:r>
         <w:rPr>
           <w:i/>
-        </w:rPr>
-        <w:t>domain</w:t>
-      </w:r>
-      <w:r>
-        <w:t>, kde doménová časť musí obsahovať minimálne dve doménové úrovne a musí sa ukončiť top-level doménov, ktorá sa skladá z dvoch až šiestich ascii znakov.</w:t>
-      </w:r>
-    </w:p>
-    <w:p>
-      <w:pPr>
-        <w:pStyle w:val="Zakladny"/>
+          <w:lang w:val="en-US"/>
+        </w:rPr>
+        <w:t>]+@[</w:t>
+      </w:r>
+      <w:proofErr w:type="gramStart"/>
+      <w:r>
         <w:rPr>
           <w:i/>
           <w:lang w:val="en-US"/>
         </w:rPr>
-      </w:pPr>
-      <w:r>
-        <w:t xml:space="preserve">Najintuitívnejší výraz, zabezpečujúci validitu e-mailovej adresy </w:t>
-      </w:r>
-      <w:r>
-        <w:t xml:space="preserve">by mohol byť: </w:t>
-      </w:r>
-      <w:r>
-        <w:br/>
-      </w:r>
+        <w:t>a</w:t>
+      </w:r>
+      <w:proofErr w:type="gramEnd"/>
       <w:r>
         <w:rPr>
           <w:i/>
           <w:lang w:val="en-US"/>
         </w:rPr>
-        <w:t>^[a-z0-9</w:t>
-      </w:r>
+        <w:t>-z0-9.]</w:t>
+      </w:r>
+      <w:proofErr w:type="gramStart"/>
       <w:r>
         <w:rPr>
           <w:i/>
           <w:lang w:val="en-US"/>
         </w:rPr>
-        <w:t>.</w:t>
-      </w:r>
+        <w:t>+.[</w:t>
+      </w:r>
+      <w:proofErr w:type="gramEnd"/>
       <w:r>
         <w:rPr>
           <w:i/>
           <w:lang w:val="en-US"/>
         </w:rPr>
-        <w:t>]+@[</w:t>
-      </w:r>
-      <w:proofErr w:type="gramStart"/>
-      <w:r>
-        <w:rPr>
-          <w:i/>
-          <w:lang w:val="en-US"/>
-        </w:rPr>
-        <w:t>a</w:t>
-      </w:r>
-      <w:proofErr w:type="gramEnd"/>
-      <w:r>
-        <w:rPr>
-          <w:i/>
-          <w:lang w:val="en-US"/>
-        </w:rPr>
-        <w:t>-z0-9.]</w:t>
-      </w:r>
-      <w:proofErr w:type="gramStart"/>
-      <w:r>
-        <w:rPr>
-          <w:i/>
-          <w:lang w:val="en-US"/>
-        </w:rPr>
-        <w:t>+.[</w:t>
-      </w:r>
-      <w:proofErr w:type="gramEnd"/>
-      <w:r>
-        <w:rPr>
-          <w:i/>
-          <w:lang w:val="en-US"/>
-        </w:rPr>
         <w:t>a-z]{2,6}$</w:t>
       </w:r>
-      <w:bookmarkStart w:id="15" w:name="_GoBack"/>
-      <w:bookmarkEnd w:id="15"/>
     </w:p>
     <w:p>
       <w:pPr>
@@ -7604,7 +8535,6 @@
           <w:hyperlink w:anchor="Goy12" w:history="1">
             <w:r>
               <w:rPr>
-                <w:rStyle w:val="Zakladny"/>
                 <w:noProof/>
               </w:rPr>
               <w:t>6</w:t>
@@ -7679,150 +8609,1245 @@
     <w:p>
       <w:pPr>
         <w:pStyle w:val="Zakladny"/>
-        <w:ind w:firstLine="0"/>
-        <w:rPr>
-          <w:lang w:val="en-US"/>
-        </w:rPr>
-      </w:pPr>
-      <w:r>
-        <w:rPr>
+        <w:rPr>
+          <w:lang w:val="en-US"/>
+        </w:rPr>
+      </w:pPr>
+      <w:r>
+        <w:rPr>
+          <w:lang w:val="en-US"/>
+        </w:rPr>
+        <w:t>[A-Z]{2,6}$</w:t>
+      </w:r>
+    </w:p>
+    <w:p>
+      <w:pPr>
+        <w:pStyle w:val="Nadpis3urovne"/>
+      </w:pPr>
+      <w:bookmarkStart w:id="24" w:name="_Toc282639544"/>
+      <w:r>
+        <w:t>Konečný</w:t>
+      </w:r>
+      <w:r>
+        <w:t xml:space="preserve"> akceptor</w:t>
+      </w:r>
+      <w:bookmarkEnd w:id="24"/>
+    </w:p>
+    <w:p>
+      <w:pPr>
+        <w:pStyle w:val="Zakladny"/>
+      </w:pPr>
+      <w:r>
+        <w:t xml:space="preserve">Pre nájdenie najefektívnejšieho spôsobu vytvorenia a vyhodnotenia regulárnych výrazov je nutné oboznámiť sa so základmi teórie automatov. Táto teória  je jedna zo základných častí teoretickej počítačovej vedy a diskrétnej </w:t>
+      </w:r>
+      <w:r>
+        <w:t xml:space="preserve">matematiky. </w:t>
+      </w:r>
+    </w:p>
+    <w:p>
+      <w:pPr>
+        <w:pStyle w:val="highlightnote"/>
+      </w:pPr>
+      <w:r>
+        <w:t>??Spomenúť regulárne jazyky a gramatiky??</w:t>
+      </w:r>
+    </w:p>
+    <w:p>
+      <w:pPr>
+        <w:pStyle w:val="Zakladny"/>
+      </w:pPr>
+      <w:r>
+        <w:t>Automat je abstraktný model stroja, ktorý vykonáva spracovanie vstupu pomocou pohybu po stavoch alebo konfiguráciách. V každom stave prechodová funkcia určí nasledujúci stav alebo konfiguráciu z konečnej množiny stavov a konfigurácií.</w:t>
+      </w:r>
+      <w:sdt>
+        <w:sdtPr>
+          <w:id w:val="-1764374594"/>
+          <w:citation/>
+        </w:sdtPr>
+        <w:sdtContent>
+          <w:r>
+            <w:fldChar w:fldCharType="begin"/>
+          </w:r>
+          <w:r>
+            <w:instrText xml:space="preserve"> CITATION Rob04 \l 1051 </w:instrText>
+          </w:r>
+          <w:r>
+            <w:fldChar w:fldCharType="separate"/>
+          </w:r>
+          <w:r>
+            <w:rPr>
+              <w:noProof/>
+            </w:rPr>
+            <w:t xml:space="preserve"> [</w:t>
+          </w:r>
+          <w:hyperlink w:anchor="Rob04" w:history="1">
+            <w:r>
+              <w:rPr>
+                <w:noProof/>
+              </w:rPr>
+              <w:t>8</w:t>
+            </w:r>
+          </w:hyperlink>
+          <w:r>
+            <w:rPr>
+              <w:noProof/>
+            </w:rPr>
+            <w:t>]</w:t>
+          </w:r>
+          <w:r>
+            <w:fldChar w:fldCharType="end"/>
+          </w:r>
+        </w:sdtContent>
+      </w:sdt>
+    </w:p>
+    <w:p>
+      <w:pPr>
+        <w:pStyle w:val="Zakladny"/>
+      </w:pPr>
+      <w:r>
+        <w:lastRenderedPageBreak/>
+        <w:t>Najkomplexnejšou aplikáciou teórie automatov je Turingov stroj, hypotetický automat manipulujúci so znakov</w:t>
+      </w:r>
+      <w:r>
+        <w:t>ou páskou a množinou pravidiel. Logika ľubovoľného počítačového algoritmu sa dá popísať Turingovým strojom.</w:t>
+      </w:r>
+    </w:p>
+    <w:p>
+      <w:pPr>
+        <w:pStyle w:val="Zakladny"/>
+        <w:rPr>
+          <w:rFonts w:eastAsiaTheme="minorEastAsia"/>
+        </w:rPr>
+      </w:pPr>
+      <w:r>
+        <w:t xml:space="preserve">Z rozsiahlej oblasti teórie automatov sa oboznámime s konečnými akceptormi. Konečný akceptor sa dá znázorniť ako orientovaný graf, nazývaný stavový diagram, kde miesta znázorňujú stavy a orientované hrany ohodnotené vstupným znakom abecedy definujú prechodovú funkciu </w:t>
+      </w:r>
+      <m:oMath>
+        <m:r>
+          <w:rPr>
+            <w:rFonts w:ascii="Cambria Math" w:hAnsi="Cambria Math"/>
+          </w:rPr>
+          <m:t>δ</m:t>
+        </m:r>
+      </m:oMath>
+      <w:r>
+        <w:rPr>
+          <w:rFonts w:eastAsiaTheme="minorEastAsia"/>
+        </w:rPr>
+        <w:t>. Miesto do ktorého vedie prázdna šípka je počiatočný stav a miesta označené dvojitým krúžkom definujú množinu koncových stavov. Príklady stavových diagramov konečných akceptorov</w:t>
+      </w:r>
+      <w:r>
+        <w:rPr>
+          <w:rFonts w:eastAsiaTheme="minorEastAsia"/>
+        </w:rPr>
+        <w:t xml:space="preserve"> akceptujúcich regulárny výraz </w:t>
+      </w:r>
+      <w:r>
+        <w:rPr>
+          <w:rFonts w:eastAsiaTheme="minorEastAsia"/>
           <w:i/>
-          <w:lang w:val="en-US"/>
-        </w:rPr>
-        <w:t>[A-Z]{2,6}$</w:t>
+        </w:rPr>
+        <w:t>a(bb)+a</w:t>
+      </w:r>
+      <w:r>
+        <w:rPr>
+          <w:rFonts w:eastAsiaTheme="minorEastAsia"/>
+        </w:rPr>
+        <w:t xml:space="preserve"> sú na </w:t>
+      </w:r>
+      <w:r>
+        <w:rPr>
+          <w:rFonts w:eastAsiaTheme="minorEastAsia"/>
+        </w:rPr>
+        <w:fldChar w:fldCharType="begin"/>
+      </w:r>
+      <w:r>
+        <w:rPr>
+          <w:rFonts w:eastAsiaTheme="minorEastAsia"/>
+        </w:rPr>
+        <w:instrText xml:space="preserve"> REF _Ref282870999 \h </w:instrText>
+      </w:r>
+      <w:r>
+        <w:rPr>
+          <w:rFonts w:eastAsiaTheme="minorEastAsia"/>
+        </w:rPr>
+      </w:r>
+      <w:r>
+        <w:rPr>
+          <w:rFonts w:eastAsiaTheme="minorEastAsia"/>
+        </w:rPr>
+        <w:fldChar w:fldCharType="separate"/>
+      </w:r>
+      <w:r>
+        <w:t xml:space="preserve">Figure </w:t>
+      </w:r>
+      <w:r>
+        <w:rPr>
+          <w:noProof/>
+        </w:rPr>
+        <w:t>5</w:t>
+      </w:r>
+      <w:r>
+        <w:rPr>
+          <w:rFonts w:eastAsiaTheme="minorEastAsia"/>
+        </w:rPr>
+        <w:fldChar w:fldCharType="end"/>
+      </w:r>
+      <w:r>
+        <w:rPr>
+          <w:rFonts w:eastAsiaTheme="minorEastAsia"/>
+        </w:rPr>
+        <w:t xml:space="preserve"> , </w:t>
+      </w:r>
+      <w:r>
+        <w:rPr>
+          <w:rFonts w:eastAsiaTheme="minorEastAsia"/>
+        </w:rPr>
+        <w:fldChar w:fldCharType="begin"/>
+      </w:r>
+      <w:r>
+        <w:rPr>
+          <w:rFonts w:eastAsiaTheme="minorEastAsia"/>
+        </w:rPr>
+        <w:instrText xml:space="preserve"> REF _Ref282871003 \h </w:instrText>
+      </w:r>
+      <w:r>
+        <w:rPr>
+          <w:rFonts w:eastAsiaTheme="minorEastAsia"/>
+        </w:rPr>
+      </w:r>
+      <w:r>
+        <w:rPr>
+          <w:rFonts w:eastAsiaTheme="minorEastAsia"/>
+        </w:rPr>
+        <w:fldChar w:fldCharType="separate"/>
+      </w:r>
+      <w:r>
+        <w:t xml:space="preserve">Figure </w:t>
+      </w:r>
+      <w:r>
+        <w:rPr>
+          <w:noProof/>
+        </w:rPr>
+        <w:t>6</w:t>
+      </w:r>
+      <w:r>
+        <w:rPr>
+          <w:rFonts w:eastAsiaTheme="minorEastAsia"/>
+        </w:rPr>
+        <w:fldChar w:fldCharType="end"/>
+      </w:r>
+      <w:r>
+        <w:rPr>
+          <w:rFonts w:eastAsiaTheme="minorEastAsia"/>
+        </w:rPr>
+        <w:t xml:space="preserve"> a </w:t>
+      </w:r>
+      <w:r>
+        <w:rPr>
+          <w:rFonts w:eastAsiaTheme="minorEastAsia"/>
+        </w:rPr>
+        <w:fldChar w:fldCharType="begin"/>
+      </w:r>
+      <w:r>
+        <w:rPr>
+          <w:rFonts w:eastAsiaTheme="minorEastAsia"/>
+        </w:rPr>
+        <w:instrText xml:space="preserve"> REF _Ref282890177 \h </w:instrText>
+      </w:r>
+      <w:r>
+        <w:rPr>
+          <w:rFonts w:eastAsiaTheme="minorEastAsia"/>
+        </w:rPr>
+      </w:r>
+      <w:r>
+        <w:rPr>
+          <w:rFonts w:eastAsiaTheme="minorEastAsia"/>
+        </w:rPr>
+        <w:fldChar w:fldCharType="separate"/>
+      </w:r>
+      <w:r>
+        <w:t xml:space="preserve">Figure </w:t>
+      </w:r>
+      <w:r>
+        <w:rPr>
+          <w:noProof/>
+        </w:rPr>
+        <w:t>7</w:t>
+      </w:r>
+      <w:r>
+        <w:rPr>
+          <w:rFonts w:eastAsiaTheme="minorEastAsia"/>
+        </w:rPr>
+        <w:fldChar w:fldCharType="end"/>
+      </w:r>
+      <w:r>
+        <w:rPr>
+          <w:rFonts w:eastAsiaTheme="minorEastAsia"/>
+        </w:rPr>
+        <w:t>.</w:t>
+      </w:r>
+    </w:p>
+    <w:p>
+      <w:pPr>
+        <w:pStyle w:val="Zakladny"/>
+      </w:pPr>
+      <w:r>
+        <w:rPr>
+          <w:noProof/>
+          <w:lang w:val="en-US"/>
+        </w:rPr>
+        <w:drawing>
+          <wp:inline distT="0" distB="0" distL="0" distR="0" wp14:anchorId="79F60C7C" wp14:editId="06ABAA69">
+            <wp:extent cx="4909772" cy="800735"/>
+            <wp:effectExtent l="0" t="0" r="0" b="0"/>
+            <wp:docPr id="7" name="Picture 7"/>
+            <wp:cNvGraphicFramePr>
+              <a:graphicFrameLocks xmlns:a="http://schemas.openxmlformats.org/drawingml/2006/main" noChangeAspect="1"/>
+            </wp:cNvGraphicFramePr>
+            <a:graphic xmlns:a="http://schemas.openxmlformats.org/drawingml/2006/main">
+              <a:graphicData uri="http://schemas.openxmlformats.org/drawingml/2006/picture">
+                <pic:pic xmlns:pic="http://schemas.openxmlformats.org/drawingml/2006/picture">
+                  <pic:nvPicPr>
+                    <pic:cNvPr id="0" name="nedeterministický automat.png"/>
+                    <pic:cNvPicPr/>
+                  </pic:nvPicPr>
+                  <pic:blipFill>
+                    <a:blip r:embed="rId23">
+                      <a:extLst>
+                        <a:ext uri="{28A0092B-C50C-407E-A947-70E740481C1C}">
+                          <a14:useLocalDpi xmlns:a14="http://schemas.microsoft.com/office/drawing/2010/main" val="0"/>
+                        </a:ext>
+                      </a:extLst>
+                    </a:blip>
+                    <a:stretch>
+                      <a:fillRect/>
+                    </a:stretch>
+                  </pic:blipFill>
+                  <pic:spPr>
+                    <a:xfrm>
+                      <a:off x="0" y="0"/>
+                      <a:ext cx="4910953" cy="800928"/>
+                    </a:xfrm>
+                    <a:prstGeom prst="rect">
+                      <a:avLst/>
+                    </a:prstGeom>
+                  </pic:spPr>
+                </pic:pic>
+              </a:graphicData>
+            </a:graphic>
+          </wp:inline>
+        </w:drawing>
+      </w:r>
+    </w:p>
+    <w:p>
+      <w:pPr>
+        <w:pStyle w:val="Caption"/>
+        <w:jc w:val="center"/>
+      </w:pPr>
+      <w:bookmarkStart w:id="25" w:name="_Ref282870999"/>
+      <w:bookmarkStart w:id="26" w:name="_Ref282870988"/>
+      <w:r>
+        <w:t xml:space="preserve">Figure </w:t>
+      </w:r>
+      <w:fldSimple w:instr=" SEQ Figure \* ARABIC ">
+        <w:r>
+          <w:rPr>
+            <w:noProof/>
+          </w:rPr>
+          <w:t>5</w:t>
+        </w:r>
+      </w:fldSimple>
+      <w:bookmarkEnd w:id="25"/>
+      <w:r>
+        <w:t xml:space="preserve"> </w:t>
+      </w:r>
+      <w:r>
+        <w:t>Ned</w:t>
+      </w:r>
+      <w:r>
+        <w:t>eterministický akceptor</w:t>
+      </w:r>
+      <w:bookmarkEnd w:id="26"/>
+    </w:p>
+    <w:p>
+      <w:pPr>
+        <w:pStyle w:val="Zakladny"/>
+      </w:pPr>
+      <w:r>
+        <w:rPr>
+          <w:noProof/>
+          <w:lang w:val="en-US"/>
+        </w:rPr>
+        <w:drawing>
+          <wp:inline distT="0" distB="0" distL="0" distR="0" wp14:anchorId="2034D2A6" wp14:editId="602217FF">
+            <wp:extent cx="4831906" cy="788035"/>
+            <wp:effectExtent l="0" t="0" r="0" b="0"/>
+            <wp:docPr id="6" name="Picture 6"/>
+            <wp:cNvGraphicFramePr>
+              <a:graphicFrameLocks xmlns:a="http://schemas.openxmlformats.org/drawingml/2006/main" noChangeAspect="1"/>
+            </wp:cNvGraphicFramePr>
+            <a:graphic xmlns:a="http://schemas.openxmlformats.org/drawingml/2006/main">
+              <a:graphicData uri="http://schemas.openxmlformats.org/drawingml/2006/picture">
+                <pic:pic xmlns:pic="http://schemas.openxmlformats.org/drawingml/2006/picture">
+                  <pic:nvPicPr>
+                    <pic:cNvPr id="0" name="deterministický automat.png"/>
+                    <pic:cNvPicPr/>
+                  </pic:nvPicPr>
+                  <pic:blipFill>
+                    <a:blip r:embed="rId24">
+                      <a:extLst>
+                        <a:ext uri="{28A0092B-C50C-407E-A947-70E740481C1C}">
+                          <a14:useLocalDpi xmlns:a14="http://schemas.microsoft.com/office/drawing/2010/main" val="0"/>
+                        </a:ext>
+                      </a:extLst>
+                    </a:blip>
+                    <a:stretch>
+                      <a:fillRect/>
+                    </a:stretch>
+                  </pic:blipFill>
+                  <pic:spPr>
+                    <a:xfrm>
+                      <a:off x="0" y="0"/>
+                      <a:ext cx="4836617" cy="788803"/>
+                    </a:xfrm>
+                    <a:prstGeom prst="rect">
+                      <a:avLst/>
+                    </a:prstGeom>
+                  </pic:spPr>
+                </pic:pic>
+              </a:graphicData>
+            </a:graphic>
+          </wp:inline>
+        </w:drawing>
+      </w:r>
+    </w:p>
+    <w:p>
+      <w:pPr>
+        <w:pStyle w:val="Caption"/>
+        <w:jc w:val="center"/>
+      </w:pPr>
+      <w:bookmarkStart w:id="27" w:name="_Ref282871003"/>
+      <w:r>
+        <w:t xml:space="preserve">Figure </w:t>
+      </w:r>
+      <w:fldSimple w:instr=" SEQ Figure \* ARABIC ">
+        <w:r>
+          <w:rPr>
+            <w:noProof/>
+          </w:rPr>
+          <w:t>6</w:t>
+        </w:r>
+      </w:fldSimple>
+      <w:bookmarkEnd w:id="27"/>
+      <w:r>
+        <w:t xml:space="preserve"> D</w:t>
+      </w:r>
+      <w:r>
+        <w:t>eterministický akceptor</w:t>
+      </w:r>
+    </w:p>
+    <w:p>
+      <w:pPr>
+        <w:keepNext/>
+      </w:pPr>
+      <w:r>
+        <w:rPr>
+          <w:noProof/>
+          <w:lang w:val="en-US"/>
+        </w:rPr>
+        <w:drawing>
+          <wp:inline distT="0" distB="0" distL="0" distR="0" wp14:anchorId="2DA9CCBF" wp14:editId="0788CC18">
+            <wp:extent cx="5579745" cy="840740"/>
+            <wp:effectExtent l="0" t="0" r="0" b="0"/>
+            <wp:docPr id="3" name="Picture 3"/>
+            <wp:cNvGraphicFramePr>
+              <a:graphicFrameLocks xmlns:a="http://schemas.openxmlformats.org/drawingml/2006/main" noChangeAspect="1"/>
+            </wp:cNvGraphicFramePr>
+            <a:graphic xmlns:a="http://schemas.openxmlformats.org/drawingml/2006/main">
+              <a:graphicData uri="http://schemas.openxmlformats.org/drawingml/2006/picture">
+                <pic:pic xmlns:pic="http://schemas.openxmlformats.org/drawingml/2006/picture">
+                  <pic:nvPicPr>
+                    <pic:cNvPr id="0" name="NKAeps.png"/>
+                    <pic:cNvPicPr/>
+                  </pic:nvPicPr>
+                  <pic:blipFill>
+                    <a:blip r:embed="rId25">
+                      <a:extLst>
+                        <a:ext uri="{28A0092B-C50C-407E-A947-70E740481C1C}">
+                          <a14:useLocalDpi xmlns:a14="http://schemas.microsoft.com/office/drawing/2010/main" val="0"/>
+                        </a:ext>
+                      </a:extLst>
+                    </a:blip>
+                    <a:stretch>
+                      <a:fillRect/>
+                    </a:stretch>
+                  </pic:blipFill>
+                  <pic:spPr>
+                    <a:xfrm>
+                      <a:off x="0" y="0"/>
+                      <a:ext cx="5579745" cy="840740"/>
+                    </a:xfrm>
+                    <a:prstGeom prst="rect">
+                      <a:avLst/>
+                    </a:prstGeom>
+                  </pic:spPr>
+                </pic:pic>
+              </a:graphicData>
+            </a:graphic>
+          </wp:inline>
+        </w:drawing>
+      </w:r>
+    </w:p>
+    <w:p>
+      <w:pPr>
+        <w:pStyle w:val="Caption"/>
+        <w:jc w:val="center"/>
+      </w:pPr>
+      <w:bookmarkStart w:id="28" w:name="_Ref282890171"/>
+      <w:bookmarkStart w:id="29" w:name="_Ref282890177"/>
+      <w:r>
+        <w:t xml:space="preserve">Figure </w:t>
+      </w:r>
+      <w:fldSimple w:instr=" SEQ Figure \* ARABIC ">
+        <w:r>
+          <w:rPr>
+            <w:noProof/>
+          </w:rPr>
+          <w:t>7</w:t>
+        </w:r>
+      </w:fldSimple>
+      <w:bookmarkEnd w:id="29"/>
+      <w:r>
+        <w:t xml:space="preserve"> Nedeterministický akceptor s </w:t>
+      </w:r>
+      <w:r>
+        <w:t>ε</w:t>
+      </w:r>
+      <w:r>
+        <w:t>-prechodmi</w:t>
+      </w:r>
+      <w:bookmarkEnd w:id="28"/>
+    </w:p>
+    <w:p>
+      <w:pPr>
+        <w:pStyle w:val="Zakladny"/>
+      </w:pPr>
+      <w:r>
+        <w:t xml:space="preserve">Keď </w:t>
+      </w:r>
+      <w:r>
+        <w:t xml:space="preserve">nový stav je určený súčasným stavom a vstupom, potom je </w:t>
+      </w:r>
+      <w:r>
+        <w:t>akceptor</w:t>
+      </w:r>
+      <w:r>
+        <w:t xml:space="preserve"> deterministický</w:t>
+      </w:r>
+      <w:r>
+        <w:t xml:space="preserve"> (DKA)</w:t>
+      </w:r>
+      <w:r>
+        <w:t>, zo stavového diagramu sa determinizmus dá určiť, že zo žiadneho stavu nevedú dve a viac šípok ohodnotených rovnakým vstupom. Nedetermin</w:t>
+      </w:r>
+      <w:r>
+        <w:t xml:space="preserve">istický </w:t>
+      </w:r>
+      <w:r>
+        <w:t>akceptor</w:t>
+      </w:r>
+      <w:r>
+        <w:t xml:space="preserve"> (NKA)</w:t>
+      </w:r>
+      <w:r>
+        <w:t xml:space="preserve"> takéto obmedzenie nemá. Existuje forma zápisu nedeterministic</w:t>
+      </w:r>
+      <w:r>
+        <w:t>kého automatu pomocou takzvaných</w:t>
+      </w:r>
+      <w:r>
+        <w:t xml:space="preserve"> </w:t>
+      </w:r>
+      <w:r>
+        <w:t>ε</w:t>
+      </w:r>
+      <w:r>
+        <w:t>-prechodov</w:t>
+      </w:r>
+      <w:r>
+        <w:t xml:space="preserve">. </w:t>
+      </w:r>
+      <w:r>
+        <w:t>ε</w:t>
+      </w:r>
+      <w:r>
+        <w:t xml:space="preserve">-prechod dáva ešte väčšiu voľnosť pri zobrazovaní, pretože </w:t>
+      </w:r>
+      <w:r>
+        <w:t>jeho použitie n</w:t>
+      </w:r>
+      <w:r>
+        <w:t>ieje podmienené vstupom.</w:t>
+      </w:r>
+    </w:p>
+    <w:p>
+      <w:pPr>
+        <w:pStyle w:val="Zakladny"/>
+        <w:rPr>
+          <w:rFonts w:eastAsiaTheme="minorEastAsia"/>
+        </w:rPr>
+      </w:pPr>
+      <w:r>
+        <w:t xml:space="preserve">Každý </w:t>
+      </w:r>
+      <w:r>
+        <w:t>NKA</w:t>
+      </w:r>
+      <w:r>
+        <w:t xml:space="preserve"> sa dá vyjadriť pomocou </w:t>
+      </w:r>
+      <w:r>
+        <w:t>DKA</w:t>
+      </w:r>
+      <w:r>
+        <w:t xml:space="preserve">, ktorý rozpoznáva rovnaký formálny jazyk. </w:t>
+      </w:r>
+      <w:r>
+        <w:t>DKA je</w:t>
+      </w:r>
+      <w:r>
+        <w:t xml:space="preserve"> značne rozsiahlejší (ak NKA má n stavov, </w:t>
+      </w:r>
+      <w:r>
+        <w:t>DKA</w:t>
+      </w:r>
+      <w:r>
+        <w:t xml:space="preserve"> ekvivalent môže dosahovať až </w:t>
+      </w:r>
+      <m:oMath>
+        <m:sSup>
+          <m:sSupPr>
+            <m:ctrlPr>
+              <w:rPr>
+                <w:rFonts w:ascii="Cambria Math" w:hAnsi="Cambria Math"/>
+                <w:i/>
+              </w:rPr>
+            </m:ctrlPr>
+          </m:sSupPr>
+          <m:e>
+            <m:r>
+              <w:rPr>
+                <w:rFonts w:ascii="Cambria Math" w:hAnsi="Cambria Math"/>
+              </w:rPr>
+              <m:t>2</m:t>
+            </m:r>
+          </m:e>
+          <m:sup>
+            <m:r>
+              <w:rPr>
+                <w:rFonts w:ascii="Cambria Math" w:hAnsi="Cambria Math"/>
+              </w:rPr>
+              <m:t>n</m:t>
+            </m:r>
+          </m:sup>
+        </m:sSup>
+      </m:oMath>
+      <w:r>
+        <w:rPr>
+          <w:rFonts w:eastAsiaTheme="minorEastAsia"/>
+        </w:rPr>
+        <w:t xml:space="preserve"> stavov). Na konverziu sa môže použiť </w:t>
+      </w:r>
+      <w:r>
+        <w:rPr>
+          <w:rFonts w:eastAsiaTheme="minorEastAsia"/>
+          <w:i/>
+        </w:rPr>
+        <w:t>Rabin-Scott powerset construction</w:t>
+      </w:r>
+      <w:r>
+        <w:rPr>
+          <w:rFonts w:eastAsiaTheme="minorEastAsia"/>
+        </w:rPr>
+        <w:t xml:space="preserve"> algoritmus.</w:t>
+      </w:r>
+    </w:p>
+    <w:p>
+      <w:pPr>
+        <w:pStyle w:val="Zakladny"/>
+        <w:rPr>
+          <w:rFonts w:eastAsiaTheme="minorEastAsia"/>
+        </w:rPr>
+      </w:pPr>
+      <w:r>
+        <w:rPr>
+          <w:rFonts w:eastAsiaTheme="minorEastAsia"/>
+        </w:rPr>
+        <w:lastRenderedPageBreak/>
+        <w:t>Testovanie pomocou je DKA je intuitívnejšie, no výpočtové systémy vďaka schopnosti rekurzie dobre pracujú aj s NKA. Bližšie je tento proces popísaný v</w:t>
+      </w:r>
+      <w:r>
+        <w:rPr>
+          <w:rFonts w:eastAsiaTheme="minorEastAsia"/>
+        </w:rPr>
+        <w:t xml:space="preserve"> časti</w:t>
+      </w:r>
+      <w:r>
+        <w:rPr>
+          <w:rFonts w:eastAsiaTheme="minorEastAsia"/>
+        </w:rPr>
+        <w:t xml:space="preserve"> </w:t>
+      </w:r>
+      <w:r>
+        <w:rPr>
+          <w:rFonts w:eastAsiaTheme="minorEastAsia"/>
+        </w:rPr>
+        <w:fldChar w:fldCharType="begin"/>
+      </w:r>
+      <w:r>
+        <w:rPr>
+          <w:rFonts w:eastAsiaTheme="minorEastAsia"/>
+        </w:rPr>
+        <w:instrText xml:space="preserve"> REF _Ref282886037 \r \h </w:instrText>
+      </w:r>
+      <w:r>
+        <w:rPr>
+          <w:rFonts w:eastAsiaTheme="minorEastAsia"/>
+        </w:rPr>
+      </w:r>
+      <w:r>
+        <w:rPr>
+          <w:rFonts w:eastAsiaTheme="minorEastAsia"/>
+        </w:rPr>
+        <w:fldChar w:fldCharType="separate"/>
+      </w:r>
+      <w:r>
+        <w:rPr>
+          <w:rFonts w:eastAsiaTheme="minorEastAsia"/>
+        </w:rPr>
+        <w:t>1.2.3</w:t>
+      </w:r>
+      <w:r>
+        <w:rPr>
+          <w:rFonts w:eastAsiaTheme="minorEastAsia"/>
+        </w:rPr>
+        <w:fldChar w:fldCharType="end"/>
+      </w:r>
+      <w:r>
+        <w:rPr>
+          <w:rFonts w:eastAsiaTheme="minorEastAsia"/>
+        </w:rPr>
+        <w:t>.</w:t>
+      </w:r>
+    </w:p>
+    <w:p>
+      <w:pPr>
+        <w:pStyle w:val="Zakladny"/>
+      </w:pPr>
+    </w:p>
+    <w:p>
+      <w:pPr>
+        <w:pStyle w:val="Zakladny"/>
+        <w:rPr>
+          <w:rFonts w:eastAsiaTheme="minorEastAsia"/>
+        </w:rPr>
+      </w:pPr>
+      <w:r>
+        <w:rPr>
+          <w:b/>
+        </w:rPr>
+        <w:t>Nedeterministický konečný a</w:t>
+      </w:r>
+      <w:r>
+        <w:rPr>
+          <w:b/>
+        </w:rPr>
+        <w:t>kceptor</w:t>
+      </w:r>
+      <w:r>
+        <w:rPr>
+          <w:b/>
+        </w:rPr>
+        <w:t xml:space="preserve"> (NKA)</w:t>
+      </w:r>
+      <w:r>
+        <w:t xml:space="preserve"> je konečný automat bez výstupnej funkcie a môže byť popísaný päticou: </w:t>
+      </w:r>
+      <m:oMath>
+        <m:r>
+          <w:rPr>
+            <w:rFonts w:ascii="Cambria Math" w:hAnsi="Cambria Math"/>
+          </w:rPr>
+          <m:t>SM=</m:t>
+        </m:r>
+        <m:d>
+          <m:dPr>
+            <m:ctrlPr>
+              <w:rPr>
+                <w:rFonts w:ascii="Cambria Math" w:hAnsi="Cambria Math"/>
+                <w:i/>
+              </w:rPr>
+            </m:ctrlPr>
+          </m:dPr>
+          <m:e>
+            <m:r>
+              <w:rPr>
+                <w:rFonts w:ascii="Cambria Math" w:hAnsi="Cambria Math"/>
+              </w:rPr>
+              <m:t xml:space="preserve">S,E,δ, </m:t>
+            </m:r>
+            <m:sSub>
+              <m:sSubPr>
+                <m:ctrlPr>
+                  <w:rPr>
+                    <w:rFonts w:ascii="Cambria Math" w:hAnsi="Cambria Math"/>
+                    <w:i/>
+                  </w:rPr>
+                </m:ctrlPr>
+              </m:sSubPr>
+              <m:e>
+                <m:r>
+                  <w:rPr>
+                    <w:rFonts w:ascii="Cambria Math" w:hAnsi="Cambria Math"/>
+                  </w:rPr>
+                  <m:t>s</m:t>
+                </m:r>
+              </m:e>
+              <m:sub>
+                <m:r>
+                  <w:rPr>
+                    <w:rFonts w:ascii="Cambria Math" w:hAnsi="Cambria Math"/>
+                  </w:rPr>
+                  <m:t>0</m:t>
+                </m:r>
+              </m:sub>
+            </m:sSub>
+            <m:r>
+              <w:rPr>
+                <w:rFonts w:ascii="Cambria Math" w:hAnsi="Cambria Math"/>
+              </w:rPr>
+              <m:t>,A</m:t>
+            </m:r>
+          </m:e>
+        </m:d>
+      </m:oMath>
+      <w:r>
+        <w:rPr>
+          <w:rFonts w:eastAsiaTheme="minorEastAsia"/>
+        </w:rPr>
+        <w:t>, kde</w:t>
+      </w:r>
+      <w:r>
+        <w:rPr>
+          <w:rFonts w:eastAsiaTheme="minorEastAsia"/>
+        </w:rPr>
+        <w:t xml:space="preserve"> </w:t>
       </w:r>
       <w:sdt>
         <w:sdtPr>
           <w:rPr>
-            <w:i/>
-            <w:lang w:val="en-US"/>
+            <w:rFonts w:eastAsiaTheme="minorEastAsia"/>
           </w:rPr>
-          <w:id w:val="-1992780839"/>
+          <w:id w:val="713161006"/>
           <w:citation/>
         </w:sdtPr>
         <w:sdtContent>
           <w:r>
             <w:rPr>
-              <w:i/>
-              <w:lang w:val="en-US"/>
+              <w:rFonts w:eastAsiaTheme="minorEastAsia"/>
             </w:rPr>
             <w:fldChar w:fldCharType="begin"/>
           </w:r>
           <w:r>
             <w:rPr>
-              <w:i/>
-            </w:rPr>
-            <w:instrText xml:space="preserve"> CITATION Cox07 \l 1051 </w:instrText>
-          </w:r>
-          <w:r>
-            <w:rPr>
-              <w:i/>
-              <w:lang w:val="en-US"/>
+              <w:rFonts w:eastAsiaTheme="minorEastAsia"/>
+            </w:rPr>
+            <w:instrText xml:space="preserve"> CITATION Juh11 \l 1051 </w:instrText>
+          </w:r>
+          <w:r>
+            <w:rPr>
+              <w:rFonts w:eastAsiaTheme="minorEastAsia"/>
             </w:rPr>
             <w:fldChar w:fldCharType="separate"/>
           </w:r>
           <w:r>
             <w:rPr>
-              <w:i/>
-              <w:noProof/>
-            </w:rPr>
-            <w:t xml:space="preserve"> </w:t>
-          </w:r>
-          <w:r>
-            <w:rPr>
+              <w:rFonts w:eastAsiaTheme="minorEastAsia"/>
               <w:noProof/>
             </w:rPr>
             <w:t>[</w:t>
           </w:r>
-          <w:hyperlink w:anchor="Cox07" w:history="1">
+          <w:hyperlink w:anchor="Juh11" w:history="1">
             <w:r>
               <w:rPr>
-                <w:rStyle w:val="Zakladny"/>
+                <w:rFonts w:eastAsiaTheme="minorEastAsia"/>
                 <w:noProof/>
               </w:rPr>
-              <w:t>7</w:t>
+              <w:t>8</w:t>
             </w:r>
           </w:hyperlink>
           <w:r>
             <w:rPr>
+              <w:rFonts w:eastAsiaTheme="minorEastAsia"/>
               <w:noProof/>
             </w:rPr>
             <w:t>]</w:t>
           </w:r>
           <w:r>
             <w:rPr>
-              <w:i/>
-              <w:lang w:val="en-US"/>
+              <w:rFonts w:eastAsiaTheme="minorEastAsia"/>
             </w:rPr>
             <w:fldChar w:fldCharType="end"/>
           </w:r>
         </w:sdtContent>
       </w:sdt>
+      <w:r>
+        <w:rPr>
+          <w:rFonts w:eastAsiaTheme="minorEastAsia"/>
+        </w:rPr>
+        <w:t>:</w:t>
+      </w:r>
+    </w:p>
+    <w:p>
+      <w:pPr>
+        <w:pStyle w:val="Zakladny"/>
+        <w:numPr>
+          <w:ilvl w:val="0"/>
+          <w:numId w:val="38"/>
+        </w:numPr>
+      </w:pPr>
+      <w:r>
+        <w:t>S je množina stavov</w:t>
+      </w:r>
+    </w:p>
+    <w:p>
+      <w:pPr>
+        <w:pStyle w:val="Zakladny"/>
+        <w:numPr>
+          <w:ilvl w:val="0"/>
+          <w:numId w:val="38"/>
+        </w:numPr>
+      </w:pPr>
+      <w:r>
+        <w:t xml:space="preserve">E je </w:t>
+      </w:r>
+      <w:r>
+        <w:t>množina vstupných znakov (vstupná abeceda)</w:t>
+      </w:r>
+    </w:p>
+    <w:p>
+      <w:pPr>
+        <w:pStyle w:val="Zakladny"/>
+        <w:numPr>
+          <w:ilvl w:val="0"/>
+          <w:numId w:val="38"/>
+        </w:numPr>
+      </w:pPr>
+      <m:oMath>
+        <m:r>
+          <w:rPr>
+            <w:rFonts w:ascii="Cambria Math" w:hAnsi="Cambria Math"/>
+          </w:rPr>
+          <m:t xml:space="preserve">δ:S × E → </m:t>
+        </m:r>
+        <m:sSup>
+          <m:sSupPr>
+            <m:ctrlPr>
+              <w:rPr>
+                <w:rFonts w:ascii="Cambria Math" w:hAnsi="Cambria Math"/>
+                <w:i/>
+              </w:rPr>
+            </m:ctrlPr>
+          </m:sSupPr>
+          <m:e>
+            <m:r>
+              <w:rPr>
+                <w:rFonts w:ascii="Cambria Math" w:hAnsi="Cambria Math"/>
+              </w:rPr>
+              <m:t>2</m:t>
+            </m:r>
+          </m:e>
+          <m:sup>
+            <m:r>
+              <w:rPr>
+                <w:rFonts w:ascii="Cambria Math" w:hAnsi="Cambria Math"/>
+              </w:rPr>
+              <m:t>s</m:t>
+            </m:r>
+          </m:sup>
+        </m:sSup>
+      </m:oMath>
+      <w:r>
+        <w:t xml:space="preserve"> je prechodová funkcia pri</w:t>
+      </w:r>
+      <w:r>
+        <w:t xml:space="preserve">raďujúca stavu a vstupu množinu </w:t>
+      </w:r>
+      <w:r>
+        <w:t>nasledujúcich stavov</w:t>
+      </w:r>
+    </w:p>
+    <w:p>
+      <w:pPr>
+        <w:pStyle w:val="Zakladny"/>
+        <w:numPr>
+          <w:ilvl w:val="0"/>
+          <w:numId w:val="38"/>
+        </w:numPr>
+      </w:pPr>
+      <m:oMath>
+        <m:sSub>
+          <m:sSubPr>
+            <m:ctrlPr>
+              <w:rPr>
+                <w:rFonts w:ascii="Cambria Math" w:hAnsi="Cambria Math"/>
+                <w:i/>
+              </w:rPr>
+            </m:ctrlPr>
+          </m:sSubPr>
+          <m:e>
+            <m:r>
+              <w:rPr>
+                <w:rFonts w:ascii="Cambria Math" w:hAnsi="Cambria Math"/>
+              </w:rPr>
+              <m:t>s</m:t>
+            </m:r>
+          </m:e>
+          <m:sub>
+            <m:r>
+              <w:rPr>
+                <w:rFonts w:ascii="Cambria Math" w:hAnsi="Cambria Math"/>
+              </w:rPr>
+              <m:t>0</m:t>
+            </m:r>
+          </m:sub>
+        </m:sSub>
+        <m:r>
+          <w:rPr>
+            <w:rFonts w:ascii="Cambria Math" w:hAnsi="Cambria Math"/>
+          </w:rPr>
+          <m:t xml:space="preserve"> ∈S</m:t>
+        </m:r>
+      </m:oMath>
+      <w:r>
+        <w:t xml:space="preserve"> je počiatočný stav</w:t>
+      </w:r>
+    </w:p>
+    <w:p>
+      <w:pPr>
+        <w:pStyle w:val="Zakladny"/>
+        <w:numPr>
+          <w:ilvl w:val="0"/>
+          <w:numId w:val="38"/>
+        </w:numPr>
+      </w:pPr>
+      <m:oMath>
+        <m:r>
+          <w:rPr>
+            <w:rFonts w:ascii="Cambria Math" w:hAnsi="Cambria Math"/>
+          </w:rPr>
+          <m:t>A ⊆S</m:t>
+        </m:r>
+      </m:oMath>
+      <w:r>
+        <w:t xml:space="preserve"> je množina koncových stavov</w:t>
+      </w:r>
     </w:p>
     <w:p>
       <w:pPr>
         <w:pStyle w:val="Nadpis3urovne"/>
       </w:pPr>
-      <w:r>
-        <w:t xml:space="preserve">Konečné automaty </w:t>
-      </w:r>
+      <w:bookmarkStart w:id="30" w:name="_Ref282886037"/>
+      <w:r>
+        <w:t>Thompsonov konštrukčný algoritmus</w:t>
+      </w:r>
+      <w:bookmarkEnd w:id="30"/>
     </w:p>
     <w:p>
       <w:pPr>
         <w:pStyle w:val="Zakladny"/>
       </w:pPr>
       <w:r>
-        <w:t xml:space="preserve">Najefektívnejším a najfundamentálnejším testovaním regulárnych výrazov je pomocou konečných automatov. </w:t>
+        <w:t xml:space="preserve">V predošlej časti bolo ukázané, že </w:t>
+      </w:r>
+      <w:r>
+        <w:t xml:space="preserve">ľubovoľný </w:t>
+      </w:r>
+      <w:r>
+        <w:t>regulárn</w:t>
+      </w:r>
+      <w:r>
+        <w:t>y</w:t>
+      </w:r>
+      <w:bookmarkStart w:id="31" w:name="_GoBack"/>
+      <w:bookmarkEnd w:id="31"/>
+      <w:r>
+        <w:t xml:space="preserve"> výraz</w:t>
+      </w:r>
+      <w:r>
+        <w:t xml:space="preserve"> generujúci regulárny jazyk</w:t>
+      </w:r>
+      <w:r>
+        <w:t xml:space="preserve"> sa dá vyjadriť pomocou nedeterministického konečného akceptora. Exist</w:t>
+      </w:r>
+      <w:r>
+        <w:t>uje viacero algoritmov ako takýto</w:t>
+      </w:r>
+      <w:r>
+        <w:t xml:space="preserve"> akceptor zostrojiť. Jeden z najpoužívanejších je Thompsonov </w:t>
+      </w:r>
+      <w:r>
+        <w:t>konštrukčný algoritmus, publikovaný Kenom Thompsonom v </w:t>
+      </w:r>
+      <w:bookmarkStart w:id="32" w:name="_Toc282639546"/>
+      <w:r>
+        <w:t>roku 1968.</w:t>
       </w:r>
     </w:p>
     <w:p>
       <w:pPr>
         <w:pStyle w:val="Zakladny"/>
-        <w:rPr>
-          <w:b/>
-        </w:rPr>
-      </w:pPr>
-      <w:r>
-        <w:rPr>
-          <w:b/>
-        </w:rPr>
-        <w:t>Automat je ...</w:t>
+      </w:pPr>
+      <w:r>
+        <w:t xml:space="preserve">Algoritmus je založený na rekurzívnom rozklade výrazu na jeho podvýrazy až na elementárne výrazy. Tie sa zapíšu pravidlami znázornenými na </w:t>
+      </w:r>
+      <w:r>
+        <w:fldChar w:fldCharType="begin"/>
+      </w:r>
+      <w:r>
+        <w:instrText xml:space="preserve"> REF _Ref282893097 \h </w:instrText>
+      </w:r>
+      <w:r>
+        <w:fldChar w:fldCharType="separate"/>
+      </w:r>
+      <w:r>
+        <w:t xml:space="preserve">Figure </w:t>
+      </w:r>
+      <w:r>
+        <w:rPr>
+          <w:noProof/>
+        </w:rPr>
+        <w:t>8</w:t>
+      </w:r>
+      <w:r>
+        <w:fldChar w:fldCharType="end"/>
+      </w:r>
+      <w:r>
+        <w:t>.</w:t>
+      </w:r>
+      <w:r>
+        <w:t xml:space="preserve"> Kde e je blok pozostáv</w:t>
+      </w:r>
+      <w:r>
+        <w:t>ajúci z ďalších blokov alebo z</w:t>
+      </w:r>
+      <w:r>
+        <w:t xml:space="preserve"> elementárnych výrazov.</w:t>
       </w:r>
     </w:p>
     <w:p>
       <w:pPr>
         <w:pStyle w:val="Zakladny"/>
-      </w:pPr>
-      <w:r>
-        <w:t>Zostrojenie konečného automatu na určenie validnej emailovej adresy.</w:t>
+        <w:keepNext/>
+        <w:jc w:val="center"/>
+      </w:pPr>
+      <w:r>
+        <w:rPr>
+          <w:noProof/>
+          <w:lang w:val="en-US"/>
+        </w:rPr>
+        <w:lastRenderedPageBreak/>
+        <w:drawing>
+          <wp:inline distT="0" distB="0" distL="0" distR="0" wp14:anchorId="5FF9537A" wp14:editId="18EC87D7">
+            <wp:extent cx="2728337" cy="4458335"/>
+            <wp:effectExtent l="0" t="0" r="0" b="0"/>
+            <wp:docPr id="8" name="Picture 8"/>
+            <wp:cNvGraphicFramePr>
+              <a:graphicFrameLocks xmlns:a="http://schemas.openxmlformats.org/drawingml/2006/main" noChangeAspect="1"/>
+            </wp:cNvGraphicFramePr>
+            <a:graphic xmlns:a="http://schemas.openxmlformats.org/drawingml/2006/main">
+              <a:graphicData uri="http://schemas.openxmlformats.org/drawingml/2006/picture">
+                <pic:pic xmlns:pic="http://schemas.openxmlformats.org/drawingml/2006/picture">
+                  <pic:nvPicPr>
+                    <pic:cNvPr id="0" name="thompsons rules.png"/>
+                    <pic:cNvPicPr/>
+                  </pic:nvPicPr>
+                  <pic:blipFill>
+                    <a:blip r:embed="rId26">
+                      <a:extLst>
+                        <a:ext uri="{28A0092B-C50C-407E-A947-70E740481C1C}">
+                          <a14:useLocalDpi xmlns:a14="http://schemas.microsoft.com/office/drawing/2010/main" val="0"/>
+                        </a:ext>
+                      </a:extLst>
+                    </a:blip>
+                    <a:stretch>
+                      <a:fillRect/>
+                    </a:stretch>
+                  </pic:blipFill>
+                  <pic:spPr>
+                    <a:xfrm>
+                      <a:off x="0" y="0"/>
+                      <a:ext cx="2728433" cy="4458491"/>
+                    </a:xfrm>
+                    <a:prstGeom prst="rect">
+                      <a:avLst/>
+                    </a:prstGeom>
+                  </pic:spPr>
+                </pic:pic>
+              </a:graphicData>
+            </a:graphic>
+          </wp:inline>
+        </w:drawing>
+      </w:r>
+    </w:p>
+    <w:p>
+      <w:pPr>
+        <w:pStyle w:val="Caption"/>
+        <w:jc w:val="center"/>
+      </w:pPr>
+      <w:bookmarkStart w:id="33" w:name="_Ref282893097"/>
+      <w:r>
+        <w:t xml:space="preserve">Figure </w:t>
+      </w:r>
+      <w:fldSimple w:instr=" SEQ Figure \* ARABIC ">
+        <w:r>
+          <w:rPr>
+            <w:noProof/>
+          </w:rPr>
+          <w:t>8</w:t>
+        </w:r>
+      </w:fldSimple>
+      <w:bookmarkEnd w:id="33"/>
+      <w:r>
+        <w:t xml:space="preserve"> Pravidlá Thompsonového konštrukčného algoritmu</w:t>
       </w:r>
     </w:p>
     <w:p>
       <w:pPr>
         <w:pStyle w:val="Zakladny"/>
       </w:pPr>
-      <w:r>
-        <w:t>Výpočtová zložitosť...</w:t>
-      </w:r>
     </w:p>
     <w:p>
       <w:pPr>
         <w:pStyle w:val="Nadpis3urovne"/>
       </w:pPr>
       <w:r>
-        <w:lastRenderedPageBreak/>
         <w:t>Použitie</w:t>
       </w:r>
+      <w:bookmarkEnd w:id="32"/>
     </w:p>
     <w:p>
       <w:pPr>
         <w:pStyle w:val="Nadpis2urovne"/>
       </w:pPr>
-      <w:bookmarkStart w:id="16" w:name="_Ref282092460"/>
+      <w:bookmarkStart w:id="34" w:name="_Ref282092460"/>
+      <w:bookmarkStart w:id="35" w:name="_Toc282639547"/>
       <w:r>
         <w:t>Distributívne systémy</w:t>
       </w:r>
-      <w:bookmarkEnd w:id="16"/>
+      <w:bookmarkEnd w:id="34"/>
+      <w:bookmarkEnd w:id="35"/>
     </w:p>
     <w:p>
       <w:pPr>
@@ -7837,11 +9862,11 @@
           <w:sz w:val="44"/>
         </w:rPr>
       </w:pPr>
-      <w:bookmarkStart w:id="17" w:name="_Toc282028970"/>
-      <w:bookmarkStart w:id="18" w:name="_Ref282204134"/>
-      <w:bookmarkStart w:id="19" w:name="_Ref282204144"/>
-      <w:bookmarkStart w:id="20" w:name="_Ref282204159"/>
-      <w:bookmarkStart w:id="21" w:name="_Ref282204164"/>
+      <w:bookmarkStart w:id="36" w:name="_Ref282204134"/>
+      <w:bookmarkStart w:id="37" w:name="_Ref282204144"/>
+      <w:bookmarkStart w:id="38" w:name="_Ref282204159"/>
+      <w:bookmarkStart w:id="39" w:name="_Ref282204164"/>
+      <w:bookmarkStart w:id="40" w:name="_Toc282639548"/>
       <w:bookmarkEnd w:id="2"/>
       <w:bookmarkEnd w:id="3"/>
       <w:r>
@@ -7852,22 +9877,22 @@
         <w:lastRenderedPageBreak/>
         <w:t>Opis riešenia</w:t>
       </w:r>
-      <w:bookmarkEnd w:id="17"/>
-      <w:bookmarkEnd w:id="18"/>
-      <w:bookmarkEnd w:id="19"/>
-      <w:bookmarkEnd w:id="20"/>
-      <w:bookmarkEnd w:id="21"/>
+      <w:bookmarkEnd w:id="36"/>
+      <w:bookmarkEnd w:id="37"/>
+      <w:bookmarkEnd w:id="38"/>
+      <w:bookmarkEnd w:id="39"/>
+      <w:bookmarkEnd w:id="40"/>
     </w:p>
     <w:p>
       <w:pPr>
         <w:pStyle w:val="Nadpis1rovne"/>
       </w:pPr>
-      <w:bookmarkStart w:id="22" w:name="_Toc282028971"/>
+      <w:bookmarkStart w:id="41" w:name="_Toc282639549"/>
       <w:r>
         <w:lastRenderedPageBreak/>
         <w:t>Zhodnotenie</w:t>
       </w:r>
-      <w:bookmarkEnd w:id="22"/>
+      <w:bookmarkEnd w:id="41"/>
     </w:p>
     <w:p>
       <w:pPr>
@@ -7887,9 +9912,9 @@
         <w:br w:type="page"/>
       </w:r>
     </w:p>
-    <w:bookmarkStart w:id="23" w:name="_Toc378776136" w:displacedByCustomXml="next"/>
-    <w:bookmarkStart w:id="24" w:name="_Toc378775596" w:displacedByCustomXml="next"/>
-    <w:bookmarkStart w:id="25" w:name="_Toc282028972" w:displacedByCustomXml="next"/>
+    <w:bookmarkStart w:id="42" w:name="_Toc378775596" w:displacedByCustomXml="next"/>
+    <w:bookmarkStart w:id="43" w:name="_Toc378776136" w:displacedByCustomXml="next"/>
+    <w:bookmarkStart w:id="44" w:name="_Toc282639550" w:displacedByCustomXml="next"/>
     <w:sdt>
       <w:sdtPr>
         <w:rPr>
@@ -7917,8 +9942,8 @@
             </w:rPr>
             <w:t>Záver</w:t>
           </w:r>
-          <w:bookmarkEnd w:id="24"/>
-          <w:bookmarkEnd w:id="23"/>
+          <w:bookmarkEnd w:id="43"/>
+          <w:bookmarkEnd w:id="42"/>
           <w:r>
             <w:rPr>
               <w:rStyle w:val="NadpisneslovanChar"/>
@@ -7929,7 +9954,7 @@
         </w:p>
       </w:sdtContent>
     </w:sdt>
-    <w:bookmarkEnd w:id="25" w:displacedByCustomXml="prev"/>
+    <w:bookmarkEnd w:id="44" w:displacedByCustomXml="prev"/>
     <w:sdt>
       <w:sdtPr>
         <w:rPr>
@@ -7976,7 +10001,7 @@
         <w:br w:type="page"/>
       </w:r>
     </w:p>
-    <w:bookmarkStart w:id="26" w:name="_Toc282028973" w:displacedByCustomXml="next"/>
+    <w:bookmarkStart w:id="45" w:name="_Toc282639551" w:displacedByCustomXml="next"/>
     <w:sdt>
       <w:sdtPr>
         <w:id w:val="-1274239281"/>
@@ -8005,7 +10030,7 @@
         </w:p>
       </w:sdtContent>
     </w:sdt>
-    <w:bookmarkEnd w:id="26" w:displacedByCustomXml="prev"/>
+    <w:bookmarkEnd w:id="45" w:displacedByCustomXml="prev"/>
     <w:p>
       <w:pPr>
         <w:ind w:firstLine="708"/>
@@ -8087,7 +10112,6 @@
                 <w:szCs w:val="24"/>
               </w:rPr>
             </w:pPr>
-            <w:bookmarkStart w:id="27" w:name="Ann101"/>
             <w:r>
               <w:rPr>
                 <w:noProof/>
@@ -8096,7 +10120,6 @@
               </w:rPr>
               <w:t>[1]</w:t>
             </w:r>
-            <w:bookmarkEnd w:id="27"/>
           </w:p>
         </w:tc>
         <w:tc>
@@ -8121,7 +10144,7 @@
               </w:rPr>
               <w:t xml:space="preserve">RN, PhD Anne Matthews. (2010, June) http://www.netwellness.org/. [Online]. </w:t>
             </w:r>
-            <w:hyperlink r:id="rId23" w:history="1">
+            <w:hyperlink r:id="rId27" w:history="1">
               <w:r>
                 <w:rPr>
                   <w:rStyle w:val="Hyperlink"/>
@@ -8154,6 +10177,7 @@
                 <w:szCs w:val="24"/>
               </w:rPr>
             </w:pPr>
+            <w:bookmarkStart w:id="46" w:name="Har11"/>
             <w:r>
               <w:rPr>
                 <w:noProof/>
@@ -8162,6 +10186,7 @@
               </w:rPr>
               <w:t>[2]</w:t>
             </w:r>
+            <w:bookmarkEnd w:id="46"/>
           </w:p>
         </w:tc>
         <w:tc>
@@ -8226,6 +10251,7 @@
                 <w:szCs w:val="24"/>
               </w:rPr>
             </w:pPr>
+            <w:bookmarkStart w:id="47" w:name="Rob05"/>
             <w:r>
               <w:rPr>
                 <w:noProof/>
@@ -8234,6 +10260,7 @@
               </w:rPr>
               <w:t>[3]</w:t>
             </w:r>
+            <w:bookmarkEnd w:id="47"/>
           </w:p>
         </w:tc>
         <w:tc>
@@ -8298,7 +10325,6 @@
                 <w:szCs w:val="24"/>
               </w:rPr>
             </w:pPr>
-            <w:bookmarkStart w:id="28" w:name="Wet14"/>
             <w:r>
               <w:rPr>
                 <w:noProof/>
@@ -8307,7 +10333,6 @@
               </w:rPr>
               <w:t>[4]</w:t>
             </w:r>
-            <w:bookmarkEnd w:id="28"/>
           </w:p>
         </w:tc>
         <w:tc>
@@ -8332,7 +10357,7 @@
               </w:rPr>
               <w:t xml:space="preserve">Kris, M.S. Wetterstrand. (2014, Oct.) www.genome.gov. [Online]. </w:t>
             </w:r>
-            <w:hyperlink r:id="rId24" w:history="1">
+            <w:hyperlink r:id="rId28" w:history="1">
               <w:r>
                 <w:rPr>
                   <w:rStyle w:val="Hyperlink"/>
@@ -8346,6 +10371,288 @@
           </w:p>
         </w:tc>
       </w:tr>
+      <w:tr>
+        <w:trPr>
+          <w:tblCellSpacing w:w="15" w:type="dxa"/>
+        </w:trPr>
+        <w:tc>
+          <w:tcPr>
+            <w:tcW w:w="0" w:type="auto"/>
+            <w:hideMark/>
+          </w:tcPr>
+          <w:p>
+            <w:pPr>
+              <w:pStyle w:val="Bibliography"/>
+              <w:jc w:val="right"/>
+              <w:rPr>
+                <w:noProof/>
+                <w:sz w:val="24"/>
+                <w:szCs w:val="24"/>
+              </w:rPr>
+            </w:pPr>
+            <w:bookmarkStart w:id="48" w:name="Tri"/>
+            <w:r>
+              <w:rPr>
+                <w:noProof/>
+                <w:sz w:val="24"/>
+                <w:szCs w:val="24"/>
+              </w:rPr>
+              <w:t>[5]</w:t>
+            </w:r>
+            <w:bookmarkEnd w:id="48"/>
+          </w:p>
+        </w:tc>
+        <w:tc>
+          <w:tcPr>
+            <w:tcW w:w="0" w:type="auto"/>
+            <w:hideMark/>
+          </w:tcPr>
+          <w:p>
+            <w:pPr>
+              <w:pStyle w:val="Bibliography"/>
+              <w:rPr>
+                <w:noProof/>
+                <w:sz w:val="24"/>
+                <w:szCs w:val="24"/>
+              </w:rPr>
+            </w:pPr>
+            <w:r>
+              <w:rPr>
+                <w:noProof/>
+                <w:sz w:val="24"/>
+                <w:szCs w:val="24"/>
+              </w:rPr>
+              <w:t xml:space="preserve">Simon Tripp and Simon Grueber. battele.org. [Online]. </w:t>
+            </w:r>
+            <w:hyperlink r:id="rId29" w:history="1">
+              <w:r>
+                <w:rPr>
+                  <w:rStyle w:val="Hyperlink"/>
+                  <w:noProof/>
+                  <w:sz w:val="24"/>
+                  <w:szCs w:val="24"/>
+                </w:rPr>
+                <w:t>http://battelle.org/docs/default-document-library/economic_impact_of_the_human_genome_project.pdf</w:t>
+              </w:r>
+            </w:hyperlink>
+          </w:p>
+        </w:tc>
+      </w:tr>
+      <w:tr>
+        <w:trPr>
+          <w:tblCellSpacing w:w="15" w:type="dxa"/>
+        </w:trPr>
+        <w:tc>
+          <w:tcPr>
+            <w:tcW w:w="0" w:type="auto"/>
+            <w:hideMark/>
+          </w:tcPr>
+          <w:p>
+            <w:pPr>
+              <w:pStyle w:val="Bibliography"/>
+              <w:jc w:val="right"/>
+              <w:rPr>
+                <w:noProof/>
+                <w:sz w:val="24"/>
+                <w:szCs w:val="24"/>
+              </w:rPr>
+            </w:pPr>
+            <w:bookmarkStart w:id="49" w:name="Cox07"/>
+            <w:r>
+              <w:rPr>
+                <w:noProof/>
+                <w:sz w:val="24"/>
+                <w:szCs w:val="24"/>
+              </w:rPr>
+              <w:t>[6]</w:t>
+            </w:r>
+            <w:bookmarkEnd w:id="49"/>
+          </w:p>
+        </w:tc>
+        <w:tc>
+          <w:tcPr>
+            <w:tcW w:w="0" w:type="auto"/>
+            <w:hideMark/>
+          </w:tcPr>
+          <w:p>
+            <w:pPr>
+              <w:pStyle w:val="Bibliography"/>
+              <w:rPr>
+                <w:noProof/>
+                <w:sz w:val="24"/>
+                <w:szCs w:val="24"/>
+              </w:rPr>
+            </w:pPr>
+            <w:r>
+              <w:rPr>
+                <w:noProof/>
+                <w:sz w:val="24"/>
+                <w:szCs w:val="24"/>
+              </w:rPr>
+              <w:t xml:space="preserve">Russ Cox. (2007, Jan.) swtch.com. [Online]. </w:t>
+            </w:r>
+            <w:hyperlink r:id="rId30" w:history="1">
+              <w:r>
+                <w:rPr>
+                  <w:rStyle w:val="Hyperlink"/>
+                  <w:noProof/>
+                  <w:sz w:val="24"/>
+                  <w:szCs w:val="24"/>
+                </w:rPr>
+                <w:t>http://swtch.com/~rsc/regexp/regexp1.html</w:t>
+              </w:r>
+            </w:hyperlink>
+          </w:p>
+        </w:tc>
+      </w:tr>
+      <w:tr>
+        <w:trPr>
+          <w:tblCellSpacing w:w="15" w:type="dxa"/>
+        </w:trPr>
+        <w:tc>
+          <w:tcPr>
+            <w:tcW w:w="0" w:type="auto"/>
+            <w:hideMark/>
+          </w:tcPr>
+          <w:p>
+            <w:pPr>
+              <w:pStyle w:val="Bibliography"/>
+              <w:jc w:val="right"/>
+              <w:rPr>
+                <w:noProof/>
+                <w:sz w:val="24"/>
+                <w:szCs w:val="24"/>
+              </w:rPr>
+            </w:pPr>
+            <w:bookmarkStart w:id="50" w:name="Goy12"/>
+            <w:r>
+              <w:rPr>
+                <w:noProof/>
+                <w:sz w:val="24"/>
+                <w:szCs w:val="24"/>
+              </w:rPr>
+              <w:t>[7]</w:t>
+            </w:r>
+            <w:bookmarkEnd w:id="50"/>
+          </w:p>
+        </w:tc>
+        <w:tc>
+          <w:tcPr>
+            <w:tcW w:w="0" w:type="auto"/>
+            <w:hideMark/>
+          </w:tcPr>
+          <w:p>
+            <w:pPr>
+              <w:pStyle w:val="Bibliography"/>
+              <w:rPr>
+                <w:noProof/>
+                <w:sz w:val="24"/>
+                <w:szCs w:val="24"/>
+              </w:rPr>
+            </w:pPr>
+            <w:r>
+              <w:rPr>
+                <w:noProof/>
+                <w:sz w:val="24"/>
+                <w:szCs w:val="24"/>
+              </w:rPr>
+              <w:t xml:space="preserve">Jan Goyvaerts and Steven Levithan, </w:t>
+            </w:r>
+            <w:r>
+              <w:rPr>
+                <w:i/>
+                <w:iCs/>
+                <w:noProof/>
+                <w:sz w:val="24"/>
+                <w:szCs w:val="24"/>
+              </w:rPr>
+              <w:t>Regular Expressions Cookbook, Second Edition</w:t>
+            </w:r>
+            <w:r>
+              <w:rPr>
+                <w:noProof/>
+                <w:sz w:val="24"/>
+                <w:szCs w:val="24"/>
+              </w:rPr>
+              <w:t>.: O'Reilly Media, 2012.</w:t>
+            </w:r>
+          </w:p>
+        </w:tc>
+      </w:tr>
+      <w:tr>
+        <w:trPr>
+          <w:tblCellSpacing w:w="15" w:type="dxa"/>
+        </w:trPr>
+        <w:tc>
+          <w:tcPr>
+            <w:tcW w:w="0" w:type="auto"/>
+            <w:hideMark/>
+          </w:tcPr>
+          <w:p>
+            <w:pPr>
+              <w:pStyle w:val="Bibliography"/>
+              <w:jc w:val="right"/>
+              <w:rPr>
+                <w:noProof/>
+                <w:sz w:val="24"/>
+                <w:szCs w:val="24"/>
+              </w:rPr>
+            </w:pPr>
+            <w:bookmarkStart w:id="51" w:name="Juh11"/>
+            <w:r>
+              <w:rPr>
+                <w:noProof/>
+                <w:sz w:val="24"/>
+                <w:szCs w:val="24"/>
+              </w:rPr>
+              <w:t>[8]</w:t>
+            </w:r>
+            <w:bookmarkEnd w:id="51"/>
+          </w:p>
+        </w:tc>
+        <w:tc>
+          <w:tcPr>
+            <w:tcW w:w="0" w:type="auto"/>
+            <w:hideMark/>
+          </w:tcPr>
+          <w:p>
+            <w:pPr>
+              <w:pStyle w:val="Bibliography"/>
+              <w:rPr>
+                <w:noProof/>
+                <w:sz w:val="24"/>
+                <w:szCs w:val="24"/>
+              </w:rPr>
+            </w:pPr>
+            <w:r>
+              <w:rPr>
+                <w:noProof/>
+                <w:sz w:val="24"/>
+                <w:szCs w:val="24"/>
+              </w:rPr>
+              <w:t xml:space="preserve">Gabriel Juhás, </w:t>
+            </w:r>
+            <w:r>
+              <w:rPr>
+                <w:i/>
+                <w:iCs/>
+                <w:noProof/>
+                <w:sz w:val="24"/>
+                <w:szCs w:val="24"/>
+              </w:rPr>
+              <w:t>Modelovacie formalizmy udalostných systémov</w:t>
+            </w:r>
+            <w:r>
+              <w:rPr>
+                <w:noProof/>
+                <w:sz w:val="24"/>
+                <w:szCs w:val="24"/>
+              </w:rPr>
+              <w:t>. Bratislava: RT systems s.r.o, 2011.</w:t>
+            </w:r>
+          </w:p>
+        </w:tc>
+      </w:tr>
     </w:tbl>
     <w:p>
       <w:pPr>
@@ -8378,7 +10685,7 @@
           <w:tab w:val="center" w:pos="4393"/>
         </w:tabs>
         <w:sectPr>
-          <w:footerReference w:type="default" r:id="rId25"/>
+          <w:footerReference w:type="default" r:id="rId31"/>
           <w:pgSz w:w="11906" w:h="16838" w:code="9"/>
           <w:pgMar w:top="1701" w:right="1418" w:bottom="1701" w:left="1701" w:header="709" w:footer="709" w:gutter="0"/>
           <w:pgNumType w:start="1"/>
@@ -8387,7 +10694,7 @@
         </w:sectPr>
       </w:pPr>
     </w:p>
-    <w:bookmarkStart w:id="29" w:name="_Toc282028974" w:displacedByCustomXml="next"/>
+    <w:bookmarkStart w:id="52" w:name="_Toc282639552" w:displacedByCustomXml="next"/>
     <w:sdt>
       <w:sdtPr>
         <w:rPr>
@@ -8432,7 +10739,7 @@
         </w:p>
       </w:sdtContent>
     </w:sdt>
-    <w:bookmarkEnd w:id="29" w:displacedByCustomXml="prev"/>
+    <w:bookmarkEnd w:id="52" w:displacedByCustomXml="prev"/>
     <w:p>
       <w:pPr>
         <w:ind w:firstLine="708"/>
@@ -8488,7 +10795,7 @@
         </w:numPr>
         <w:ind w:left="340"/>
       </w:pPr>
-      <w:bookmarkStart w:id="30" w:name="_Toc282028975"/>
+      <w:bookmarkStart w:id="53" w:name="_Toc282639553"/>
       <w:r>
         <w:lastRenderedPageBreak/>
         <w:t xml:space="preserve">Príloha A: </w:t>
@@ -8496,7 +10803,7 @@
       <w:r>
         <w:t>Nadpis</w:t>
       </w:r>
-      <w:bookmarkEnd w:id="30"/>
+      <w:bookmarkEnd w:id="53"/>
     </w:p>
     <w:p/>
     <w:p>
@@ -8505,7 +10812,7 @@
       </w:pPr>
     </w:p>
     <w:sectPr>
-      <w:footerReference w:type="default" r:id="rId26"/>
+      <w:footerReference w:type="default" r:id="rId32"/>
       <w:pgSz w:w="11906" w:h="16838" w:code="9"/>
       <w:pgMar w:top="1701" w:right="1418" w:bottom="1701" w:left="1701" w:header="709" w:footer="709" w:gutter="0"/>
       <w:pgNumType w:fmt="upperRoman" w:start="1"/>
@@ -8569,7 +10876,7 @@
                     <w:rStyle w:val="obal3Char"/>
                     <w:b/>
                   </w:rPr>
-                  <w:id w:val="1270969687"/>
+                  <w:id w:val="-98103702"/>
                 </w:sdtPr>
                 <w:sdtEndPr>
                   <w:rPr>
@@ -8602,7 +10909,7 @@
     </w:r>
     <w:sdt>
       <w:sdtPr>
-        <w:id w:val="-874378282"/>
+        <w:id w:val="-1217893187"/>
         <w:placeholder>
           <w:docPart w:val="B442DF152D673B46A390F943FB7DB27F"/>
         </w:placeholder>
@@ -8691,7 +10998,7 @@
                     <w:rStyle w:val="obal3Char"/>
                     <w:b/>
                   </w:rPr>
-                  <w:id w:val="1135600655"/>
+                  <w:id w:val="-892352196"/>
                 </w:sdtPr>
                 <w:sdtEndPr>
                   <w:rPr>
@@ -8724,7 +11031,7 @@
     </w:r>
     <w:sdt>
       <w:sdtPr>
-        <w:id w:val="-1724911258"/>
+        <w:id w:val="-1306934564"/>
       </w:sdtPr>
       <w:sdtEndPr>
         <w:rPr>
@@ -8804,7 +11111,7 @@
 <w:ftr xmlns:wpc="http://schemas.microsoft.com/office/word/2010/wordprocessingCanvas" xmlns:mo="http://schemas.microsoft.com/office/mac/office/2008/main" xmlns:mc="http://schemas.openxmlformats.org/markup-compatibility/2006" xmlns:mv="urn:schemas-microsoft-com:mac:vml" xmlns:o="urn:schemas-microsoft-com:office:office" xmlns:r="http://schemas.openxmlformats.org/officeDocument/2006/relationships" xmlns:m="http://schemas.openxmlformats.org/officeDocument/2006/math" xmlns:v="urn:schemas-microsoft-com:vml" xmlns:wp14="http://schemas.microsoft.com/office/word/2010/wordprocessingDrawing" xmlns:wp="http://schemas.openxmlformats.org/drawingml/2006/wordprocessingDrawing" xmlns:w10="urn:schemas-microsoft-com:office:word" xmlns:w="http://schemas.openxmlformats.org/wordprocessingml/2006/main" xmlns:w14="http://schemas.microsoft.com/office/word/2010/wordml" xmlns:wpg="http://schemas.microsoft.com/office/word/2010/wordprocessingGroup" xmlns:wpi="http://schemas.microsoft.com/office/word/2010/wordprocessingInk" xmlns:wne="http://schemas.microsoft.com/office/word/2006/wordml" xmlns:wps="http://schemas.microsoft.com/office/word/2010/wordprocessingShape" mc:Ignorable="w14 wp14 mv">
   <w:sdt>
     <w:sdtPr>
-      <w:id w:val="-287350922"/>
+      <w:id w:val="821471429"/>
       <w:docPartObj>
         <w:docPartGallery w:val="Page Numbers (Bottom of Page)"/>
         <w:docPartUnique/>
@@ -8834,7 +11141,7 @@
           <w:rPr>
             <w:noProof/>
           </w:rPr>
-          <w:t>10</w:t>
+          <w:t>12</w:t>
         </w:r>
         <w:r>
           <w:rPr>
@@ -8890,7 +11197,7 @@
           <w:rPr>
             <w:noProof/>
           </w:rPr>
-          <w:t>I</w:t>
+          <w:t>II</w:t>
         </w:r>
         <w:r>
           <w:rPr>
@@ -10126,16 +12433,16 @@
     </w:lvl>
   </w:abstractNum>
   <w:abstractNum w:abstractNumId="11">
-    <w:nsid w:val="766258F3"/>
+    <w:nsid w:val="66B04691"/>
     <w:multiLevelType w:val="hybridMultilevel"/>
-    <w:tmpl w:val="77BCDE16"/>
+    <w:tmpl w:val="C22A5790"/>
     <w:lvl w:ilvl="0" w:tplc="04090001">
       <w:start w:val="1"/>
       <w:numFmt w:val="bullet"/>
       <w:lvlText w:val=""/>
       <w:lvlJc w:val="left"/>
       <w:pPr>
-        <w:ind w:left="1174" w:hanging="360"/>
+        <w:ind w:left="1146" w:hanging="360"/>
       </w:pPr>
       <w:rPr>
         <w:rFonts w:ascii="Symbol" w:hAnsi="Symbol" w:hint="default"/>
@@ -10147,7 +12454,7 @@
       <w:lvlText w:val="o"/>
       <w:lvlJc w:val="left"/>
       <w:pPr>
-        <w:ind w:left="1894" w:hanging="360"/>
+        <w:ind w:left="1866" w:hanging="360"/>
       </w:pPr>
       <w:rPr>
         <w:rFonts w:ascii="Courier New" w:hAnsi="Courier New" w:hint="default"/>
@@ -10159,7 +12466,7 @@
       <w:lvlText w:val=""/>
       <w:lvlJc w:val="left"/>
       <w:pPr>
-        <w:ind w:left="2614" w:hanging="360"/>
+        <w:ind w:left="2586" w:hanging="360"/>
       </w:pPr>
       <w:rPr>
         <w:rFonts w:ascii="Wingdings" w:hAnsi="Wingdings" w:hint="default"/>
@@ -10171,7 +12478,7 @@
       <w:lvlText w:val=""/>
       <w:lvlJc w:val="left"/>
       <w:pPr>
-        <w:ind w:left="3334" w:hanging="360"/>
+        <w:ind w:left="3306" w:hanging="360"/>
       </w:pPr>
       <w:rPr>
         <w:rFonts w:ascii="Symbol" w:hAnsi="Symbol" w:hint="default"/>
@@ -10183,7 +12490,7 @@
       <w:lvlText w:val="o"/>
       <w:lvlJc w:val="left"/>
       <w:pPr>
-        <w:ind w:left="4054" w:hanging="360"/>
+        <w:ind w:left="4026" w:hanging="360"/>
       </w:pPr>
       <w:rPr>
         <w:rFonts w:ascii="Courier New" w:hAnsi="Courier New" w:hint="default"/>
@@ -10195,7 +12502,7 @@
       <w:lvlText w:val=""/>
       <w:lvlJc w:val="left"/>
       <w:pPr>
-        <w:ind w:left="4774" w:hanging="360"/>
+        <w:ind w:left="4746" w:hanging="360"/>
       </w:pPr>
       <w:rPr>
         <w:rFonts w:ascii="Wingdings" w:hAnsi="Wingdings" w:hint="default"/>
@@ -10207,7 +12514,7 @@
       <w:lvlText w:val=""/>
       <w:lvlJc w:val="left"/>
       <w:pPr>
-        <w:ind w:left="5494" w:hanging="360"/>
+        <w:ind w:left="5466" w:hanging="360"/>
       </w:pPr>
       <w:rPr>
         <w:rFonts w:ascii="Symbol" w:hAnsi="Symbol" w:hint="default"/>
@@ -10219,7 +12526,7 @@
       <w:lvlText w:val="o"/>
       <w:lvlJc w:val="left"/>
       <w:pPr>
-        <w:ind w:left="6214" w:hanging="360"/>
+        <w:ind w:left="6186" w:hanging="360"/>
       </w:pPr>
       <w:rPr>
         <w:rFonts w:ascii="Courier New" w:hAnsi="Courier New" w:hint="default"/>
@@ -10231,7 +12538,7 @@
       <w:lvlText w:val=""/>
       <w:lvlJc w:val="left"/>
       <w:pPr>
-        <w:ind w:left="6934" w:hanging="360"/>
+        <w:ind w:left="6906" w:hanging="360"/>
       </w:pPr>
       <w:rPr>
         <w:rFonts w:ascii="Wingdings" w:hAnsi="Wingdings" w:hint="default"/>
@@ -10239,6 +12546,119 @@
     </w:lvl>
   </w:abstractNum>
   <w:abstractNum w:abstractNumId="12">
+    <w:nsid w:val="766258F3"/>
+    <w:multiLevelType w:val="hybridMultilevel"/>
+    <w:tmpl w:val="77BCDE16"/>
+    <w:lvl w:ilvl="0" w:tplc="04090001">
+      <w:start w:val="1"/>
+      <w:numFmt w:val="bullet"/>
+      <w:lvlText w:val=""/>
+      <w:lvlJc w:val="left"/>
+      <w:pPr>
+        <w:ind w:left="1174" w:hanging="360"/>
+      </w:pPr>
+      <w:rPr>
+        <w:rFonts w:ascii="Symbol" w:hAnsi="Symbol" w:hint="default"/>
+      </w:rPr>
+    </w:lvl>
+    <w:lvl w:ilvl="1" w:tplc="04090003" w:tentative="1">
+      <w:start w:val="1"/>
+      <w:numFmt w:val="bullet"/>
+      <w:lvlText w:val="o"/>
+      <w:lvlJc w:val="left"/>
+      <w:pPr>
+        <w:ind w:left="1894" w:hanging="360"/>
+      </w:pPr>
+      <w:rPr>
+        <w:rFonts w:ascii="Courier New" w:hAnsi="Courier New" w:hint="default"/>
+      </w:rPr>
+    </w:lvl>
+    <w:lvl w:ilvl="2" w:tplc="04090005" w:tentative="1">
+      <w:start w:val="1"/>
+      <w:numFmt w:val="bullet"/>
+      <w:lvlText w:val=""/>
+      <w:lvlJc w:val="left"/>
+      <w:pPr>
+        <w:ind w:left="2614" w:hanging="360"/>
+      </w:pPr>
+      <w:rPr>
+        <w:rFonts w:ascii="Wingdings" w:hAnsi="Wingdings" w:hint="default"/>
+      </w:rPr>
+    </w:lvl>
+    <w:lvl w:ilvl="3" w:tplc="04090001" w:tentative="1">
+      <w:start w:val="1"/>
+      <w:numFmt w:val="bullet"/>
+      <w:lvlText w:val=""/>
+      <w:lvlJc w:val="left"/>
+      <w:pPr>
+        <w:ind w:left="3334" w:hanging="360"/>
+      </w:pPr>
+      <w:rPr>
+        <w:rFonts w:ascii="Symbol" w:hAnsi="Symbol" w:hint="default"/>
+      </w:rPr>
+    </w:lvl>
+    <w:lvl w:ilvl="4" w:tplc="04090003" w:tentative="1">
+      <w:start w:val="1"/>
+      <w:numFmt w:val="bullet"/>
+      <w:lvlText w:val="o"/>
+      <w:lvlJc w:val="left"/>
+      <w:pPr>
+        <w:ind w:left="4054" w:hanging="360"/>
+      </w:pPr>
+      <w:rPr>
+        <w:rFonts w:ascii="Courier New" w:hAnsi="Courier New" w:hint="default"/>
+      </w:rPr>
+    </w:lvl>
+    <w:lvl w:ilvl="5" w:tplc="04090005" w:tentative="1">
+      <w:start w:val="1"/>
+      <w:numFmt w:val="bullet"/>
+      <w:lvlText w:val=""/>
+      <w:lvlJc w:val="left"/>
+      <w:pPr>
+        <w:ind w:left="4774" w:hanging="360"/>
+      </w:pPr>
+      <w:rPr>
+        <w:rFonts w:ascii="Wingdings" w:hAnsi="Wingdings" w:hint="default"/>
+      </w:rPr>
+    </w:lvl>
+    <w:lvl w:ilvl="6" w:tplc="04090001" w:tentative="1">
+      <w:start w:val="1"/>
+      <w:numFmt w:val="bullet"/>
+      <w:lvlText w:val=""/>
+      <w:lvlJc w:val="left"/>
+      <w:pPr>
+        <w:ind w:left="5494" w:hanging="360"/>
+      </w:pPr>
+      <w:rPr>
+        <w:rFonts w:ascii="Symbol" w:hAnsi="Symbol" w:hint="default"/>
+      </w:rPr>
+    </w:lvl>
+    <w:lvl w:ilvl="7" w:tplc="04090003" w:tentative="1">
+      <w:start w:val="1"/>
+      <w:numFmt w:val="bullet"/>
+      <w:lvlText w:val="o"/>
+      <w:lvlJc w:val="left"/>
+      <w:pPr>
+        <w:ind w:left="6214" w:hanging="360"/>
+      </w:pPr>
+      <w:rPr>
+        <w:rFonts w:ascii="Courier New" w:hAnsi="Courier New" w:hint="default"/>
+      </w:rPr>
+    </w:lvl>
+    <w:lvl w:ilvl="8" w:tplc="04090005" w:tentative="1">
+      <w:start w:val="1"/>
+      <w:numFmt w:val="bullet"/>
+      <w:lvlText w:val=""/>
+      <w:lvlJc w:val="left"/>
+      <w:pPr>
+        <w:ind w:left="6934" w:hanging="360"/>
+      </w:pPr>
+      <w:rPr>
+        <w:rFonts w:ascii="Wingdings" w:hAnsi="Wingdings" w:hint="default"/>
+      </w:rPr>
+    </w:lvl>
+  </w:abstractNum>
+  <w:abstractNum w:abstractNumId="13">
     <w:nsid w:val="78B16D8A"/>
     <w:multiLevelType w:val="hybridMultilevel"/>
     <w:tmpl w:val="3682A574"/>
@@ -11048,13 +13468,16 @@
     <w:abstractNumId w:val="1"/>
   </w:num>
   <w:num w:numId="35">
-    <w:abstractNumId w:val="12"/>
+    <w:abstractNumId w:val="13"/>
   </w:num>
   <w:num w:numId="36">
-    <w:abstractNumId w:val="11"/>
+    <w:abstractNumId w:val="12"/>
   </w:num>
   <w:num w:numId="37">
     <w:abstractNumId w:val="10"/>
+  </w:num>
+  <w:num w:numId="38">
+    <w:abstractNumId w:val="11"/>
   </w:num>
 </w:numbering>
 </file>
@@ -11496,7 +13919,7 @@
     <w:link w:val="ZakladnyChar"/>
     <w:autoRedefine/>
     <w:qFormat/>
-    <w:rsid w:val="00FD43C1"/>
+    <w:rsid w:val="00D53110"/>
     <w:pPr>
       <w:tabs>
         <w:tab w:val="left" w:pos="2400"/>
@@ -11538,7 +13961,7 @@
     <w:name w:val="Zakladny Char"/>
     <w:basedOn w:val="DefaultParagraphFont"/>
     <w:link w:val="Zakladny"/>
-    <w:rsid w:val="00FD43C1"/>
+    <w:rsid w:val="00D53110"/>
     <w:rPr>
       <w:rFonts w:ascii="Times New Roman" w:hAnsi="Times New Roman" w:cs="Times New Roman"/>
       <w:sz w:val="24"/>
@@ -12212,6 +14635,52 @@
     <w:rPr>
       <w:color w:val="954F72" w:themeColor="followedHyperlink"/>
       <w:u w:val="single"/>
+    </w:rPr>
+  </w:style>
+  <w:style w:type="paragraph" w:customStyle="1" w:styleId="highlightnote">
+    <w:name w:val="highlight_note"/>
+    <w:basedOn w:val="Zakladny"/>
+    <w:link w:val="highlightnoteChar"/>
+    <w:qFormat/>
+    <w:rsid w:val="007C2C96"/>
+    <w:rPr>
+      <w:b/>
+      <w:color w:val="FF6600"/>
+    </w:rPr>
+  </w:style>
+  <w:style w:type="character" w:customStyle="1" w:styleId="highlightnoteChar">
+    <w:name w:val="highlight_note Char"/>
+    <w:basedOn w:val="ZakladnyChar"/>
+    <w:link w:val="highlightnote"/>
+    <w:rsid w:val="007C2C96"/>
+    <w:rPr>
+      <w:rFonts w:ascii="Times New Roman" w:hAnsi="Times New Roman" w:cs="Times New Roman"/>
+      <w:b/>
+      <w:color w:val="FF6600"/>
+      <w:sz w:val="24"/>
+      <w:szCs w:val="32"/>
+    </w:rPr>
+  </w:style>
+  <w:style w:type="paragraph" w:customStyle="1" w:styleId="basichighlight">
+    <w:name w:val="basic_highlight"/>
+    <w:basedOn w:val="Zakladny"/>
+    <w:link w:val="basichighlightChar"/>
+    <w:qFormat/>
+    <w:rsid w:val="00D53110"/>
+    <w:rPr>
+      <w:b/>
+    </w:rPr>
+  </w:style>
+  <w:style w:type="character" w:customStyle="1" w:styleId="basichighlightChar">
+    <w:name w:val="basic_highlight Char"/>
+    <w:basedOn w:val="ZakladnyChar"/>
+    <w:link w:val="basichighlight"/>
+    <w:rsid w:val="00D53110"/>
+    <w:rPr>
+      <w:rFonts w:ascii="Times New Roman" w:hAnsi="Times New Roman" w:cs="Times New Roman"/>
+      <w:b/>
+      <w:sz w:val="24"/>
+      <w:szCs w:val="32"/>
     </w:rPr>
   </w:style>
 </w:styles>
@@ -14121,7 +16590,14 @@
     <w:charset w:val="00"/>
     <w:family w:val="auto"/>
     <w:pitch w:val="variable"/>
-    <w:sig w:usb0="00000003" w:usb1="00000000" w:usb2="00000000" w:usb3="00000000" w:csb0="00000001" w:csb1="00000000"/>
+    <w:sig w:usb0="E1002AFF" w:usb1="C000605B" w:usb2="00000029" w:usb3="00000000" w:csb0="000101FF" w:csb1="00000000"/>
+  </w:font>
+  <w:font w:name="Cambria Math">
+    <w:panose1 w:val="02040503050406030204"/>
+    <w:charset w:val="00"/>
+    <w:family w:val="auto"/>
+    <w:pitch w:val="variable"/>
+    <w:sig w:usb0="E00002FF" w:usb1="420024FF" w:usb2="00000000" w:usb3="00000000" w:csb0="0000019F" w:csb1="00000000"/>
   </w:font>
   <w:font w:name="Cambria">
     <w:panose1 w:val="02040503050406030204"/>
@@ -14273,6 +16749,7 @@
   <w:rsids>
     <w:rsidRoot w:val="00917511"/>
     <w:rsid w:val="00917511"/>
+    <w:rsid w:val="00B24EB3"/>
     <w:rsid w:val="00C26790"/>
   </w:rsids>
   <m:mathPr>
@@ -14491,6 +16968,7 @@
     <w:basedOn w:val="DefaultParagraphFont"/>
     <w:uiPriority w:val="99"/>
     <w:semiHidden/>
+    <w:rsid w:val="00C26790"/>
     <w:rPr>
       <w:color w:val="808080"/>
     </w:rPr>
@@ -15049,6 +17527,7 @@
     <w:basedOn w:val="DefaultParagraphFont"/>
     <w:uiPriority w:val="99"/>
     <w:semiHidden/>
+    <w:rsid w:val="00C26790"/>
     <w:rPr>
       <w:color w:val="808080"/>
     </w:rPr>
@@ -15675,7 +18154,7 @@
   <a:extraClrSchemeLst/>
   <a:extLst>
     <a:ext uri="{05A4C25C-085E-4340-85A3-A5531E510DB2}">
-      <thm15:themeFamily xmlns="" xmlns:thm15="http://schemas.microsoft.com/office/thememl/2012/main" name="Office Theme" id="{62F939B6-93AF-4DB8-9C6B-D6C7DFDC589F}" vid="{4A3C46E8-61CC-4603-A589-7422A47A8E4A}"/>
+      <thm15:themeFamily xmlns:thm15="http://schemas.microsoft.com/office/thememl/2012/main" xmlns="" name="Office Theme" id="{62F939B6-93AF-4DB8-9C6B-D6C7DFDC589F}" vid="{4A3C46E8-61CC-4603-A589-7422A47A8E4A}"/>
     </a:ext>
   </a:extLst>
 </a:theme>
@@ -15864,6 +18343,46 @@
     <b:Month>1</b:Month>
     <b:RefOrder>6</b:RefOrder>
   </b:Source>
+  <b:Source>
+    <b:Tag>Juh11</b:Tag>
+    <b:SourceType>Book</b:SourceType>
+    <b:Guid>{BCE97FB6-946A-F948-AF22-580D23055E70}</b:Guid>
+    <b:Title>Modelovacie formalizmy udalostných systémov</b:Title>
+    <b:Year>2011</b:Year>
+    <b:Author>
+      <b:Author>
+        <b:NameList>
+          <b:Person>
+            <b:Last>Juhás</b:Last>
+            <b:First>Gabriel</b:First>
+          </b:Person>
+        </b:NameList>
+      </b:Author>
+    </b:Author>
+    <b:City>Bratislava</b:City>
+    <b:Publisher>RT systems s.r.o</b:Publisher>
+    <b:RefOrder>9</b:RefOrder>
+  </b:Source>
+  <b:Source>
+    <b:Tag>Rob04</b:Tag>
+    <b:SourceType>InternetSite</b:SourceType>
+    <b:Guid>{1EF97C28-E4EA-A64C-8D00-ED78B3835E21}</b:Guid>
+    <b:Year>2004</b:Year>
+    <b:Author>
+      <b:Author>
+        <b:NameList>
+          <b:Person>
+            <b:Last>Roberts</b:Last>
+            <b:First>Eric</b:First>
+          </b:Person>
+        </b:NameList>
+      </b:Author>
+    </b:Author>
+    <b:InternetSiteTitle>Automata Theory</b:InternetSiteTitle>
+    <b:URL>http://cs.stanford.edu/people/eroberts/courses/soco/projects/2004-05/automata-theory/basics.html</b:URL>
+    <b:Month>1</b:Month>
+    <b:RefOrder>8</b:RefOrder>
+  </b:Source>
 </b:Sources>
 </file>
 
@@ -15876,7 +18395,7 @@
 </file>
 
 <file path=customXml/itemProps2.xml><?xml version="1.0" encoding="utf-8"?>
-<ds:datastoreItem xmlns:ds="http://schemas.openxmlformats.org/officeDocument/2006/customXml" ds:itemID="{CA373499-EE5F-514A-B666-E30E822F9D05}">
+<ds:datastoreItem xmlns:ds="http://schemas.openxmlformats.org/officeDocument/2006/customXml" ds:itemID="{6A9055A1-1BB0-8944-A050-5C90CD14CC21}">
   <ds:schemaRefs>
     <ds:schemaRef ds:uri="http://schemas.openxmlformats.org/officeDocument/2006/bibliography"/>
   </ds:schemaRefs>

</xml_diff>